<commit_message>
Presentación y Memoria finalizados.
</commit_message>
<xml_diff>
--- a/memoria/Memoria_EDA_Spotify.docx
+++ b/memoria/Memoria_EDA_Spotify.docx
@@ -26,7 +26,7 @@
             <mc:AlternateContent>
               <mc:Choice Requires="wps">
                 <w:drawing>
-                  <wp:anchor distT="0" distB="0" distL="182880" distR="182880" simplePos="0" relativeHeight="251659776" behindDoc="0" locked="0" layoutInCell="1" allowOverlap="1" wp14:anchorId="579CD5D1" wp14:editId="36C3A09F">
+                  <wp:anchor distT="0" distB="0" distL="182880" distR="182880" simplePos="0" relativeHeight="251652608" behindDoc="0" locked="0" layoutInCell="1" allowOverlap="1" wp14:anchorId="579CD5D1" wp14:editId="6866C79D">
                     <wp:simplePos x="0" y="0"/>
                     <mc:AlternateContent>
                       <mc:Choice Requires="wp14">
@@ -116,6 +116,7 @@
                                     <w:dataBinding w:prefixMappings="xmlns:ns0='http://purl.org/dc/elements/1.1/' xmlns:ns1='http://schemas.openxmlformats.org/package/2006/metadata/core-properties' " w:xpath="/ns1:coreProperties[1]/ns0:title[1]" w:storeItemID="{6C3C8BC8-F283-45AE-878A-BAB7291924A1}"/>
                                     <w:text/>
                                   </w:sdtPr>
+                                  <w:sdtEndPr/>
                                   <w:sdtContent>
                                     <w:r>
                                       <w:rPr>
@@ -144,6 +145,7 @@
                                   <w:dataBinding w:prefixMappings="xmlns:ns0='http://purl.org/dc/elements/1.1/' xmlns:ns1='http://schemas.openxmlformats.org/package/2006/metadata/core-properties' " w:xpath="/ns1:coreProperties[1]/ns0:subject[1]" w:storeItemID="{6C3C8BC8-F283-45AE-878A-BAB7291924A1}"/>
                                   <w:text/>
                                 </w:sdtPr>
+                                <w:sdtEndPr/>
                                 <w:sdtContent>
                                   <w:p>
                                     <w:pPr>
@@ -159,13 +161,12 @@
                                     </w:pPr>
                                     <w:r>
                                       <w:rPr>
-                                        <w:caps/>
                                         <w:color w:val="215868" w:themeColor="accent5" w:themeShade="80"/>
                                         <w:sz w:val="28"/>
                                         <w:szCs w:val="28"/>
                                         <w:lang w:val="es-ES"/>
                                       </w:rPr>
-                                      <w:t>¿Tiene Spotify influencia directa en el éxito de las canciones en función de sus características?</w:t>
+                                      <w:t>¿Tiene Spotify Influencia Directa En El Éxito De Las Canciones En Función De Sus Características?</w:t>
                                     </w:r>
                                   </w:p>
                                 </w:sdtContent>
@@ -184,6 +185,7 @@
                                   <w:dataBinding w:prefixMappings="xmlns:ns0='http://purl.org/dc/elements/1.1/' xmlns:ns1='http://schemas.openxmlformats.org/package/2006/metadata/core-properties' " w:xpath="/ns1:coreProperties[1]/ns0:creator[1]" w:storeItemID="{6C3C8BC8-F283-45AE-878A-BAB7291924A1}"/>
                                   <w:text/>
                                 </w:sdtPr>
+                                <w:sdtEndPr/>
                                 <w:sdtContent>
                                   <w:p>
                                     <w:pPr>
@@ -234,7 +236,7 @@
                     <v:stroke joinstyle="miter"/>
                     <v:path gradientshapeok="t" o:connecttype="rect"/>
                   </v:shapetype>
-                  <v:shape id="Cuadro de texto 131" o:spid="_x0000_s1026" type="#_x0000_t202" style="position:absolute;margin-left:0;margin-top:0;width:369pt;height:529.2pt;z-index:251659776;visibility:visible;mso-wrap-style:square;mso-width-percent:790;mso-height-percent:350;mso-left-percent:77;mso-top-percent:540;mso-wrap-distance-left:14.4pt;mso-wrap-distance-top:0;mso-wrap-distance-right:14.4pt;mso-wrap-distance-bottom:0;mso-position-horizontal-relative:margin;mso-position-vertical-relative:page;mso-width-percent:790;mso-height-percent:350;mso-left-percent:77;mso-top-percent:540;mso-width-relative:margin;mso-height-relative:page;v-text-anchor:top" o:gfxdata="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" filled="f" stroked="f" strokeweight=".5pt">
+                  <v:shape id="Cuadro de texto 131" o:spid="_x0000_s1026" type="#_x0000_t202" style="position:absolute;margin-left:0;margin-top:0;width:369pt;height:529.2pt;z-index:251652608;visibility:visible;mso-wrap-style:square;mso-width-percent:790;mso-height-percent:350;mso-left-percent:77;mso-top-percent:540;mso-wrap-distance-left:14.4pt;mso-wrap-distance-top:0;mso-wrap-distance-right:14.4pt;mso-wrap-distance-bottom:0;mso-position-horizontal-relative:margin;mso-position-vertical-relative:page;mso-width-percent:790;mso-height-percent:350;mso-left-percent:77;mso-top-percent:540;mso-width-relative:margin;mso-height-relative:page;v-text-anchor:top" o:gfxdata="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" filled="f" stroked="f" strokeweight=".5pt">
                     <v:textbox style="mso-fit-shape-to-text:t" inset="0,0,0,0">
                       <w:txbxContent>
                         <w:p>
@@ -262,6 +264,7 @@
                               <w:dataBinding w:prefixMappings="xmlns:ns0='http://purl.org/dc/elements/1.1/' xmlns:ns1='http://schemas.openxmlformats.org/package/2006/metadata/core-properties' " w:xpath="/ns1:coreProperties[1]/ns0:title[1]" w:storeItemID="{6C3C8BC8-F283-45AE-878A-BAB7291924A1}"/>
                               <w:text/>
                             </w:sdtPr>
+                            <w:sdtEndPr/>
                             <w:sdtContent>
                               <w:r>
                                 <w:rPr>
@@ -290,6 +293,7 @@
                             <w:dataBinding w:prefixMappings="xmlns:ns0='http://purl.org/dc/elements/1.1/' xmlns:ns1='http://schemas.openxmlformats.org/package/2006/metadata/core-properties' " w:xpath="/ns1:coreProperties[1]/ns0:subject[1]" w:storeItemID="{6C3C8BC8-F283-45AE-878A-BAB7291924A1}"/>
                             <w:text/>
                           </w:sdtPr>
+                          <w:sdtEndPr/>
                           <w:sdtContent>
                             <w:p>
                               <w:pPr>
@@ -305,13 +309,12 @@
                               </w:pPr>
                               <w:r>
                                 <w:rPr>
-                                  <w:caps/>
                                   <w:color w:val="215868" w:themeColor="accent5" w:themeShade="80"/>
                                   <w:sz w:val="28"/>
                                   <w:szCs w:val="28"/>
                                   <w:lang w:val="es-ES"/>
                                 </w:rPr>
-                                <w:t>¿Tiene Spotify influencia directa en el éxito de las canciones en función de sus características?</w:t>
+                                <w:t>¿Tiene Spotify Influencia Directa En El Éxito De Las Canciones En Función De Sus Características?</w:t>
                               </w:r>
                             </w:p>
                           </w:sdtContent>
@@ -330,6 +333,7 @@
                             <w:dataBinding w:prefixMappings="xmlns:ns0='http://purl.org/dc/elements/1.1/' xmlns:ns1='http://schemas.openxmlformats.org/package/2006/metadata/core-properties' " w:xpath="/ns1:coreProperties[1]/ns0:creator[1]" w:storeItemID="{6C3C8BC8-F283-45AE-878A-BAB7291924A1}"/>
                             <w:text/>
                           </w:sdtPr>
+                          <w:sdtEndPr/>
                           <w:sdtContent>
                             <w:p>
                               <w:pPr>
@@ -368,19 +372,802 @@
             <w:br w:type="page"/>
           </w:r>
         </w:p>
-        <w:p>
-          <w:pPr>
+        <w:sdt>
+          <w:sdtPr>
             <w:rPr>
-              <w:rFonts w:asciiTheme="majorHAnsi" w:eastAsiaTheme="majorEastAsia" w:hAnsiTheme="majorHAnsi" w:cstheme="majorBidi"/>
-              <w:b/>
-              <w:bCs/>
-              <w:color w:val="4F81BD" w:themeColor="accent1"/>
-              <w:sz w:val="32"/>
-              <w:szCs w:val="32"/>
+              <w:rFonts w:asciiTheme="minorHAnsi" w:eastAsiaTheme="minorEastAsia" w:hAnsiTheme="minorHAnsi" w:cstheme="minorBidi"/>
+              <w:b w:val="0"/>
+              <w:bCs w:val="0"/>
+              <w:color w:val="auto"/>
+              <w:sz w:val="22"/>
+              <w:szCs w:val="22"/>
               <w:lang w:val="es-ES"/>
             </w:rPr>
-          </w:pPr>
-        </w:p>
+            <w:id w:val="600386997"/>
+            <w:docPartObj>
+              <w:docPartGallery w:val="Table of Contents"/>
+              <w:docPartUnique/>
+            </w:docPartObj>
+          </w:sdtPr>
+          <w:sdtEndPr>
+            <w:rPr>
+              <w:lang w:val="en-US"/>
+            </w:rPr>
+          </w:sdtEndPr>
+          <w:sdtContent>
+            <w:p>
+              <w:pPr>
+                <w:pStyle w:val="TtuloTDC"/>
+              </w:pPr>
+              <w:r>
+                <w:rPr>
+                  <w:lang w:val="es-ES"/>
+                </w:rPr>
+                <w:t>Índice</w:t>
+              </w:r>
+            </w:p>
+            <w:p>
+              <w:pPr>
+                <w:pStyle w:val="TDC2"/>
+                <w:tabs>
+                  <w:tab w:val="right" w:leader="dot" w:pos="8630"/>
+                </w:tabs>
+                <w:rPr>
+                  <w:noProof/>
+                  <w:lang w:val="es-ES" w:eastAsia="es-ES"/>
+                </w:rPr>
+              </w:pPr>
+              <w:r>
+                <w:fldChar w:fldCharType="begin"/>
+              </w:r>
+              <w:r>
+                <w:instrText xml:space="preserve"> TOC \o "1-3" \h \z \u </w:instrText>
+              </w:r>
+              <w:r>
+                <w:fldChar w:fldCharType="separate"/>
+              </w:r>
+              <w:hyperlink w:anchor="_Toc194750631" w:history="1">
+                <w:r>
+                  <w:rPr>
+                    <w:rStyle w:val="Hipervnculo"/>
+                    <w:noProof/>
+                    <w:lang w:val="es-ES"/>
+                  </w:rPr>
+                  <w:t>Introducción</w:t>
+                </w:r>
+                <w:r>
+                  <w:rPr>
+                    <w:noProof/>
+                    <w:webHidden/>
+                  </w:rPr>
+                  <w:tab/>
+                </w:r>
+                <w:r>
+                  <w:rPr>
+                    <w:noProof/>
+                    <w:webHidden/>
+                  </w:rPr>
+                  <w:fldChar w:fldCharType="begin"/>
+                </w:r>
+                <w:r>
+                  <w:rPr>
+                    <w:noProof/>
+                    <w:webHidden/>
+                  </w:rPr>
+                  <w:instrText xml:space="preserve"> PAGEREF _Toc194750631 \h </w:instrText>
+                </w:r>
+                <w:r>
+                  <w:rPr>
+                    <w:noProof/>
+                    <w:webHidden/>
+                  </w:rPr>
+                </w:r>
+                <w:r>
+                  <w:rPr>
+                    <w:noProof/>
+                    <w:webHidden/>
+                  </w:rPr>
+                  <w:fldChar w:fldCharType="separate"/>
+                </w:r>
+                <w:r>
+                  <w:rPr>
+                    <w:noProof/>
+                    <w:webHidden/>
+                  </w:rPr>
+                  <w:t>2</w:t>
+                </w:r>
+                <w:r>
+                  <w:rPr>
+                    <w:noProof/>
+                    <w:webHidden/>
+                  </w:rPr>
+                  <w:fldChar w:fldCharType="end"/>
+                </w:r>
+              </w:hyperlink>
+            </w:p>
+            <w:p>
+              <w:pPr>
+                <w:pStyle w:val="TDC2"/>
+                <w:tabs>
+                  <w:tab w:val="left" w:pos="660"/>
+                  <w:tab w:val="right" w:leader="dot" w:pos="8630"/>
+                </w:tabs>
+                <w:rPr>
+                  <w:noProof/>
+                  <w:lang w:val="es-ES" w:eastAsia="es-ES"/>
+                </w:rPr>
+              </w:pPr>
+              <w:hyperlink w:anchor="_Toc194750632" w:history="1">
+                <w:r>
+                  <w:rPr>
+                    <w:rStyle w:val="Hipervnculo"/>
+                    <w:noProof/>
+                    <w:lang w:val="es-ES"/>
+                  </w:rPr>
+                  <w:t>1.</w:t>
+                </w:r>
+                <w:r>
+                  <w:rPr>
+                    <w:noProof/>
+                    <w:lang w:val="es-ES" w:eastAsia="es-ES"/>
+                  </w:rPr>
+                  <w:tab/>
+                </w:r>
+                <w:r>
+                  <w:rPr>
+                    <w:rStyle w:val="Hipervnculo"/>
+                    <w:noProof/>
+                    <w:lang w:val="es-ES"/>
+                  </w:rPr>
+                  <w:t>Análisis de Correlación</w:t>
+                </w:r>
+                <w:r>
+                  <w:rPr>
+                    <w:noProof/>
+                    <w:webHidden/>
+                  </w:rPr>
+                  <w:tab/>
+                </w:r>
+                <w:r>
+                  <w:rPr>
+                    <w:noProof/>
+                    <w:webHidden/>
+                  </w:rPr>
+                  <w:fldChar w:fldCharType="begin"/>
+                </w:r>
+                <w:r>
+                  <w:rPr>
+                    <w:noProof/>
+                    <w:webHidden/>
+                  </w:rPr>
+                  <w:instrText xml:space="preserve"> PAGEREF _Toc194750632 \h </w:instrText>
+                </w:r>
+                <w:r>
+                  <w:rPr>
+                    <w:noProof/>
+                    <w:webHidden/>
+                  </w:rPr>
+                </w:r>
+                <w:r>
+                  <w:rPr>
+                    <w:noProof/>
+                    <w:webHidden/>
+                  </w:rPr>
+                  <w:fldChar w:fldCharType="separate"/>
+                </w:r>
+                <w:r>
+                  <w:rPr>
+                    <w:noProof/>
+                    <w:webHidden/>
+                  </w:rPr>
+                  <w:t>3</w:t>
+                </w:r>
+                <w:r>
+                  <w:rPr>
+                    <w:noProof/>
+                    <w:webHidden/>
+                  </w:rPr>
+                  <w:fldChar w:fldCharType="end"/>
+                </w:r>
+              </w:hyperlink>
+            </w:p>
+            <w:p>
+              <w:pPr>
+                <w:pStyle w:val="TDC2"/>
+                <w:tabs>
+                  <w:tab w:val="left" w:pos="660"/>
+                  <w:tab w:val="right" w:leader="dot" w:pos="8630"/>
+                </w:tabs>
+                <w:rPr>
+                  <w:noProof/>
+                  <w:lang w:val="es-ES" w:eastAsia="es-ES"/>
+                </w:rPr>
+              </w:pPr>
+              <w:hyperlink w:anchor="_Toc194750633" w:history="1">
+                <w:r>
+                  <w:rPr>
+                    <w:rStyle w:val="Hipervnculo"/>
+                    <w:noProof/>
+                    <w:lang w:val="es-ES"/>
+                  </w:rPr>
+                  <w:t>2.</w:t>
+                </w:r>
+                <w:r>
+                  <w:rPr>
+                    <w:noProof/>
+                    <w:lang w:val="es-ES" w:eastAsia="es-ES"/>
+                  </w:rPr>
+                  <w:tab/>
+                </w:r>
+                <w:r>
+                  <w:rPr>
+                    <w:rStyle w:val="Hipervnculo"/>
+                    <w:noProof/>
+                    <w:lang w:val="es-ES"/>
+                  </w:rPr>
+                  <w:t>Influencia del Género</w:t>
+                </w:r>
+                <w:r>
+                  <w:rPr>
+                    <w:noProof/>
+                    <w:webHidden/>
+                  </w:rPr>
+                  <w:tab/>
+                </w:r>
+                <w:r>
+                  <w:rPr>
+                    <w:noProof/>
+                    <w:webHidden/>
+                  </w:rPr>
+                  <w:fldChar w:fldCharType="begin"/>
+                </w:r>
+                <w:r>
+                  <w:rPr>
+                    <w:noProof/>
+                    <w:webHidden/>
+                  </w:rPr>
+                  <w:instrText xml:space="preserve"> PAGEREF _Toc194750633 \h </w:instrText>
+                </w:r>
+                <w:r>
+                  <w:rPr>
+                    <w:noProof/>
+                    <w:webHidden/>
+                  </w:rPr>
+                </w:r>
+                <w:r>
+                  <w:rPr>
+                    <w:noProof/>
+                    <w:webHidden/>
+                  </w:rPr>
+                  <w:fldChar w:fldCharType="separate"/>
+                </w:r>
+                <w:r>
+                  <w:rPr>
+                    <w:noProof/>
+                    <w:webHidden/>
+                  </w:rPr>
+                  <w:t>4</w:t>
+                </w:r>
+                <w:r>
+                  <w:rPr>
+                    <w:noProof/>
+                    <w:webHidden/>
+                  </w:rPr>
+                  <w:fldChar w:fldCharType="end"/>
+                </w:r>
+              </w:hyperlink>
+            </w:p>
+            <w:p>
+              <w:pPr>
+                <w:pStyle w:val="TDC2"/>
+                <w:tabs>
+                  <w:tab w:val="left" w:pos="660"/>
+                  <w:tab w:val="right" w:leader="dot" w:pos="8630"/>
+                </w:tabs>
+                <w:rPr>
+                  <w:noProof/>
+                  <w:lang w:val="es-ES" w:eastAsia="es-ES"/>
+                </w:rPr>
+              </w:pPr>
+              <w:hyperlink w:anchor="_Toc194750634" w:history="1">
+                <w:r>
+                  <w:rPr>
+                    <w:rStyle w:val="Hipervnculo"/>
+                    <w:noProof/>
+                    <w:lang w:val="es-ES"/>
+                  </w:rPr>
+                  <w:t>3.</w:t>
+                </w:r>
+                <w:r>
+                  <w:rPr>
+                    <w:noProof/>
+                    <w:lang w:val="es-ES" w:eastAsia="es-ES"/>
+                  </w:rPr>
+                  <w:tab/>
+                </w:r>
+                <w:r>
+                  <w:rPr>
+                    <w:rStyle w:val="Hipervnculo"/>
+                    <w:noProof/>
+                    <w:lang w:val="es-ES"/>
+                  </w:rPr>
+                  <w:t>Fecha de Lanzamiento</w:t>
+                </w:r>
+                <w:r>
+                  <w:rPr>
+                    <w:noProof/>
+                    <w:webHidden/>
+                  </w:rPr>
+                  <w:tab/>
+                </w:r>
+                <w:r>
+                  <w:rPr>
+                    <w:noProof/>
+                    <w:webHidden/>
+                  </w:rPr>
+                  <w:fldChar w:fldCharType="begin"/>
+                </w:r>
+                <w:r>
+                  <w:rPr>
+                    <w:noProof/>
+                    <w:webHidden/>
+                  </w:rPr>
+                  <w:instrText xml:space="preserve"> PAGEREF _Toc194750634 \h </w:instrText>
+                </w:r>
+                <w:r>
+                  <w:rPr>
+                    <w:noProof/>
+                    <w:webHidden/>
+                  </w:rPr>
+                </w:r>
+                <w:r>
+                  <w:rPr>
+                    <w:noProof/>
+                    <w:webHidden/>
+                  </w:rPr>
+                  <w:fldChar w:fldCharType="separate"/>
+                </w:r>
+                <w:r>
+                  <w:rPr>
+                    <w:noProof/>
+                    <w:webHidden/>
+                  </w:rPr>
+                  <w:t>5</w:t>
+                </w:r>
+                <w:r>
+                  <w:rPr>
+                    <w:noProof/>
+                    <w:webHidden/>
+                  </w:rPr>
+                  <w:fldChar w:fldCharType="end"/>
+                </w:r>
+              </w:hyperlink>
+            </w:p>
+            <w:p>
+              <w:pPr>
+                <w:pStyle w:val="TDC2"/>
+                <w:tabs>
+                  <w:tab w:val="left" w:pos="660"/>
+                  <w:tab w:val="right" w:leader="dot" w:pos="8630"/>
+                </w:tabs>
+                <w:rPr>
+                  <w:noProof/>
+                  <w:lang w:val="es-ES" w:eastAsia="es-ES"/>
+                </w:rPr>
+              </w:pPr>
+              <w:hyperlink w:anchor="_Toc194750635" w:history="1">
+                <w:r>
+                  <w:rPr>
+                    <w:rStyle w:val="Hipervnculo"/>
+                    <w:noProof/>
+                    <w:lang w:val="es-ES"/>
+                  </w:rPr>
+                  <w:t>4.</w:t>
+                </w:r>
+                <w:r>
+                  <w:rPr>
+                    <w:noProof/>
+                    <w:lang w:val="es-ES" w:eastAsia="es-ES"/>
+                  </w:rPr>
+                  <w:tab/>
+                </w:r>
+                <w:r>
+                  <w:rPr>
+                    <w:rStyle w:val="Hipervnculo"/>
+                    <w:noProof/>
+                    <w:lang w:val="es-ES"/>
+                  </w:rPr>
+                  <w:t>Duración de la Canción</w:t>
+                </w:r>
+                <w:r>
+                  <w:rPr>
+                    <w:noProof/>
+                    <w:webHidden/>
+                  </w:rPr>
+                  <w:tab/>
+                </w:r>
+                <w:r>
+                  <w:rPr>
+                    <w:noProof/>
+                    <w:webHidden/>
+                  </w:rPr>
+                  <w:fldChar w:fldCharType="begin"/>
+                </w:r>
+                <w:r>
+                  <w:rPr>
+                    <w:noProof/>
+                    <w:webHidden/>
+                  </w:rPr>
+                  <w:instrText xml:space="preserve"> PAGEREF _Toc194750635 \h </w:instrText>
+                </w:r>
+                <w:r>
+                  <w:rPr>
+                    <w:noProof/>
+                    <w:webHidden/>
+                  </w:rPr>
+                </w:r>
+                <w:r>
+                  <w:rPr>
+                    <w:noProof/>
+                    <w:webHidden/>
+                  </w:rPr>
+                  <w:fldChar w:fldCharType="separate"/>
+                </w:r>
+                <w:r>
+                  <w:rPr>
+                    <w:noProof/>
+                    <w:webHidden/>
+                  </w:rPr>
+                  <w:t>7</w:t>
+                </w:r>
+                <w:r>
+                  <w:rPr>
+                    <w:noProof/>
+                    <w:webHidden/>
+                  </w:rPr>
+                  <w:fldChar w:fldCharType="end"/>
+                </w:r>
+              </w:hyperlink>
+            </w:p>
+            <w:p>
+              <w:pPr>
+                <w:pStyle w:val="TDC2"/>
+                <w:tabs>
+                  <w:tab w:val="left" w:pos="660"/>
+                  <w:tab w:val="right" w:leader="dot" w:pos="8630"/>
+                </w:tabs>
+                <w:rPr>
+                  <w:noProof/>
+                  <w:lang w:val="es-ES" w:eastAsia="es-ES"/>
+                </w:rPr>
+              </w:pPr>
+              <w:hyperlink w:anchor="_Toc194750636" w:history="1">
+                <w:r>
+                  <w:rPr>
+                    <w:rStyle w:val="Hipervnculo"/>
+                    <w:noProof/>
+                    <w:lang w:val="es-ES"/>
+                  </w:rPr>
+                  <w:t>5.</w:t>
+                </w:r>
+                <w:r>
+                  <w:rPr>
+                    <w:noProof/>
+                    <w:lang w:val="es-ES" w:eastAsia="es-ES"/>
+                  </w:rPr>
+                  <w:tab/>
+                </w:r>
+                <w:r>
+                  <w:rPr>
+                    <w:rStyle w:val="Hipervnculo"/>
+                    <w:noProof/>
+                    <w:lang w:val="es-ES"/>
+                  </w:rPr>
+                  <w:t>Contenido Explícito</w:t>
+                </w:r>
+                <w:r>
+                  <w:rPr>
+                    <w:noProof/>
+                    <w:webHidden/>
+                  </w:rPr>
+                  <w:tab/>
+                </w:r>
+                <w:r>
+                  <w:rPr>
+                    <w:noProof/>
+                    <w:webHidden/>
+                  </w:rPr>
+                  <w:fldChar w:fldCharType="begin"/>
+                </w:r>
+                <w:r>
+                  <w:rPr>
+                    <w:noProof/>
+                    <w:webHidden/>
+                  </w:rPr>
+                  <w:instrText xml:space="preserve"> PAGEREF _Toc194750636 \h </w:instrText>
+                </w:r>
+                <w:r>
+                  <w:rPr>
+                    <w:noProof/>
+                    <w:webHidden/>
+                  </w:rPr>
+                </w:r>
+                <w:r>
+                  <w:rPr>
+                    <w:noProof/>
+                    <w:webHidden/>
+                  </w:rPr>
+                  <w:fldChar w:fldCharType="separate"/>
+                </w:r>
+                <w:r>
+                  <w:rPr>
+                    <w:noProof/>
+                    <w:webHidden/>
+                  </w:rPr>
+                  <w:t>9</w:t>
+                </w:r>
+                <w:r>
+                  <w:rPr>
+                    <w:noProof/>
+                    <w:webHidden/>
+                  </w:rPr>
+                  <w:fldChar w:fldCharType="end"/>
+                </w:r>
+              </w:hyperlink>
+            </w:p>
+            <w:p>
+              <w:pPr>
+                <w:pStyle w:val="TDC2"/>
+                <w:tabs>
+                  <w:tab w:val="left" w:pos="660"/>
+                  <w:tab w:val="right" w:leader="dot" w:pos="8630"/>
+                </w:tabs>
+                <w:rPr>
+                  <w:noProof/>
+                  <w:lang w:val="es-ES" w:eastAsia="es-ES"/>
+                </w:rPr>
+              </w:pPr>
+              <w:hyperlink w:anchor="_Toc194750638" w:history="1">
+                <w:r>
+                  <w:rPr>
+                    <w:rStyle w:val="Hipervnculo"/>
+                    <w:noProof/>
+                    <w:lang w:val="es-ES"/>
+                  </w:rPr>
+                  <w:t>6.</w:t>
+                </w:r>
+                <w:r>
+                  <w:rPr>
+                    <w:noProof/>
+                    <w:lang w:val="es-ES" w:eastAsia="es-ES"/>
+                  </w:rPr>
+                  <w:tab/>
+                </w:r>
+                <w:r>
+                  <w:rPr>
+                    <w:rStyle w:val="Hipervnculo"/>
+                    <w:noProof/>
+                    <w:lang w:val="es-ES"/>
+                  </w:rPr>
+                  <w:t>Estrategia de Lanzamiento por Singles</w:t>
+                </w:r>
+                <w:r>
+                  <w:rPr>
+                    <w:noProof/>
+                    <w:webHidden/>
+                  </w:rPr>
+                  <w:tab/>
+                </w:r>
+                <w:r>
+                  <w:rPr>
+                    <w:noProof/>
+                    <w:webHidden/>
+                  </w:rPr>
+                  <w:fldChar w:fldCharType="begin"/>
+                </w:r>
+                <w:r>
+                  <w:rPr>
+                    <w:noProof/>
+                    <w:webHidden/>
+                  </w:rPr>
+                  <w:instrText xml:space="preserve"> PAGEREF _Toc194750638 \h </w:instrText>
+                </w:r>
+                <w:r>
+                  <w:rPr>
+                    <w:noProof/>
+                    <w:webHidden/>
+                  </w:rPr>
+                </w:r>
+                <w:r>
+                  <w:rPr>
+                    <w:noProof/>
+                    <w:webHidden/>
+                  </w:rPr>
+                  <w:fldChar w:fldCharType="separate"/>
+                </w:r>
+                <w:r>
+                  <w:rPr>
+                    <w:noProof/>
+                    <w:webHidden/>
+                  </w:rPr>
+                  <w:t>9</w:t>
+                </w:r>
+                <w:r>
+                  <w:rPr>
+                    <w:noProof/>
+                    <w:webHidden/>
+                  </w:rPr>
+                  <w:fldChar w:fldCharType="end"/>
+                </w:r>
+              </w:hyperlink>
+            </w:p>
+            <w:p>
+              <w:pPr>
+                <w:pStyle w:val="TDC2"/>
+                <w:tabs>
+                  <w:tab w:val="left" w:pos="660"/>
+                  <w:tab w:val="right" w:leader="dot" w:pos="8630"/>
+                </w:tabs>
+                <w:rPr>
+                  <w:noProof/>
+                  <w:lang w:val="es-ES" w:eastAsia="es-ES"/>
+                </w:rPr>
+              </w:pPr>
+              <w:hyperlink w:anchor="_Toc194750639" w:history="1">
+                <w:r>
+                  <w:rPr>
+                    <w:rStyle w:val="Hipervnculo"/>
+                    <w:noProof/>
+                    <w:lang w:val="es-ES"/>
+                  </w:rPr>
+                  <w:t>7.</w:t>
+                </w:r>
+                <w:r>
+                  <w:rPr>
+                    <w:noProof/>
+                    <w:lang w:val="es-ES" w:eastAsia="es-ES"/>
+                  </w:rPr>
+                  <w:tab/>
+                </w:r>
+                <w:r>
+                  <w:rPr>
+                    <w:rStyle w:val="Hipervnculo"/>
+                    <w:noProof/>
+                    <w:lang w:val="es-ES"/>
+                  </w:rPr>
+                  <w:t>Colaboraciones con otros artistas</w:t>
+                </w:r>
+                <w:r>
+                  <w:rPr>
+                    <w:noProof/>
+                    <w:webHidden/>
+                  </w:rPr>
+                  <w:tab/>
+                </w:r>
+                <w:r>
+                  <w:rPr>
+                    <w:noProof/>
+                    <w:webHidden/>
+                  </w:rPr>
+                  <w:fldChar w:fldCharType="begin"/>
+                </w:r>
+                <w:r>
+                  <w:rPr>
+                    <w:noProof/>
+                    <w:webHidden/>
+                  </w:rPr>
+                  <w:instrText xml:space="preserve"> PAGEREF _Toc194750639 \h </w:instrText>
+                </w:r>
+                <w:r>
+                  <w:rPr>
+                    <w:noProof/>
+                    <w:webHidden/>
+                  </w:rPr>
+                </w:r>
+                <w:r>
+                  <w:rPr>
+                    <w:noProof/>
+                    <w:webHidden/>
+                  </w:rPr>
+                  <w:fldChar w:fldCharType="separate"/>
+                </w:r>
+                <w:r>
+                  <w:rPr>
+                    <w:noProof/>
+                    <w:webHidden/>
+                  </w:rPr>
+                  <w:t>9</w:t>
+                </w:r>
+                <w:r>
+                  <w:rPr>
+                    <w:noProof/>
+                    <w:webHidden/>
+                  </w:rPr>
+                  <w:fldChar w:fldCharType="end"/>
+                </w:r>
+              </w:hyperlink>
+            </w:p>
+            <w:p>
+              <w:pPr>
+                <w:pStyle w:val="TDC2"/>
+                <w:tabs>
+                  <w:tab w:val="right" w:leader="dot" w:pos="8630"/>
+                </w:tabs>
+                <w:rPr>
+                  <w:noProof/>
+                  <w:lang w:val="es-ES" w:eastAsia="es-ES"/>
+                </w:rPr>
+              </w:pPr>
+              <w:hyperlink w:anchor="_Toc194750640" w:history="1">
+                <w:r>
+                  <w:rPr>
+                    <w:rStyle w:val="Hipervnculo"/>
+                    <w:noProof/>
+                    <w:lang w:val="es-ES"/>
+                  </w:rPr>
+                  <w:t>Conclusiones</w:t>
+                </w:r>
+                <w:r>
+                  <w:rPr>
+                    <w:noProof/>
+                    <w:webHidden/>
+                  </w:rPr>
+                  <w:tab/>
+                </w:r>
+                <w:r>
+                  <w:rPr>
+                    <w:noProof/>
+                    <w:webHidden/>
+                  </w:rPr>
+                  <w:fldChar w:fldCharType="begin"/>
+                </w:r>
+                <w:r>
+                  <w:rPr>
+                    <w:noProof/>
+                    <w:webHidden/>
+                  </w:rPr>
+                  <w:instrText xml:space="preserve"> PAGEREF _Toc194750640 \h </w:instrText>
+                </w:r>
+                <w:r>
+                  <w:rPr>
+                    <w:noProof/>
+                    <w:webHidden/>
+                  </w:rPr>
+                </w:r>
+                <w:r>
+                  <w:rPr>
+                    <w:noProof/>
+                    <w:webHidden/>
+                  </w:rPr>
+                  <w:fldChar w:fldCharType="separate"/>
+                </w:r>
+                <w:r>
+                  <w:rPr>
+                    <w:noProof/>
+                    <w:webHidden/>
+                  </w:rPr>
+                  <w:t>10</w:t>
+                </w:r>
+                <w:r>
+                  <w:rPr>
+                    <w:noProof/>
+                    <w:webHidden/>
+                  </w:rPr>
+                  <w:fldChar w:fldCharType="end"/>
+                </w:r>
+              </w:hyperlink>
+            </w:p>
+            <w:p>
+              <w:r>
+                <w:rPr>
+                  <w:b/>
+                  <w:bCs/>
+                </w:rPr>
+                <w:fldChar w:fldCharType="end"/>
+              </w:r>
+            </w:p>
+          </w:sdtContent>
+        </w:sdt>
       </w:sdtContent>
     </w:sdt>
     <w:p>
@@ -390,12 +1177,14 @@
           <w:lang w:val="es-ES"/>
         </w:rPr>
       </w:pPr>
+      <w:bookmarkStart w:id="0" w:name="_Toc194750631"/>
       <w:r>
         <w:rPr>
           <w:lang w:val="es-ES"/>
         </w:rPr>
         <w:t>Introducción</w:t>
       </w:r>
+      <w:bookmarkEnd w:id="0"/>
     </w:p>
     <w:p>
       <w:pPr>
@@ -407,15 +1196,9 @@
         <w:rPr>
           <w:lang w:val="es-ES"/>
         </w:rPr>
-        <w:t>E</w:t>
+        <w:t xml:space="preserve">Este documento resume el análisis realizado para determinar si ciertas características de las canciones influyen en su éxito en la plataforma Spotify. Se trabajó con un </w:t>
       </w:r>
-      <w:r>
-        <w:rPr>
-          <w:lang w:val="es-ES"/>
-        </w:rPr>
-        <w:t xml:space="preserve">ste documento resume el análisis realizado para determinar si ciertas características de las canciones influyen en su éxito en la plataforma Spotify. Se trabajó con un </w:t>
-      </w:r>
-      <w:hyperlink r:id="rId6" w:history="1">
+      <w:hyperlink r:id="rId8" w:history="1">
         <w:r>
           <w:rPr>
             <w:rStyle w:val="Hipervnculo"/>
@@ -428,7 +1211,14 @@
             <w:rStyle w:val="Hipervnculo"/>
             <w:lang w:val="es-ES"/>
           </w:rPr>
-          <w:t>extraído de Kaggle</w:t>
+          <w:t>descargado</w:t>
+        </w:r>
+        <w:r>
+          <w:rPr>
+            <w:rStyle w:val="Hipervnculo"/>
+            <w:lang w:val="es-ES"/>
+          </w:rPr>
+          <w:t xml:space="preserve"> de Kaggle</w:t>
         </w:r>
       </w:hyperlink>
       <w:r>
@@ -441,6 +1231,18 @@
         <w:rPr>
           <w:lang w:val="es-ES"/>
         </w:rPr>
+        <w:t xml:space="preserve"> (extraído directamente desde la API de Spotify)</w:t>
+      </w:r>
+      <w:r>
+        <w:rPr>
+          <w:lang w:val="es-ES"/>
+        </w:rPr>
+        <w:t xml:space="preserve"> </w:t>
+      </w:r>
+      <w:r>
+        <w:rPr>
+          <w:lang w:val="es-ES"/>
+        </w:rPr>
         <w:t xml:space="preserve">de </w:t>
       </w:r>
       <w:r>
@@ -478,6 +1280,12 @@
           <w:lang w:val="es-ES"/>
         </w:rPr>
         <w:t xml:space="preserve">y se combinó con otros datos extraídos directamente de la API de Spotify, como la fecha de lanzamiento y el número de seguidores de los artistas. </w:t>
+      </w:r>
+      <w:r>
+        <w:rPr>
+          <w:lang w:val="es-ES"/>
+        </w:rPr>
+        <w:t>En un principio se trató de combinar con otro dataset también descargado de Kaggle pero debido al gran desbalance por géneros y falta de datos se descartó finalmente su uso.</w:t>
       </w:r>
     </w:p>
     <w:p>
@@ -659,6 +1467,26 @@
     </w:p>
     <w:p>
       <w:pPr>
+        <w:pStyle w:val="Prrafodelista"/>
+        <w:numPr>
+          <w:ilvl w:val="0"/>
+          <w:numId w:val="11"/>
+        </w:numPr>
+        <w:rPr>
+          <w:lang w:val="es-ES"/>
+        </w:rPr>
+      </w:pPr>
+      <w:r>
+        <w:rPr>
+          <w:b/>
+          <w:bCs/>
+          <w:lang w:val="es-ES"/>
+        </w:rPr>
+        <w:t>Las colaboraciones ayudan a impulsar un lanzamiento</w:t>
+      </w:r>
+    </w:p>
+    <w:p>
+      <w:pPr>
         <w:rPr>
           <w:lang w:val="es-ES"/>
         </w:rPr>
@@ -681,6 +1509,7 @@
           <w:lang w:val="es-ES"/>
         </w:rPr>
       </w:pPr>
+      <w:bookmarkStart w:id="1" w:name="_Toc194750632"/>
       <w:r>
         <w:rPr>
           <w:lang w:val="es-ES"/>
@@ -688,6 +1517,7 @@
         <w:lastRenderedPageBreak/>
         <w:t>Análisis de Correlación</w:t>
       </w:r>
+      <w:bookmarkEnd w:id="1"/>
     </w:p>
     <w:p>
       <w:pPr>
@@ -697,15 +1527,355 @@
       </w:pPr>
       <w:r>
         <w:rPr>
-          <w:lang w:val="es-ES"/>
-        </w:rPr>
-        <w:t>El género de las canciones muestra correlaciones más altas con otras variables, especialmente con la c</w:t>
+          <w:noProof/>
+          <w:lang w:val="es-ES"/>
+        </w:rPr>
+        <mc:AlternateContent>
+          <mc:Choice Requires="wpg">
+            <w:drawing>
+              <wp:anchor distT="0" distB="0" distL="114300" distR="114300" simplePos="0" relativeHeight="251656704" behindDoc="1" locked="0" layoutInCell="1" allowOverlap="1" wp14:anchorId="52D8E42E" wp14:editId="5DD3585D">
+                <wp:simplePos x="0" y="0"/>
+                <wp:positionH relativeFrom="margin">
+                  <wp:align>center</wp:align>
+                </wp:positionH>
+                <wp:positionV relativeFrom="paragraph">
+                  <wp:posOffset>1453349</wp:posOffset>
+                </wp:positionV>
+                <wp:extent cx="7073265" cy="3836035"/>
+                <wp:effectExtent l="0" t="0" r="0" b="0"/>
+                <wp:wrapTight wrapText="bothSides">
+                  <wp:wrapPolygon edited="0">
+                    <wp:start x="0" y="0"/>
+                    <wp:lineTo x="0" y="20166"/>
+                    <wp:lineTo x="756" y="20595"/>
+                    <wp:lineTo x="756" y="21453"/>
+                    <wp:lineTo x="20768" y="21453"/>
+                    <wp:lineTo x="20768" y="20595"/>
+                    <wp:lineTo x="21524" y="20166"/>
+                    <wp:lineTo x="21524" y="0"/>
+                    <wp:lineTo x="0" y="0"/>
+                  </wp:wrapPolygon>
+                </wp:wrapTight>
+                <wp:docPr id="36" name="Grupo 36"/>
+                <wp:cNvGraphicFramePr/>
+                <a:graphic xmlns:a="http://schemas.openxmlformats.org/drawingml/2006/main">
+                  <a:graphicData uri="http://schemas.microsoft.com/office/word/2010/wordprocessingGroup">
+                    <wpg:wgp>
+                      <wpg:cNvGrpSpPr/>
+                      <wpg:grpSpPr>
+                        <a:xfrm>
+                          <a:off x="0" y="0"/>
+                          <a:ext cx="7073265" cy="3836035"/>
+                          <a:chOff x="-173286" y="-87657"/>
+                          <a:chExt cx="7073762" cy="3839100"/>
+                        </a:xfrm>
+                      </wpg:grpSpPr>
+                      <pic:pic xmlns:pic="http://schemas.openxmlformats.org/drawingml/2006/picture">
+                        <pic:nvPicPr>
+                          <pic:cNvPr id="2" name="Picture 2"/>
+                          <pic:cNvPicPr>
+                            <a:picLocks noChangeAspect="1"/>
+                          </pic:cNvPicPr>
+                        </pic:nvPicPr>
+                        <pic:blipFill>
+                          <a:blip r:embed="rId9"/>
+                          <a:stretch>
+                            <a:fillRect/>
+                          </a:stretch>
+                        </pic:blipFill>
+                        <pic:spPr>
+                          <a:xfrm>
+                            <a:off x="-173286" y="-87657"/>
+                            <a:ext cx="7073762" cy="3578280"/>
+                          </a:xfrm>
+                          <a:prstGeom prst="rect">
+                            <a:avLst/>
+                          </a:prstGeom>
+                        </pic:spPr>
+                      </pic:pic>
+                      <wps:wsp>
+                        <wps:cNvPr id="1" name="Cuadro de texto 1"/>
+                        <wps:cNvSpPr txBox="1"/>
+                        <wps:spPr>
+                          <a:xfrm>
+                            <a:off x="119270" y="3490458"/>
+                            <a:ext cx="6489700" cy="260985"/>
+                          </a:xfrm>
+                          <a:prstGeom prst="rect">
+                            <a:avLst/>
+                          </a:prstGeom>
+                          <a:solidFill>
+                            <a:prstClr val="white"/>
+                          </a:solidFill>
+                          <a:ln>
+                            <a:noFill/>
+                          </a:ln>
+                        </wps:spPr>
+                        <wps:txbx>
+                          <w:txbxContent>
+                            <w:p>
+                              <w:pPr>
+                                <w:pStyle w:val="Descripcin"/>
+                                <w:jc w:val="center"/>
+                                <w:rPr>
+                                  <w:noProof/>
+                                  <w:lang w:val="es-ES"/>
+                                </w:rPr>
+                              </w:pPr>
+                              <w:bookmarkStart w:id="2" w:name="_Toc194750873"/>
+                              <w:r>
+                                <w:rPr>
+                                  <w:lang w:val="es-ES"/>
+                                </w:rPr>
+                                <w:t xml:space="preserve">Figura </w:t>
+                              </w:r>
+                              <w:r>
+                                <w:fldChar w:fldCharType="begin"/>
+                              </w:r>
+                              <w:r>
+                                <w:rPr>
+                                  <w:lang w:val="es-ES"/>
+                                </w:rPr>
+                                <w:instrText xml:space="preserve"> SEQ Figura \* ARABIC </w:instrText>
+                              </w:r>
+                              <w:r>
+                                <w:fldChar w:fldCharType="separate"/>
+                              </w:r>
+                              <w:r>
+                                <w:rPr>
+                                  <w:noProof/>
+                                  <w:lang w:val="es-ES"/>
+                                </w:rPr>
+                                <w:t>1</w:t>
+                              </w:r>
+                              <w:r>
+                                <w:fldChar w:fldCharType="end"/>
+                              </w:r>
+                              <w:r>
+                                <w:rPr>
+                                  <w:lang w:val="es-ES"/>
+                                </w:rPr>
+                                <w:t xml:space="preserve">. </w:t>
+                              </w:r>
+                              <w:r>
+                                <w:rPr>
+                                  <w:lang w:val="es-ES"/>
+                                </w:rPr>
+                                <w:t>Matriz</w:t>
+                              </w:r>
+                              <w:r>
+                                <w:rPr>
+                                  <w:lang w:val="es-ES"/>
+                                </w:rPr>
+                                <w:t xml:space="preserve"> de correlación entre variables cont</w:t>
+                              </w:r>
+                              <w:r>
+                                <w:rPr>
+                                  <w:lang w:val="es-ES"/>
+                                </w:rPr>
+                                <w:t>i</w:t>
+                              </w:r>
+                              <w:r>
+                                <w:rPr>
+                                  <w:lang w:val="es-ES"/>
+                                </w:rPr>
+                                <w:t>nuas</w:t>
+                              </w:r>
+                              <w:bookmarkEnd w:id="2"/>
+                            </w:p>
+                          </w:txbxContent>
+                        </wps:txbx>
+                        <wps:bodyPr rot="0" spcFirstLastPara="0" vertOverflow="overflow" horzOverflow="overflow" vert="horz" wrap="square" lIns="0" tIns="0" rIns="0" bIns="0" numCol="1" spcCol="0" rtlCol="0" fromWordArt="0" anchor="t" anchorCtr="0" forceAA="0" compatLnSpc="1">
+                          <a:prstTxWarp prst="textNoShape">
+                            <a:avLst/>
+                          </a:prstTxWarp>
+                          <a:spAutoFit/>
+                        </wps:bodyPr>
+                      </wps:wsp>
+                    </wpg:wgp>
+                  </a:graphicData>
+                </a:graphic>
+                <wp14:sizeRelH relativeFrom="margin">
+                  <wp14:pctWidth>0</wp14:pctWidth>
+                </wp14:sizeRelH>
+                <wp14:sizeRelV relativeFrom="margin">
+                  <wp14:pctHeight>0</wp14:pctHeight>
+                </wp14:sizeRelV>
+              </wp:anchor>
+            </w:drawing>
+          </mc:Choice>
+          <mc:Fallback>
+            <w:pict>
+              <v:group w14:anchorId="52D8E42E" id="Grupo 36" o:spid="_x0000_s1027" style="position:absolute;margin-left:0;margin-top:114.45pt;width:556.95pt;height:302.05pt;z-index:-251659776;mso-position-horizontal:center;mso-position-horizontal-relative:margin;mso-width-relative:margin;mso-height-relative:margin" coordorigin="-1732,-876" coordsize="70737,38391" o:gfxdata="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">
+                <v:shapetype id="_x0000_t75" coordsize="21600,21600" o:spt="75" o:preferrelative="t" path="m@4@5l@4@11@9@11@9@5xe" filled="f" stroked="f">
+                  <v:stroke joinstyle="miter"/>
+                  <v:formulas>
+                    <v:f eqn="if lineDrawn pixelLineWidth 0"/>
+                    <v:f eqn="sum @0 1 0"/>
+                    <v:f eqn="sum 0 0 @1"/>
+                    <v:f eqn="prod @2 1 2"/>
+                    <v:f eqn="prod @3 21600 pixelWidth"/>
+                    <v:f eqn="prod @3 21600 pixelHeight"/>
+                    <v:f eqn="sum @0 0 1"/>
+                    <v:f eqn="prod @6 1 2"/>
+                    <v:f eqn="prod @7 21600 pixelWidth"/>
+                    <v:f eqn="sum @8 21600 0"/>
+                    <v:f eqn="prod @7 21600 pixelHeight"/>
+                    <v:f eqn="sum @10 21600 0"/>
+                  </v:formulas>
+                  <v:path o:extrusionok="f" gradientshapeok="t" o:connecttype="rect"/>
+                  <o:lock v:ext="edit" aspectratio="t"/>
+                </v:shapetype>
+                <v:shape id="Picture 2" o:spid="_x0000_s1028" type="#_x0000_t75" style="position:absolute;left:-1732;top:-876;width:70736;height:35782;visibility:visible;mso-wrap-style:square" o:gfxdata="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">
+                  <v:imagedata r:id="rId10" o:title=""/>
+                </v:shape>
+                <v:shape id="Cuadro de texto 1" o:spid="_x0000_s1029" type="#_x0000_t202" style="position:absolute;left:1192;top:34904;width:64897;height:2610;visibility:visible;mso-wrap-style:square;v-text-anchor:top" o:gfxdata="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" stroked="f">
+                  <v:textbox style="mso-fit-shape-to-text:t" inset="0,0,0,0">
+                    <w:txbxContent>
+                      <w:p>
+                        <w:pPr>
+                          <w:pStyle w:val="Descripcin"/>
+                          <w:jc w:val="center"/>
+                          <w:rPr>
+                            <w:noProof/>
+                            <w:lang w:val="es-ES"/>
+                          </w:rPr>
+                        </w:pPr>
+                        <w:bookmarkStart w:id="3" w:name="_Toc194750873"/>
+                        <w:r>
+                          <w:rPr>
+                            <w:lang w:val="es-ES"/>
+                          </w:rPr>
+                          <w:t xml:space="preserve">Figura </w:t>
+                        </w:r>
+                        <w:r>
+                          <w:fldChar w:fldCharType="begin"/>
+                        </w:r>
+                        <w:r>
+                          <w:rPr>
+                            <w:lang w:val="es-ES"/>
+                          </w:rPr>
+                          <w:instrText xml:space="preserve"> SEQ Figura \* ARABIC </w:instrText>
+                        </w:r>
+                        <w:r>
+                          <w:fldChar w:fldCharType="separate"/>
+                        </w:r>
+                        <w:r>
+                          <w:rPr>
+                            <w:noProof/>
+                            <w:lang w:val="es-ES"/>
+                          </w:rPr>
+                          <w:t>1</w:t>
+                        </w:r>
+                        <w:r>
+                          <w:fldChar w:fldCharType="end"/>
+                        </w:r>
+                        <w:r>
+                          <w:rPr>
+                            <w:lang w:val="es-ES"/>
+                          </w:rPr>
+                          <w:t xml:space="preserve">. </w:t>
+                        </w:r>
+                        <w:r>
+                          <w:rPr>
+                            <w:lang w:val="es-ES"/>
+                          </w:rPr>
+                          <w:t>Matriz</w:t>
+                        </w:r>
+                        <w:r>
+                          <w:rPr>
+                            <w:lang w:val="es-ES"/>
+                          </w:rPr>
+                          <w:t xml:space="preserve"> de correlación entre variables cont</w:t>
+                        </w:r>
+                        <w:r>
+                          <w:rPr>
+                            <w:lang w:val="es-ES"/>
+                          </w:rPr>
+                          <w:t>i</w:t>
+                        </w:r>
+                        <w:r>
+                          <w:rPr>
+                            <w:lang w:val="es-ES"/>
+                          </w:rPr>
+                          <w:t>nuas</w:t>
+                        </w:r>
+                        <w:bookmarkEnd w:id="3"/>
+                      </w:p>
+                    </w:txbxContent>
+                  </v:textbox>
+                </v:shape>
+                <w10:wrap type="tight" anchorx="margin"/>
+              </v:group>
+            </w:pict>
+          </mc:Fallback>
+        </mc:AlternateContent>
       </w:r>
       <w:r>
         <w:rPr>
           <w:lang w:val="es-ES"/>
         </w:rPr>
-        <w:t>antidad de seguidores y el número de artistas involucrados. Esto sugiere que el género influye en la popularidad, aunque no es el único factor determinante.</w:t>
+        <w:t>En la matriz de correlación</w:t>
+      </w:r>
+      <w:r>
+        <w:rPr>
+          <w:lang w:val="es-ES"/>
+        </w:rPr>
+        <w:t xml:space="preserve"> (</w:t>
+      </w:r>
+      <w:r>
+        <w:rPr>
+          <w:lang w:val="es-ES"/>
+        </w:rPr>
+        <w:t xml:space="preserve">ver </w:t>
+      </w:r>
+      <w:r>
+        <w:rPr>
+          <w:lang w:val="es-ES"/>
+        </w:rPr>
+        <w:t>Figura 1)</w:t>
+      </w:r>
+      <w:r>
+        <w:rPr>
+          <w:lang w:val="es-ES"/>
+        </w:rPr>
+        <w:t xml:space="preserve"> se puede ver como en principio no existe correlación fuerte entre ninguna variable con el label 'popularity', lo cual nos</w:t>
+      </w:r>
+      <w:r>
+        <w:rPr>
+          <w:lang w:val="es-ES"/>
+        </w:rPr>
+        <w:t xml:space="preserve"> podría</w:t>
+      </w:r>
+      <w:r>
+        <w:rPr>
+          <w:lang w:val="es-ES"/>
+        </w:rPr>
+        <w:t xml:space="preserve"> indica que, en primer lugar, Spotify no favorece canciones en función de sus características abstractas, como energía, valence (felicidad), danzabilidad, etc</w:t>
+      </w:r>
+      <w:r>
+        <w:rPr>
+          <w:lang w:val="es-ES"/>
+        </w:rPr>
+        <w:t xml:space="preserve">. (aunque es una hipótesis prematura). </w:t>
+      </w:r>
+      <w:r>
+        <w:rPr>
+          <w:lang w:val="es-ES"/>
+        </w:rPr>
+        <w:t xml:space="preserve">También puede interpretarse que es el público el que no tiene ninguna preferencia concreta por el estilo de las canciones, aunque esto es poco </w:t>
+      </w:r>
+      <w:r>
+        <w:rPr>
+          <w:lang w:val="es-ES"/>
+        </w:rPr>
+        <w:t>plausible</w:t>
+      </w:r>
+      <w:r>
+        <w:rPr>
+          <w:lang w:val="es-ES"/>
+        </w:rPr>
+        <w:t>. Por último, no se debe descartar que el dataset no contenga datos bien espaciados y repartidos.</w:t>
       </w:r>
     </w:p>
     <w:p>
@@ -716,43 +1886,15 @@
       </w:pPr>
       <w:r>
         <w:rPr>
-          <w:noProof/>
-        </w:rPr>
-        <w:drawing>
-          <wp:inline distT="0" distB="0" distL="0" distR="0" wp14:anchorId="74E557AF" wp14:editId="06F808E5">
-            <wp:extent cx="5486400" cy="2775585"/>
-            <wp:effectExtent l="0" t="0" r="0" b="5715"/>
-            <wp:docPr id="2" name="Picture 2"/>
-            <wp:cNvGraphicFramePr>
-              <a:graphicFrameLocks xmlns:a="http://schemas.openxmlformats.org/drawingml/2006/main" noChangeAspect="1"/>
-            </wp:cNvGraphicFramePr>
-            <a:graphic xmlns:a="http://schemas.openxmlformats.org/drawingml/2006/main">
-              <a:graphicData uri="http://schemas.openxmlformats.org/drawingml/2006/picture">
-                <pic:pic xmlns:pic="http://schemas.openxmlformats.org/drawingml/2006/picture">
-                  <pic:nvPicPr>
-                    <pic:cNvPr id="0" name="valid_image_1.png"/>
-                    <pic:cNvPicPr/>
-                  </pic:nvPicPr>
-                  <pic:blipFill>
-                    <a:blip r:embed="rId7"/>
-                    <a:stretch>
-                      <a:fillRect/>
-                    </a:stretch>
-                  </pic:blipFill>
-                  <pic:spPr>
-                    <a:xfrm>
-                      <a:off x="0" y="0"/>
-                      <a:ext cx="5486400" cy="2775585"/>
-                    </a:xfrm>
-                    <a:prstGeom prst="rect">
-                      <a:avLst/>
-                    </a:prstGeom>
-                  </pic:spPr>
-                </pic:pic>
-              </a:graphicData>
-            </a:graphic>
-          </wp:inline>
-        </w:drawing>
+          <w:lang w:val="es-ES"/>
+        </w:rPr>
+        <w:t>En la siguiente figura se observa cómo e</w:t>
+      </w:r>
+      <w:r>
+        <w:rPr>
+          <w:lang w:val="es-ES"/>
+        </w:rPr>
+        <w:t>l género de las canciones muestra correlaciones más altas con otras variables, especialmente con la cantidad de seguidores y el número de artistas involucrados. Esto sugiere que el género influye en la popularidad, aunque no es el único factor determinante.</w:t>
       </w:r>
     </w:p>
     <w:p>
@@ -764,42 +1906,207 @@
       <w:r>
         <w:rPr>
           <w:noProof/>
-        </w:rPr>
-        <w:drawing>
-          <wp:inline distT="0" distB="0" distL="0" distR="0" wp14:anchorId="4A5FA677" wp14:editId="66CE9215">
-            <wp:extent cx="5486400" cy="1465580"/>
-            <wp:effectExtent l="0" t="0" r="0" b="1270"/>
-            <wp:docPr id="3" name="Picture 3"/>
-            <wp:cNvGraphicFramePr>
-              <a:graphicFrameLocks xmlns:a="http://schemas.openxmlformats.org/drawingml/2006/main" noChangeAspect="1"/>
-            </wp:cNvGraphicFramePr>
-            <a:graphic xmlns:a="http://schemas.openxmlformats.org/drawingml/2006/main">
-              <a:graphicData uri="http://schemas.openxmlformats.org/drawingml/2006/picture">
-                <pic:pic xmlns:pic="http://schemas.openxmlformats.org/drawingml/2006/picture">
-                  <pic:nvPicPr>
-                    <pic:cNvPr id="0" name="valid_image_2.png"/>
-                    <pic:cNvPicPr/>
-                  </pic:nvPicPr>
-                  <pic:blipFill>
-                    <a:blip r:embed="rId8"/>
-                    <a:stretch>
-                      <a:fillRect/>
-                    </a:stretch>
-                  </pic:blipFill>
-                  <pic:spPr>
-                    <a:xfrm>
-                      <a:off x="0" y="0"/>
-                      <a:ext cx="5486400" cy="1465580"/>
-                    </a:xfrm>
-                    <a:prstGeom prst="rect">
-                      <a:avLst/>
-                    </a:prstGeom>
-                  </pic:spPr>
-                </pic:pic>
-              </a:graphicData>
-            </a:graphic>
-          </wp:inline>
-        </w:drawing>
+          <w:lang w:val="es-ES"/>
+        </w:rPr>
+        <mc:AlternateContent>
+          <mc:Choice Requires="wpg">
+            <w:drawing>
+              <wp:anchor distT="0" distB="0" distL="114300" distR="114300" simplePos="0" relativeHeight="251658752" behindDoc="0" locked="0" layoutInCell="1" allowOverlap="1" wp14:anchorId="44703788" wp14:editId="32A6C680">
+                <wp:simplePos x="0" y="0"/>
+                <wp:positionH relativeFrom="margin">
+                  <wp:align>center</wp:align>
+                </wp:positionH>
+                <wp:positionV relativeFrom="paragraph">
+                  <wp:posOffset>49889</wp:posOffset>
+                </wp:positionV>
+                <wp:extent cx="5830046" cy="1833183"/>
+                <wp:effectExtent l="0" t="0" r="0" b="15240"/>
+                <wp:wrapNone/>
+                <wp:docPr id="35" name="Grupo 35"/>
+                <wp:cNvGraphicFramePr/>
+                <a:graphic xmlns:a="http://schemas.openxmlformats.org/drawingml/2006/main">
+                  <a:graphicData uri="http://schemas.microsoft.com/office/word/2010/wordprocessingGroup">
+                    <wpg:wgp>
+                      <wpg:cNvGrpSpPr/>
+                      <wpg:grpSpPr>
+                        <a:xfrm>
+                          <a:off x="0" y="0"/>
+                          <a:ext cx="5830046" cy="1833183"/>
+                          <a:chOff x="-172373" y="-46047"/>
+                          <a:chExt cx="5830566" cy="1833572"/>
+                        </a:xfrm>
+                      </wpg:grpSpPr>
+                      <pic:pic xmlns:pic="http://schemas.openxmlformats.org/drawingml/2006/picture">
+                        <pic:nvPicPr>
+                          <pic:cNvPr id="3" name="Picture 3"/>
+                          <pic:cNvPicPr>
+                            <a:picLocks noChangeAspect="1"/>
+                          </pic:cNvPicPr>
+                        </pic:nvPicPr>
+                        <pic:blipFill>
+                          <a:blip r:embed="rId11"/>
+                          <a:stretch>
+                            <a:fillRect/>
+                          </a:stretch>
+                        </pic:blipFill>
+                        <pic:spPr>
+                          <a:xfrm>
+                            <a:off x="-172373" y="-46047"/>
+                            <a:ext cx="5830566" cy="1557547"/>
+                          </a:xfrm>
+                          <a:prstGeom prst="rect">
+                            <a:avLst/>
+                          </a:prstGeom>
+                        </pic:spPr>
+                      </pic:pic>
+                      <wps:wsp>
+                        <wps:cNvPr id="32" name="Cuadro de texto 32"/>
+                        <wps:cNvSpPr txBox="1"/>
+                        <wps:spPr>
+                          <a:xfrm>
+                            <a:off x="0" y="1526540"/>
+                            <a:ext cx="5486400" cy="260985"/>
+                          </a:xfrm>
+                          <a:prstGeom prst="rect">
+                            <a:avLst/>
+                          </a:prstGeom>
+                          <a:noFill/>
+                          <a:ln>
+                            <a:noFill/>
+                          </a:ln>
+                        </wps:spPr>
+                        <wps:txbx>
+                          <w:txbxContent>
+                            <w:p>
+                              <w:pPr>
+                                <w:pStyle w:val="Descripcin"/>
+                                <w:jc w:val="center"/>
+                                <w:rPr>
+                                  <w:noProof/>
+                                  <w:lang w:val="es-ES"/>
+                                </w:rPr>
+                              </w:pPr>
+                              <w:bookmarkStart w:id="4" w:name="_Toc194750874"/>
+                              <w:r>
+                                <w:rPr>
+                                  <w:lang w:val="es-ES"/>
+                                </w:rPr>
+                                <w:t xml:space="preserve">Figura </w:t>
+                              </w:r>
+                              <w:r>
+                                <w:fldChar w:fldCharType="begin"/>
+                              </w:r>
+                              <w:r>
+                                <w:rPr>
+                                  <w:lang w:val="es-ES"/>
+                                </w:rPr>
+                                <w:instrText xml:space="preserve"> SEQ Figura \* ARABIC </w:instrText>
+                              </w:r>
+                              <w:r>
+                                <w:fldChar w:fldCharType="separate"/>
+                              </w:r>
+                              <w:r>
+                                <w:rPr>
+                                  <w:noProof/>
+                                  <w:lang w:val="es-ES"/>
+                                </w:rPr>
+                                <w:t>2</w:t>
+                              </w:r>
+                              <w:r>
+                                <w:fldChar w:fldCharType="end"/>
+                              </w:r>
+                              <w:r>
+                                <w:rPr>
+                                  <w:lang w:val="es-ES"/>
+                                </w:rPr>
+                                <w:t>. Matriz de correlación de 'track_genre' (categórica)</w:t>
+                              </w:r>
+                              <w:bookmarkEnd w:id="4"/>
+                            </w:p>
+                          </w:txbxContent>
+                        </wps:txbx>
+                        <wps:bodyPr rot="0" spcFirstLastPara="0" vertOverflow="overflow" horzOverflow="overflow" vert="horz" wrap="square" lIns="0" tIns="0" rIns="0" bIns="0" numCol="1" spcCol="0" rtlCol="0" fromWordArt="0" anchor="t" anchorCtr="0" forceAA="0" compatLnSpc="1">
+                          <a:prstTxWarp prst="textNoShape">
+                            <a:avLst/>
+                          </a:prstTxWarp>
+                          <a:spAutoFit/>
+                        </wps:bodyPr>
+                      </wps:wsp>
+                    </wpg:wgp>
+                  </a:graphicData>
+                </a:graphic>
+                <wp14:sizeRelH relativeFrom="margin">
+                  <wp14:pctWidth>0</wp14:pctWidth>
+                </wp14:sizeRelH>
+                <wp14:sizeRelV relativeFrom="margin">
+                  <wp14:pctHeight>0</wp14:pctHeight>
+                </wp14:sizeRelV>
+              </wp:anchor>
+            </w:drawing>
+          </mc:Choice>
+          <mc:Fallback>
+            <w:pict>
+              <v:group w14:anchorId="44703788" id="Grupo 35" o:spid="_x0000_s1030" style="position:absolute;margin-left:0;margin-top:3.95pt;width:459.05pt;height:144.35pt;z-index:251658752;mso-position-horizontal:center;mso-position-horizontal-relative:margin;mso-width-relative:margin;mso-height-relative:margin" coordorigin="-1723,-460" coordsize="58305,18335" o:gfxdata="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">
+                <v:shape id="Picture 3" o:spid="_x0000_s1031" type="#_x0000_t75" style="position:absolute;left:-1723;top:-460;width:58304;height:15575;visibility:visible;mso-wrap-style:square" o:gfxdata="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">
+                  <v:imagedata r:id="rId12" o:title=""/>
+                </v:shape>
+                <v:shape id="Cuadro de texto 32" o:spid="_x0000_s1032" type="#_x0000_t202" style="position:absolute;top:15265;width:54864;height:2610;visibility:visible;mso-wrap-style:square;v-text-anchor:top" o:gfxdata="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" filled="f" stroked="f">
+                  <v:textbox style="mso-fit-shape-to-text:t" inset="0,0,0,0">
+                    <w:txbxContent>
+                      <w:p>
+                        <w:pPr>
+                          <w:pStyle w:val="Descripcin"/>
+                          <w:jc w:val="center"/>
+                          <w:rPr>
+                            <w:noProof/>
+                            <w:lang w:val="es-ES"/>
+                          </w:rPr>
+                        </w:pPr>
+                        <w:bookmarkStart w:id="5" w:name="_Toc194750874"/>
+                        <w:r>
+                          <w:rPr>
+                            <w:lang w:val="es-ES"/>
+                          </w:rPr>
+                          <w:t xml:space="preserve">Figura </w:t>
+                        </w:r>
+                        <w:r>
+                          <w:fldChar w:fldCharType="begin"/>
+                        </w:r>
+                        <w:r>
+                          <w:rPr>
+                            <w:lang w:val="es-ES"/>
+                          </w:rPr>
+                          <w:instrText xml:space="preserve"> SEQ Figura \* ARABIC </w:instrText>
+                        </w:r>
+                        <w:r>
+                          <w:fldChar w:fldCharType="separate"/>
+                        </w:r>
+                        <w:r>
+                          <w:rPr>
+                            <w:noProof/>
+                            <w:lang w:val="es-ES"/>
+                          </w:rPr>
+                          <w:t>2</w:t>
+                        </w:r>
+                        <w:r>
+                          <w:fldChar w:fldCharType="end"/>
+                        </w:r>
+                        <w:r>
+                          <w:rPr>
+                            <w:lang w:val="es-ES"/>
+                          </w:rPr>
+                          <w:t>. Matriz de correlación de 'track_genre' (categórica)</w:t>
+                        </w:r>
+                        <w:bookmarkEnd w:id="5"/>
+                      </w:p>
+                    </w:txbxContent>
+                  </v:textbox>
+                </v:shape>
+                <w10:wrap anchorx="margin"/>
+              </v:group>
+            </w:pict>
+          </mc:Fallback>
+        </mc:AlternateContent>
       </w:r>
     </w:p>
     <w:p>
@@ -826,6 +2133,7 @@
           <w:lang w:val="es-ES"/>
         </w:rPr>
       </w:pPr>
+      <w:bookmarkStart w:id="6" w:name="_Toc194750633"/>
       <w:r>
         <w:rPr>
           <w:lang w:val="es-ES"/>
@@ -833,6 +2141,7 @@
         <w:lastRenderedPageBreak/>
         <w:t>Influencia del Género</w:t>
       </w:r>
+      <w:bookmarkEnd w:id="6"/>
     </w:p>
     <w:p>
       <w:pPr>
@@ -842,15 +2151,244 @@
       </w:pPr>
       <w:r>
         <w:rPr>
-          <w:lang w:val="es-ES"/>
-        </w:rPr>
-        <w:t>Se encontró que algunos géneros con muchas canciones no son necesariamente lo</w:t>
+          <w:noProof/>
+          <w:lang w:val="es-ES"/>
+        </w:rPr>
+        <mc:AlternateContent>
+          <mc:Choice Requires="wpg">
+            <w:drawing>
+              <wp:anchor distT="0" distB="0" distL="114300" distR="114300" simplePos="0" relativeHeight="251662848" behindDoc="0" locked="0" layoutInCell="1" allowOverlap="1" wp14:anchorId="51A771C2" wp14:editId="4319FA76">
+                <wp:simplePos x="0" y="0"/>
+                <wp:positionH relativeFrom="column">
+                  <wp:posOffset>-371475</wp:posOffset>
+                </wp:positionH>
+                <wp:positionV relativeFrom="paragraph">
+                  <wp:posOffset>664044</wp:posOffset>
+                </wp:positionV>
+                <wp:extent cx="6231890" cy="4133215"/>
+                <wp:effectExtent l="0" t="0" r="0" b="635"/>
+                <wp:wrapTight wrapText="bothSides">
+                  <wp:wrapPolygon edited="0">
+                    <wp:start x="0" y="0"/>
+                    <wp:lineTo x="0" y="21504"/>
+                    <wp:lineTo x="21525" y="21504"/>
+                    <wp:lineTo x="21525" y="0"/>
+                    <wp:lineTo x="0" y="0"/>
+                  </wp:wrapPolygon>
+                </wp:wrapTight>
+                <wp:docPr id="38" name="Grupo 38"/>
+                <wp:cNvGraphicFramePr/>
+                <a:graphic xmlns:a="http://schemas.openxmlformats.org/drawingml/2006/main">
+                  <a:graphicData uri="http://schemas.microsoft.com/office/word/2010/wordprocessingGroup">
+                    <wpg:wgp>
+                      <wpg:cNvGrpSpPr/>
+                      <wpg:grpSpPr>
+                        <a:xfrm>
+                          <a:off x="0" y="0"/>
+                          <a:ext cx="6231890" cy="4133215"/>
+                          <a:chOff x="0" y="0"/>
+                          <a:chExt cx="6231890" cy="4133215"/>
+                        </a:xfrm>
+                      </wpg:grpSpPr>
+                      <pic:pic xmlns:pic="http://schemas.openxmlformats.org/drawingml/2006/picture">
+                        <pic:nvPicPr>
+                          <pic:cNvPr id="4" name="Picture 4"/>
+                          <pic:cNvPicPr>
+                            <a:picLocks noChangeAspect="1"/>
+                          </pic:cNvPicPr>
+                        </pic:nvPicPr>
+                        <pic:blipFill>
+                          <a:blip r:embed="rId13"/>
+                          <a:stretch>
+                            <a:fillRect/>
+                          </a:stretch>
+                        </pic:blipFill>
+                        <pic:spPr>
+                          <a:xfrm>
+                            <a:off x="0" y="0"/>
+                            <a:ext cx="6231890" cy="3813810"/>
+                          </a:xfrm>
+                          <a:prstGeom prst="rect">
+                            <a:avLst/>
+                          </a:prstGeom>
+                        </pic:spPr>
+                      </pic:pic>
+                      <wps:wsp>
+                        <wps:cNvPr id="37" name="Cuadro de texto 37"/>
+                        <wps:cNvSpPr txBox="1"/>
+                        <wps:spPr>
+                          <a:xfrm>
+                            <a:off x="0" y="3872230"/>
+                            <a:ext cx="6231890" cy="260985"/>
+                          </a:xfrm>
+                          <a:prstGeom prst="rect">
+                            <a:avLst/>
+                          </a:prstGeom>
+                          <a:solidFill>
+                            <a:prstClr val="white"/>
+                          </a:solidFill>
+                          <a:ln>
+                            <a:noFill/>
+                          </a:ln>
+                        </wps:spPr>
+                        <wps:txbx>
+                          <w:txbxContent>
+                            <w:p>
+                              <w:pPr>
+                                <w:pStyle w:val="Descripcin"/>
+                                <w:jc w:val="center"/>
+                                <w:rPr>
+                                  <w:noProof/>
+                                </w:rPr>
+                              </w:pPr>
+                              <w:bookmarkStart w:id="7" w:name="_Toc194750875"/>
+                              <w:r>
+                                <w:t xml:space="preserve">Figura </w:t>
+                              </w:r>
+                              <w:r>
+                                <w:fldChar w:fldCharType="begin"/>
+                              </w:r>
+                              <w:r>
+                                <w:instrText xml:space="preserve"> SEQ Figura \* ARABIC </w:instrText>
+                              </w:r>
+                              <w:r>
+                                <w:fldChar w:fldCharType="separate"/>
+                              </w:r>
+                              <w:r>
+                                <w:rPr>
+                                  <w:noProof/>
+                                </w:rPr>
+                                <w:t>3</w:t>
+                              </w:r>
+                              <w:r>
+                                <w:rPr>
+                                  <w:noProof/>
+                                </w:rPr>
+                                <w:fldChar w:fldCharType="end"/>
+                              </w:r>
+                              <w:r>
+                                <w:t>. Géneros más populares</w:t>
+                              </w:r>
+                              <w:bookmarkEnd w:id="7"/>
+                            </w:p>
+                          </w:txbxContent>
+                        </wps:txbx>
+                        <wps:bodyPr rot="0" spcFirstLastPara="0" vertOverflow="overflow" horzOverflow="overflow" vert="horz" wrap="square" lIns="0" tIns="0" rIns="0" bIns="0" numCol="1" spcCol="0" rtlCol="0" fromWordArt="0" anchor="t" anchorCtr="0" forceAA="0" compatLnSpc="1">
+                          <a:prstTxWarp prst="textNoShape">
+                            <a:avLst/>
+                          </a:prstTxWarp>
+                          <a:spAutoFit/>
+                        </wps:bodyPr>
+                      </wps:wsp>
+                    </wpg:wgp>
+                  </a:graphicData>
+                </a:graphic>
+              </wp:anchor>
+            </w:drawing>
+          </mc:Choice>
+          <mc:Fallback>
+            <w:pict>
+              <v:group w14:anchorId="51A771C2" id="Grupo 38" o:spid="_x0000_s1033" style="position:absolute;margin-left:-29.25pt;margin-top:52.3pt;width:490.7pt;height:325.45pt;z-index:251662848" coordsize="62318,41332" o:gfxdata="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">
+                <v:shape id="Picture 4" o:spid="_x0000_s1034" type="#_x0000_t75" style="position:absolute;width:62318;height:38138;visibility:visible;mso-wrap-style:square" o:gfxdata="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">
+                  <v:imagedata r:id="rId14" o:title=""/>
+                </v:shape>
+                <v:shape id="Cuadro de texto 37" o:spid="_x0000_s1035" type="#_x0000_t202" style="position:absolute;top:38722;width:62318;height:2610;visibility:visible;mso-wrap-style:square;v-text-anchor:top" o:gfxdata="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" stroked="f">
+                  <v:textbox style="mso-fit-shape-to-text:t" inset="0,0,0,0">
+                    <w:txbxContent>
+                      <w:p>
+                        <w:pPr>
+                          <w:pStyle w:val="Descripcin"/>
+                          <w:jc w:val="center"/>
+                          <w:rPr>
+                            <w:noProof/>
+                          </w:rPr>
+                        </w:pPr>
+                        <w:bookmarkStart w:id="8" w:name="_Toc194750875"/>
+                        <w:r>
+                          <w:t xml:space="preserve">Figura </w:t>
+                        </w:r>
+                        <w:r>
+                          <w:fldChar w:fldCharType="begin"/>
+                        </w:r>
+                        <w:r>
+                          <w:instrText xml:space="preserve"> SEQ Figura \* ARABIC </w:instrText>
+                        </w:r>
+                        <w:r>
+                          <w:fldChar w:fldCharType="separate"/>
+                        </w:r>
+                        <w:r>
+                          <w:rPr>
+                            <w:noProof/>
+                          </w:rPr>
+                          <w:t>3</w:t>
+                        </w:r>
+                        <w:r>
+                          <w:rPr>
+                            <w:noProof/>
+                          </w:rPr>
+                          <w:fldChar w:fldCharType="end"/>
+                        </w:r>
+                        <w:r>
+                          <w:t>. Géneros más populares</w:t>
+                        </w:r>
+                        <w:bookmarkEnd w:id="8"/>
+                      </w:p>
+                    </w:txbxContent>
+                  </v:textbox>
+                </v:shape>
+                <w10:wrap type="tight"/>
+              </v:group>
+            </w:pict>
+          </mc:Fallback>
+        </mc:AlternateContent>
       </w:r>
       <w:r>
         <w:rPr>
           <w:lang w:val="es-ES"/>
         </w:rPr>
-        <w:t>s más populares, lo que indica que Spotify no los promueve tanto o hay un desequilibrio en los datos. En contraste, géneros con pocas canciones pueden tener alta popularidad debido a la demanda del público y la curaduría algorítmica.</w:t>
+        <w:t xml:space="preserve">Para poder analizar los géneros más populares, en primer lugar </w:t>
+      </w:r>
+      <w:r>
+        <w:rPr>
+          <w:lang w:val="es-ES"/>
+        </w:rPr>
+        <w:t>se redujo</w:t>
+      </w:r>
+      <w:r>
+        <w:rPr>
+          <w:lang w:val="es-ES"/>
+        </w:rPr>
+        <w:t xml:space="preserve"> el número de géneros, muy específicos en el </w:t>
+      </w:r>
+      <w:r>
+        <w:rPr>
+          <w:lang w:val="es-ES"/>
+        </w:rPr>
+        <w:t>d</w:t>
+      </w:r>
+      <w:r>
+        <w:rPr>
+          <w:lang w:val="es-ES"/>
+        </w:rPr>
+        <w:t>ata</w:t>
+      </w:r>
+      <w:r>
+        <w:rPr>
+          <w:lang w:val="es-ES"/>
+        </w:rPr>
+        <w:t>set</w:t>
+      </w:r>
+      <w:r>
+        <w:rPr>
+          <w:lang w:val="es-ES"/>
+        </w:rPr>
+        <w:t xml:space="preserve"> original, a una serie de géneros más genéricos</w:t>
+      </w:r>
+      <w:r>
+        <w:rPr>
+          <w:lang w:val="es-ES"/>
+        </w:rPr>
+        <w:t>, de lo que se obtuvo la siguiente gráfica:</w:t>
       </w:r>
     </w:p>
     <w:p>
@@ -861,43 +2399,39 @@
       </w:pPr>
       <w:r>
         <w:rPr>
-          <w:noProof/>
-        </w:rPr>
-        <w:drawing>
-          <wp:inline distT="0" distB="0" distL="0" distR="0" wp14:anchorId="2597AD3E" wp14:editId="3B6E8E37">
-            <wp:extent cx="5486400" cy="3357880"/>
-            <wp:effectExtent l="0" t="0" r="0" b="0"/>
-            <wp:docPr id="4" name="Picture 4"/>
-            <wp:cNvGraphicFramePr>
-              <a:graphicFrameLocks xmlns:a="http://schemas.openxmlformats.org/drawingml/2006/main" noChangeAspect="1"/>
-            </wp:cNvGraphicFramePr>
-            <a:graphic xmlns:a="http://schemas.openxmlformats.org/drawingml/2006/main">
-              <a:graphicData uri="http://schemas.openxmlformats.org/drawingml/2006/picture">
-                <pic:pic xmlns:pic="http://schemas.openxmlformats.org/drawingml/2006/picture">
-                  <pic:nvPicPr>
-                    <pic:cNvPr id="0" name="valid_image_3.png"/>
-                    <pic:cNvPicPr/>
-                  </pic:nvPicPr>
-                  <pic:blipFill>
-                    <a:blip r:embed="rId9"/>
-                    <a:stretch>
-                      <a:fillRect/>
-                    </a:stretch>
-                  </pic:blipFill>
-                  <pic:spPr>
-                    <a:xfrm>
-                      <a:off x="0" y="0"/>
-                      <a:ext cx="5486400" cy="3357880"/>
-                    </a:xfrm>
-                    <a:prstGeom prst="rect">
-                      <a:avLst/>
-                    </a:prstGeom>
-                  </pic:spPr>
-                </pic:pic>
-              </a:graphicData>
-            </a:graphic>
-          </wp:inline>
-        </w:drawing>
+          <w:lang w:val="es-ES"/>
+        </w:rPr>
+        <w:t>Se encontró que algunos géneros con muchas canciones no son necesariamente los más populares</w:t>
+      </w:r>
+      <w:r>
+        <w:rPr>
+          <w:lang w:val="es-ES"/>
+        </w:rPr>
+        <w:t xml:space="preserve"> (ver Figura 3)</w:t>
+      </w:r>
+      <w:r>
+        <w:rPr>
+          <w:lang w:val="es-ES"/>
+        </w:rPr>
+        <w:t xml:space="preserve">, lo que indica que Spotify no los promueve tanto o hay un desequilibrio en los datos. En contraste, géneros con pocas canciones pueden tener alta popularidad </w:t>
+      </w:r>
+      <w:r>
+        <w:rPr>
+          <w:lang w:val="es-ES"/>
+        </w:rPr>
+        <w:t xml:space="preserve">más probablemente </w:t>
+      </w:r>
+      <w:r>
+        <w:rPr>
+          <w:lang w:val="es-ES"/>
+        </w:rPr>
+        <w:t>debido a la demanda del público y la curaduría algorítmica</w:t>
+      </w:r>
+      <w:r>
+        <w:rPr>
+          <w:lang w:val="es-ES"/>
+        </w:rPr>
+        <w:t xml:space="preserve"> que a una influencia directa de la plataforma.</w:t>
       </w:r>
     </w:p>
     <w:p>
@@ -906,59 +2440,28 @@
           <w:lang w:val="es-ES"/>
         </w:rPr>
       </w:pPr>
+    </w:p>
+    <w:p>
+      <w:pPr>
+        <w:rPr>
+          <w:lang w:val="es-ES"/>
+        </w:rPr>
+      </w:pPr>
       <w:r>
         <w:rPr>
-          <w:noProof/>
-        </w:rPr>
-        <w:drawing>
-          <wp:inline distT="0" distB="0" distL="0" distR="0" wp14:anchorId="19A7BF8D" wp14:editId="006D63E4">
-            <wp:extent cx="5486400" cy="3001010"/>
-            <wp:effectExtent l="0" t="0" r="0" b="8890"/>
-            <wp:docPr id="6" name="Picture 6"/>
-            <wp:cNvGraphicFramePr>
-              <a:graphicFrameLocks xmlns:a="http://schemas.openxmlformats.org/drawingml/2006/main" noChangeAspect="1"/>
-            </wp:cNvGraphicFramePr>
-            <a:graphic xmlns:a="http://schemas.openxmlformats.org/drawingml/2006/main">
-              <a:graphicData uri="http://schemas.openxmlformats.org/drawingml/2006/picture">
-                <pic:pic xmlns:pic="http://schemas.openxmlformats.org/drawingml/2006/picture">
-                  <pic:nvPicPr>
-                    <pic:cNvPr id="0" name="valid_image_5.png"/>
-                    <pic:cNvPicPr/>
-                  </pic:nvPicPr>
-                  <pic:blipFill>
-                    <a:blip r:embed="rId10"/>
-                    <a:stretch>
-                      <a:fillRect/>
-                    </a:stretch>
-                  </pic:blipFill>
-                  <pic:spPr>
-                    <a:xfrm>
-                      <a:off x="0" y="0"/>
-                      <a:ext cx="5486400" cy="3001010"/>
-                    </a:xfrm>
-                    <a:prstGeom prst="rect">
-                      <a:avLst/>
-                    </a:prstGeom>
-                  </pic:spPr>
-                </pic:pic>
-              </a:graphicData>
-            </a:graphic>
-          </wp:inline>
-        </w:drawing>
+          <w:lang w:val="es-ES"/>
+        </w:rPr>
+        <w:br w:type="page"/>
       </w:r>
     </w:p>
     <w:p>
       <w:pPr>
-        <w:rPr>
-          <w:lang w:val="es-ES"/>
-        </w:rPr>
-      </w:pPr>
-      <w:r>
-        <w:rPr>
-          <w:lang w:val="es-ES"/>
-        </w:rPr>
-        <w:br w:type="page"/>
-      </w:r>
+        <w:pStyle w:val="Ttulo2"/>
+        <w:ind w:left="720"/>
+        <w:rPr>
+          <w:lang w:val="es-ES"/>
+        </w:rPr>
+      </w:pPr>
     </w:p>
     <w:p>
       <w:pPr>
@@ -971,12 +2474,233 @@
           <w:lang w:val="es-ES"/>
         </w:rPr>
       </w:pPr>
+      <w:bookmarkStart w:id="9" w:name="_Toc194750634"/>
       <w:r>
         <w:rPr>
-          <w:lang w:val="es-ES"/>
-        </w:rPr>
-        <w:lastRenderedPageBreak/>
+          <w:noProof/>
+          <w:lang w:val="es-ES"/>
+        </w:rPr>
+        <mc:AlternateContent>
+          <mc:Choice Requires="wpg">
+            <w:drawing>
+              <wp:anchor distT="0" distB="0" distL="114300" distR="114300" simplePos="0" relativeHeight="251666944" behindDoc="0" locked="0" layoutInCell="1" allowOverlap="1" wp14:anchorId="6B2451AD" wp14:editId="56AA522A">
+                <wp:simplePos x="0" y="0"/>
+                <wp:positionH relativeFrom="column">
+                  <wp:posOffset>-196850</wp:posOffset>
+                </wp:positionH>
+                <wp:positionV relativeFrom="paragraph">
+                  <wp:posOffset>-477520</wp:posOffset>
+                </wp:positionV>
+                <wp:extent cx="5880735" cy="3482975"/>
+                <wp:effectExtent l="0" t="0" r="5715" b="3175"/>
+                <wp:wrapTopAndBottom/>
+                <wp:docPr id="40" name="Grupo 40"/>
+                <wp:cNvGraphicFramePr/>
+                <a:graphic xmlns:a="http://schemas.openxmlformats.org/drawingml/2006/main">
+                  <a:graphicData uri="http://schemas.microsoft.com/office/word/2010/wordprocessingGroup">
+                    <wpg:wgp>
+                      <wpg:cNvGrpSpPr/>
+                      <wpg:grpSpPr>
+                        <a:xfrm>
+                          <a:off x="0" y="0"/>
+                          <a:ext cx="5880735" cy="3482975"/>
+                          <a:chOff x="-197353" y="-107950"/>
+                          <a:chExt cx="5881106" cy="3485308"/>
+                        </a:xfrm>
+                      </wpg:grpSpPr>
+                      <pic:pic xmlns:pic="http://schemas.openxmlformats.org/drawingml/2006/picture">
+                        <pic:nvPicPr>
+                          <pic:cNvPr id="6" name="Picture 6"/>
+                          <pic:cNvPicPr>
+                            <a:picLocks noChangeAspect="1"/>
+                          </pic:cNvPicPr>
+                        </pic:nvPicPr>
+                        <pic:blipFill>
+                          <a:blip r:embed="rId15"/>
+                          <a:stretch>
+                            <a:fillRect/>
+                          </a:stretch>
+                        </pic:blipFill>
+                        <pic:spPr>
+                          <a:xfrm>
+                            <a:off x="-197353" y="-107950"/>
+                            <a:ext cx="5881106" cy="3216910"/>
+                          </a:xfrm>
+                          <a:prstGeom prst="rect">
+                            <a:avLst/>
+                          </a:prstGeom>
+                        </pic:spPr>
+                      </pic:pic>
+                      <wps:wsp>
+                        <wps:cNvPr id="39" name="Cuadro de texto 39"/>
+                        <wps:cNvSpPr txBox="1"/>
+                        <wps:spPr>
+                          <a:xfrm>
+                            <a:off x="0" y="3116373"/>
+                            <a:ext cx="5486400" cy="260985"/>
+                          </a:xfrm>
+                          <a:prstGeom prst="rect">
+                            <a:avLst/>
+                          </a:prstGeom>
+                          <a:solidFill>
+                            <a:prstClr val="white"/>
+                          </a:solidFill>
+                          <a:ln>
+                            <a:noFill/>
+                          </a:ln>
+                        </wps:spPr>
+                        <wps:txbx>
+                          <w:txbxContent>
+                            <w:p>
+                              <w:pPr>
+                                <w:pStyle w:val="Descripcin"/>
+                                <w:jc w:val="center"/>
+                                <w:rPr>
+                                  <w:noProof/>
+                                  <w:lang w:val="es-ES"/>
+                                </w:rPr>
+                              </w:pPr>
+                              <w:bookmarkStart w:id="10" w:name="_Toc194750876"/>
+                              <w:r>
+                                <w:rPr>
+                                  <w:lang w:val="es-ES"/>
+                                </w:rPr>
+                                <w:t xml:space="preserve">Figura </w:t>
+                              </w:r>
+                              <w:r>
+                                <w:fldChar w:fldCharType="begin"/>
+                              </w:r>
+                              <w:r>
+                                <w:rPr>
+                                  <w:lang w:val="es-ES"/>
+                                </w:rPr>
+                                <w:instrText xml:space="preserve"> SEQ Figura \* ARABIC </w:instrText>
+                              </w:r>
+                              <w:r>
+                                <w:fldChar w:fldCharType="separate"/>
+                              </w:r>
+                              <w:r>
+                                <w:rPr>
+                                  <w:noProof/>
+                                  <w:lang w:val="es-ES"/>
+                                </w:rPr>
+                                <w:t>4</w:t>
+                              </w:r>
+                              <w:r>
+                                <w:fldChar w:fldCharType="end"/>
+                              </w:r>
+                              <w:r>
+                                <w:rPr>
+                                  <w:lang w:val="es-ES"/>
+                                </w:rPr>
+                                <w:t>. Relación entre el número de canciones y popularidad por género</w:t>
+                              </w:r>
+                              <w:bookmarkEnd w:id="10"/>
+                            </w:p>
+                          </w:txbxContent>
+                        </wps:txbx>
+                        <wps:bodyPr rot="0" spcFirstLastPara="0" vertOverflow="overflow" horzOverflow="overflow" vert="horz" wrap="square" lIns="0" tIns="0" rIns="0" bIns="0" numCol="1" spcCol="0" rtlCol="0" fromWordArt="0" anchor="t" anchorCtr="0" forceAA="0" compatLnSpc="1">
+                          <a:prstTxWarp prst="textNoShape">
+                            <a:avLst/>
+                          </a:prstTxWarp>
+                          <a:spAutoFit/>
+                        </wps:bodyPr>
+                      </wps:wsp>
+                    </wpg:wgp>
+                  </a:graphicData>
+                </a:graphic>
+                <wp14:sizeRelH relativeFrom="margin">
+                  <wp14:pctWidth>0</wp14:pctWidth>
+                </wp14:sizeRelH>
+                <wp14:sizeRelV relativeFrom="margin">
+                  <wp14:pctHeight>0</wp14:pctHeight>
+                </wp14:sizeRelV>
+              </wp:anchor>
+            </w:drawing>
+          </mc:Choice>
+          <mc:Fallback>
+            <w:pict>
+              <v:group w14:anchorId="6B2451AD" id="Grupo 40" o:spid="_x0000_s1036" style="position:absolute;left:0;text-align:left;margin-left:-15.5pt;margin-top:-37.6pt;width:463.05pt;height:274.25pt;z-index:251666944;mso-width-relative:margin;mso-height-relative:margin" coordorigin="-1973,-1079" coordsize="58811,34853" o:gfxdata="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">
+                <v:shape id="Picture 6" o:spid="_x0000_s1037" type="#_x0000_t75" style="position:absolute;left:-1973;top:-1079;width:58810;height:32168;visibility:visible;mso-wrap-style:square" o:gfxdata="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">
+                  <v:imagedata r:id="rId16" o:title=""/>
+                </v:shape>
+                <v:shape id="Cuadro de texto 39" o:spid="_x0000_s1038" type="#_x0000_t202" style="position:absolute;top:31163;width:54864;height:2610;visibility:visible;mso-wrap-style:square;v-text-anchor:top" o:gfxdata="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" stroked="f">
+                  <v:textbox style="mso-fit-shape-to-text:t" inset="0,0,0,0">
+                    <w:txbxContent>
+                      <w:p>
+                        <w:pPr>
+                          <w:pStyle w:val="Descripcin"/>
+                          <w:jc w:val="center"/>
+                          <w:rPr>
+                            <w:noProof/>
+                            <w:lang w:val="es-ES"/>
+                          </w:rPr>
+                        </w:pPr>
+                        <w:bookmarkStart w:id="11" w:name="_Toc194750876"/>
+                        <w:r>
+                          <w:rPr>
+                            <w:lang w:val="es-ES"/>
+                          </w:rPr>
+                          <w:t xml:space="preserve">Figura </w:t>
+                        </w:r>
+                        <w:r>
+                          <w:fldChar w:fldCharType="begin"/>
+                        </w:r>
+                        <w:r>
+                          <w:rPr>
+                            <w:lang w:val="es-ES"/>
+                          </w:rPr>
+                          <w:instrText xml:space="preserve"> SEQ Figura \* ARABIC </w:instrText>
+                        </w:r>
+                        <w:r>
+                          <w:fldChar w:fldCharType="separate"/>
+                        </w:r>
+                        <w:r>
+                          <w:rPr>
+                            <w:noProof/>
+                            <w:lang w:val="es-ES"/>
+                          </w:rPr>
+                          <w:t>4</w:t>
+                        </w:r>
+                        <w:r>
+                          <w:fldChar w:fldCharType="end"/>
+                        </w:r>
+                        <w:r>
+                          <w:rPr>
+                            <w:lang w:val="es-ES"/>
+                          </w:rPr>
+                          <w:t>. Relación entre el número de canciones y popularidad por género</w:t>
+                        </w:r>
+                        <w:bookmarkEnd w:id="11"/>
+                      </w:p>
+                    </w:txbxContent>
+                  </v:textbox>
+                </v:shape>
+                <w10:wrap type="topAndBottom"/>
+              </v:group>
+            </w:pict>
+          </mc:Fallback>
+        </mc:AlternateContent>
+      </w:r>
+      <w:r>
+        <w:rPr>
+          <w:lang w:val="es-ES"/>
+        </w:rPr>
         <w:t>Fecha de Lanzamiento</w:t>
+      </w:r>
+      <w:bookmarkEnd w:id="9"/>
+    </w:p>
+    <w:p>
+      <w:pPr>
+        <w:rPr>
+          <w:lang w:val="es-ES"/>
+        </w:rPr>
+      </w:pPr>
+      <w:r>
+        <w:rPr>
+          <w:lang w:val="es-ES"/>
+        </w:rPr>
+        <w:t>La influencia de la fecha de lanzamiento se analizó por meses y por días de la semana, primero con todos los géneros del dataset y segundo filtrando los más 15 más populares.</w:t>
       </w:r>
     </w:p>
     <w:p>
@@ -989,19 +2713,37 @@
         <w:rPr>
           <w:lang w:val="es-ES"/>
         </w:rPr>
-        <w:t>E</w:t>
+        <w:t>Se determinó que tanto e</w:t>
       </w:r>
       <w:r>
         <w:rPr>
           <w:lang w:val="es-ES"/>
         </w:rPr>
-        <w:t>l mes y día de lanzamiento influyen en el éxito de una canción. Octubre y noviembre son meses clave por las ventas navideñas y premiaciones. En cuanto a los días, los viernes son los más favorables, alineándose con estrategias industriales y de playlisting</w:t>
+        <w:t xml:space="preserve">l mes </w:t>
       </w:r>
       <w:r>
         <w:rPr>
           <w:lang w:val="es-ES"/>
         </w:rPr>
-        <w:t xml:space="preserve"> en Spotify.</w:t>
+        <w:t>como el</w:t>
+      </w:r>
+      <w:r>
+        <w:rPr>
+          <w:lang w:val="es-ES"/>
+        </w:rPr>
+        <w:t xml:space="preserve"> día de lanzamiento influyen en el éxito de una canción. Octubre y noviembre son meses clave por las ventas navideñas y </w:t>
+      </w:r>
+      <w:r>
+        <w:rPr>
+          <w:lang w:val="es-ES"/>
+        </w:rPr>
+        <w:t>galas de premios</w:t>
+      </w:r>
+      <w:r>
+        <w:rPr>
+          <w:lang w:val="es-ES"/>
+        </w:rPr>
+        <w:t>.</w:t>
       </w:r>
     </w:p>
     <w:p>
@@ -1013,42 +2755,209 @@
       <w:r>
         <w:rPr>
           <w:noProof/>
-        </w:rPr>
-        <w:drawing>
-          <wp:inline distT="0" distB="0" distL="0" distR="0" wp14:anchorId="55594D76" wp14:editId="544AD71A">
-            <wp:extent cx="5486400" cy="3162935"/>
-            <wp:effectExtent l="0" t="0" r="0" b="0"/>
-            <wp:docPr id="7" name="Picture 7"/>
-            <wp:cNvGraphicFramePr>
-              <a:graphicFrameLocks xmlns:a="http://schemas.openxmlformats.org/drawingml/2006/main" noChangeAspect="1"/>
-            </wp:cNvGraphicFramePr>
-            <a:graphic xmlns:a="http://schemas.openxmlformats.org/drawingml/2006/main">
-              <a:graphicData uri="http://schemas.openxmlformats.org/drawingml/2006/picture">
-                <pic:pic xmlns:pic="http://schemas.openxmlformats.org/drawingml/2006/picture">
-                  <pic:nvPicPr>
-                    <pic:cNvPr id="0" name="valid_image_6.png"/>
-                    <pic:cNvPicPr/>
-                  </pic:nvPicPr>
-                  <pic:blipFill>
-                    <a:blip r:embed="rId11"/>
-                    <a:stretch>
-                      <a:fillRect/>
-                    </a:stretch>
-                  </pic:blipFill>
-                  <pic:spPr>
-                    <a:xfrm>
-                      <a:off x="0" y="0"/>
-                      <a:ext cx="5486400" cy="3162935"/>
-                    </a:xfrm>
-                    <a:prstGeom prst="rect">
-                      <a:avLst/>
-                    </a:prstGeom>
-                  </pic:spPr>
-                </pic:pic>
-              </a:graphicData>
-            </a:graphic>
-          </wp:inline>
-        </w:drawing>
+          <w:lang w:val="es-ES"/>
+        </w:rPr>
+        <mc:AlternateContent>
+          <mc:Choice Requires="wpg">
+            <w:drawing>
+              <wp:anchor distT="0" distB="0" distL="114300" distR="114300" simplePos="0" relativeHeight="251671040" behindDoc="0" locked="0" layoutInCell="1" allowOverlap="1" wp14:anchorId="48DFEE1E" wp14:editId="5F1EF22B">
+                <wp:simplePos x="0" y="0"/>
+                <wp:positionH relativeFrom="margin">
+                  <wp:align>center</wp:align>
+                </wp:positionH>
+                <wp:positionV relativeFrom="paragraph">
+                  <wp:posOffset>3424</wp:posOffset>
+                </wp:positionV>
+                <wp:extent cx="5144135" cy="3282315"/>
+                <wp:effectExtent l="0" t="0" r="0" b="0"/>
+                <wp:wrapNone/>
+                <wp:docPr id="42" name="Grupo 42"/>
+                <wp:cNvGraphicFramePr/>
+                <a:graphic xmlns:a="http://schemas.openxmlformats.org/drawingml/2006/main">
+                  <a:graphicData uri="http://schemas.microsoft.com/office/word/2010/wordprocessingGroup">
+                    <wpg:wgp>
+                      <wpg:cNvGrpSpPr/>
+                      <wpg:grpSpPr>
+                        <a:xfrm>
+                          <a:off x="0" y="0"/>
+                          <a:ext cx="5144135" cy="3282315"/>
+                          <a:chOff x="0" y="0"/>
+                          <a:chExt cx="5144135" cy="3282315"/>
+                        </a:xfrm>
+                      </wpg:grpSpPr>
+                      <pic:pic xmlns:pic="http://schemas.openxmlformats.org/drawingml/2006/picture">
+                        <pic:nvPicPr>
+                          <pic:cNvPr id="7" name="Picture 7"/>
+                          <pic:cNvPicPr>
+                            <a:picLocks noChangeAspect="1"/>
+                          </pic:cNvPicPr>
+                        </pic:nvPicPr>
+                        <pic:blipFill>
+                          <a:blip r:embed="rId17"/>
+                          <a:stretch>
+                            <a:fillRect/>
+                          </a:stretch>
+                        </pic:blipFill>
+                        <pic:spPr>
+                          <a:xfrm>
+                            <a:off x="0" y="0"/>
+                            <a:ext cx="5144135" cy="2965450"/>
+                          </a:xfrm>
+                          <a:prstGeom prst="rect">
+                            <a:avLst/>
+                          </a:prstGeom>
+                        </pic:spPr>
+                      </pic:pic>
+                      <wps:wsp>
+                        <wps:cNvPr id="41" name="Cuadro de texto 41"/>
+                        <wps:cNvSpPr txBox="1"/>
+                        <wps:spPr>
+                          <a:xfrm>
+                            <a:off x="0" y="3021330"/>
+                            <a:ext cx="5144135" cy="260985"/>
+                          </a:xfrm>
+                          <a:prstGeom prst="rect">
+                            <a:avLst/>
+                          </a:prstGeom>
+                          <a:solidFill>
+                            <a:prstClr val="white"/>
+                          </a:solidFill>
+                          <a:ln>
+                            <a:noFill/>
+                          </a:ln>
+                        </wps:spPr>
+                        <wps:txbx>
+                          <w:txbxContent>
+                            <w:p>
+                              <w:pPr>
+                                <w:pStyle w:val="Descripcin"/>
+                                <w:jc w:val="center"/>
+                                <w:rPr>
+                                  <w:noProof/>
+                                  <w:lang w:val="es-ES"/>
+                                </w:rPr>
+                              </w:pPr>
+                              <w:bookmarkStart w:id="12" w:name="_Toc194750877"/>
+                              <w:r>
+                                <w:rPr>
+                                  <w:lang w:val="es-ES"/>
+                                </w:rPr>
+                                <w:t xml:space="preserve">Figura </w:t>
+                              </w:r>
+                              <w:r>
+                                <w:fldChar w:fldCharType="begin"/>
+                              </w:r>
+                              <w:r>
+                                <w:rPr>
+                                  <w:lang w:val="es-ES"/>
+                                </w:rPr>
+                                <w:instrText xml:space="preserve"> SEQ Figura \* ARABIC </w:instrText>
+                              </w:r>
+                              <w:r>
+                                <w:fldChar w:fldCharType="separate"/>
+                              </w:r>
+                              <w:r>
+                                <w:rPr>
+                                  <w:noProof/>
+                                  <w:lang w:val="es-ES"/>
+                                </w:rPr>
+                                <w:t>5</w:t>
+                              </w:r>
+                              <w:r>
+                                <w:fldChar w:fldCharType="end"/>
+                              </w:r>
+                              <w:r>
+                                <w:rPr>
+                                  <w:lang w:val="es-ES"/>
+                                </w:rPr>
+                                <w:t>. Cantidad de canciones lanzadas por mes</w:t>
+                              </w:r>
+                              <w:bookmarkEnd w:id="12"/>
+                            </w:p>
+                          </w:txbxContent>
+                        </wps:txbx>
+                        <wps:bodyPr rot="0" spcFirstLastPara="0" vertOverflow="overflow" horzOverflow="overflow" vert="horz" wrap="square" lIns="0" tIns="0" rIns="0" bIns="0" numCol="1" spcCol="0" rtlCol="0" fromWordArt="0" anchor="t" anchorCtr="0" forceAA="0" compatLnSpc="1">
+                          <a:prstTxWarp prst="textNoShape">
+                            <a:avLst/>
+                          </a:prstTxWarp>
+                          <a:spAutoFit/>
+                        </wps:bodyPr>
+                      </wps:wsp>
+                    </wpg:wgp>
+                  </a:graphicData>
+                </a:graphic>
+              </wp:anchor>
+            </w:drawing>
+          </mc:Choice>
+          <mc:Fallback>
+            <w:pict>
+              <v:group w14:anchorId="48DFEE1E" id="Grupo 42" o:spid="_x0000_s1039" style="position:absolute;margin-left:0;margin-top:.25pt;width:405.05pt;height:258.45pt;z-index:251671040;mso-position-horizontal:center;mso-position-horizontal-relative:margin" coordsize="51441,32823" o:gfxdata="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">
+                <v:shape id="Picture 7" o:spid="_x0000_s1040" type="#_x0000_t75" style="position:absolute;width:51441;height:29654;visibility:visible;mso-wrap-style:square" o:gfxdata="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">
+                  <v:imagedata r:id="rId18" o:title=""/>
+                </v:shape>
+                <v:shape id="Cuadro de texto 41" o:spid="_x0000_s1041" type="#_x0000_t202" style="position:absolute;top:30213;width:51441;height:2610;visibility:visible;mso-wrap-style:square;v-text-anchor:top" o:gfxdata="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" stroked="f">
+                  <v:textbox style="mso-fit-shape-to-text:t" inset="0,0,0,0">
+                    <w:txbxContent>
+                      <w:p>
+                        <w:pPr>
+                          <w:pStyle w:val="Descripcin"/>
+                          <w:jc w:val="center"/>
+                          <w:rPr>
+                            <w:noProof/>
+                            <w:lang w:val="es-ES"/>
+                          </w:rPr>
+                        </w:pPr>
+                        <w:bookmarkStart w:id="13" w:name="_Toc194750877"/>
+                        <w:r>
+                          <w:rPr>
+                            <w:lang w:val="es-ES"/>
+                          </w:rPr>
+                          <w:t xml:space="preserve">Figura </w:t>
+                        </w:r>
+                        <w:r>
+                          <w:fldChar w:fldCharType="begin"/>
+                        </w:r>
+                        <w:r>
+                          <w:rPr>
+                            <w:lang w:val="es-ES"/>
+                          </w:rPr>
+                          <w:instrText xml:space="preserve"> SEQ Figura \* ARABIC </w:instrText>
+                        </w:r>
+                        <w:r>
+                          <w:fldChar w:fldCharType="separate"/>
+                        </w:r>
+                        <w:r>
+                          <w:rPr>
+                            <w:noProof/>
+                            <w:lang w:val="es-ES"/>
+                          </w:rPr>
+                          <w:t>5</w:t>
+                        </w:r>
+                        <w:r>
+                          <w:fldChar w:fldCharType="end"/>
+                        </w:r>
+                        <w:r>
+                          <w:rPr>
+                            <w:lang w:val="es-ES"/>
+                          </w:rPr>
+                          <w:t>. Cantidad de canciones lanzadas por mes</w:t>
+                        </w:r>
+                        <w:bookmarkEnd w:id="13"/>
+                      </w:p>
+                    </w:txbxContent>
+                  </v:textbox>
+                </v:shape>
+                <w10:wrap anchorx="margin"/>
+              </v:group>
+            </w:pict>
+          </mc:Fallback>
+        </mc:AlternateContent>
+      </w:r>
+      <w:r>
+        <w:rPr>
+          <w:lang w:val="es-ES"/>
+        </w:rPr>
+        <w:br w:type="page"/>
       </w:r>
     </w:p>
     <w:p>
@@ -1059,10 +2968,22 @@
       </w:pPr>
       <w:r>
         <w:rPr>
+          <w:lang w:val="es-ES"/>
+        </w:rPr>
+        <w:lastRenderedPageBreak/>
+        <w:t>En la siguiente tendencia se observó un comportamiento inusual, pues siendo octubre con más lanzamientos de canciones populares, también es el que menor media de popularidad contiene:</w:t>
+      </w:r>
+    </w:p>
+    <w:p>
+      <w:pPr>
+        <w:keepNext/>
+      </w:pPr>
+      <w:r>
+        <w:rPr>
           <w:noProof/>
         </w:rPr>
         <w:drawing>
-          <wp:inline distT="0" distB="0" distL="0" distR="0" wp14:anchorId="389EB16F" wp14:editId="21CD2E03">
+          <wp:inline distT="0" distB="0" distL="0" distR="0" wp14:anchorId="389EB16F" wp14:editId="413D3E74">
             <wp:extent cx="5486400" cy="2745105"/>
             <wp:effectExtent l="0" t="0" r="0" b="0"/>
             <wp:docPr id="8" name="Picture 8"/>
@@ -1077,7 +2998,7 @@
                     <pic:cNvPicPr/>
                   </pic:nvPicPr>
                   <pic:blipFill>
-                    <a:blip r:embed="rId12"/>
+                    <a:blip r:embed="rId19"/>
                     <a:stretch>
                       <a:fillRect/>
                     </a:stretch>
@@ -1100,17 +3021,124 @@
     </w:p>
     <w:p>
       <w:pPr>
+        <w:pStyle w:val="Descripcin"/>
+        <w:jc w:val="center"/>
         <w:rPr>
           <w:lang w:val="es-ES"/>
         </w:rPr>
       </w:pPr>
       <w:r>
         <w:rPr>
+          <w:lang w:val="es-ES"/>
+        </w:rPr>
+        <w:t xml:space="preserve">Figura </w:t>
+      </w:r>
+      <w:r>
+        <w:fldChar w:fldCharType="begin"/>
+      </w:r>
+      <w:r>
+        <w:rPr>
+          <w:lang w:val="es-ES"/>
+        </w:rPr>
+        <w:instrText xml:space="preserve"> SEQ Figura \* ARABIC </w:instrText>
+      </w:r>
+      <w:r>
+        <w:fldChar w:fldCharType="separate"/>
+      </w:r>
+      <w:r>
+        <w:rPr>
           <w:noProof/>
-        </w:rPr>
-        <w:lastRenderedPageBreak/>
+          <w:lang w:val="es-ES"/>
+        </w:rPr>
+        <w:t>6</w:t>
+      </w:r>
+      <w:r>
+        <w:fldChar w:fldCharType="end"/>
+      </w:r>
+      <w:r>
+        <w:rPr>
+          <w:lang w:val="es-ES"/>
+        </w:rPr>
+        <w:t>. Tendencia de popularidad por mes</w:t>
+      </w:r>
+    </w:p>
+    <w:p>
+      <w:pPr>
+        <w:rPr>
+          <w:lang w:val="es-ES"/>
+        </w:rPr>
+      </w:pPr>
+      <w:r>
+        <w:rPr>
+          <w:lang w:val="es-ES"/>
+        </w:rPr>
+        <w:t>Esto se debe a</w:t>
+      </w:r>
+      <w:r>
+        <w:rPr>
+          <w:lang w:val="es-ES"/>
+        </w:rPr>
+        <w:t xml:space="preserve"> </w:t>
+      </w:r>
+      <w:r>
+        <w:rPr>
+          <w:lang w:val="es-ES"/>
+        </w:rPr>
+        <w:t>que la distribución de la popularidad de las canciones en el dataset</w:t>
+      </w:r>
+      <w:r>
+        <w:rPr>
+          <w:lang w:val="es-ES"/>
+        </w:rPr>
+        <w:t xml:space="preserve"> (ver Fitura 7)</w:t>
+      </w:r>
+      <w:r>
+        <w:rPr>
+          <w:lang w:val="es-ES"/>
+        </w:rPr>
+        <w:t xml:space="preserve"> muestra un despunte en las marcadas con valor 0</w:t>
+      </w:r>
+      <w:r>
+        <w:rPr>
+          <w:lang w:val="es-ES"/>
+        </w:rPr>
+        <w:t>. E</w:t>
+      </w:r>
+      <w:r>
+        <w:rPr>
+          <w:lang w:val="es-ES"/>
+        </w:rPr>
+        <w:t xml:space="preserve">sto </w:t>
+      </w:r>
+      <w:r>
+        <w:rPr>
+          <w:lang w:val="es-ES"/>
+        </w:rPr>
+        <w:t>puede</w:t>
+      </w:r>
+      <w:r>
+        <w:rPr>
+          <w:lang w:val="es-ES"/>
+        </w:rPr>
+        <w:t xml:space="preserve"> ser representativo debido a que a Spotify se suben numerosas canciones que no alcanzan a público</w:t>
+      </w:r>
+      <w:r>
+        <w:rPr>
+          <w:lang w:val="es-ES"/>
+        </w:rPr>
+        <w:t>.</w:t>
+      </w:r>
+    </w:p>
+    <w:p>
+      <w:pPr>
+        <w:keepNext/>
+      </w:pPr>
+      <w:r>
+        <w:rPr>
+          <w:noProof/>
+        </w:rPr>
         <w:drawing>
-          <wp:inline distT="0" distB="0" distL="0" distR="0" wp14:anchorId="4A046F6F" wp14:editId="664A59F9">
+          <wp:inline distT="0" distB="0" distL="0" distR="0" wp14:anchorId="4A046F6F" wp14:editId="6591B205">
             <wp:extent cx="5486400" cy="2968625"/>
             <wp:effectExtent l="0" t="0" r="0" b="3175"/>
             <wp:docPr id="9" name="Picture 9"/>
@@ -1125,7 +3153,7 @@
                     <pic:cNvPicPr/>
                   </pic:nvPicPr>
                   <pic:blipFill>
-                    <a:blip r:embed="rId13"/>
+                    <a:blip r:embed="rId20"/>
                     <a:stretch>
                       <a:fillRect/>
                     </a:stretch>
@@ -1148,49 +3176,45 @@
     </w:p>
     <w:p>
       <w:pPr>
+        <w:pStyle w:val="Descripcin"/>
+        <w:jc w:val="center"/>
         <w:rPr>
           <w:lang w:val="es-ES"/>
         </w:rPr>
       </w:pPr>
       <w:r>
         <w:rPr>
+          <w:lang w:val="es-ES"/>
+        </w:rPr>
+        <w:t xml:space="preserve">Figura </w:t>
+      </w:r>
+      <w:r>
+        <w:fldChar w:fldCharType="begin"/>
+      </w:r>
+      <w:r>
+        <w:rPr>
+          <w:lang w:val="es-ES"/>
+        </w:rPr>
+        <w:instrText xml:space="preserve"> SEQ Figura \* ARABIC </w:instrText>
+      </w:r>
+      <w:r>
+        <w:fldChar w:fldCharType="separate"/>
+      </w:r>
+      <w:r>
+        <w:rPr>
           <w:noProof/>
-        </w:rPr>
-        <w:drawing>
-          <wp:inline distT="0" distB="0" distL="0" distR="0" wp14:anchorId="2FA97F6E" wp14:editId="4BBD5308">
-            <wp:extent cx="5486400" cy="3112135"/>
-            <wp:effectExtent l="0" t="0" r="0" b="0"/>
-            <wp:docPr id="10" name="Picture 10"/>
-            <wp:cNvGraphicFramePr>
-              <a:graphicFrameLocks xmlns:a="http://schemas.openxmlformats.org/drawingml/2006/main" noChangeAspect="1"/>
-            </wp:cNvGraphicFramePr>
-            <a:graphic xmlns:a="http://schemas.openxmlformats.org/drawingml/2006/main">
-              <a:graphicData uri="http://schemas.openxmlformats.org/drawingml/2006/picture">
-                <pic:pic xmlns:pic="http://schemas.openxmlformats.org/drawingml/2006/picture">
-                  <pic:nvPicPr>
-                    <pic:cNvPr id="0" name="valid_image_9.png"/>
-                    <pic:cNvPicPr/>
-                  </pic:nvPicPr>
-                  <pic:blipFill>
-                    <a:blip r:embed="rId14"/>
-                    <a:stretch>
-                      <a:fillRect/>
-                    </a:stretch>
-                  </pic:blipFill>
-                  <pic:spPr>
-                    <a:xfrm>
-                      <a:off x="0" y="0"/>
-                      <a:ext cx="5486400" cy="3112135"/>
-                    </a:xfrm>
-                    <a:prstGeom prst="rect">
-                      <a:avLst/>
-                    </a:prstGeom>
-                  </pic:spPr>
-                </pic:pic>
-              </a:graphicData>
-            </a:graphic>
-          </wp:inline>
-        </w:drawing>
+          <w:lang w:val="es-ES"/>
+        </w:rPr>
+        <w:t>7</w:t>
+      </w:r>
+      <w:r>
+        <w:fldChar w:fldCharType="end"/>
+      </w:r>
+      <w:r>
+        <w:rPr>
+          <w:lang w:val="es-ES"/>
+        </w:rPr>
+        <w:t>. Distribución de la popularidad en el dataset</w:t>
       </w:r>
     </w:p>
     <w:p>
@@ -1201,58 +3225,40 @@
       </w:pPr>
       <w:r>
         <w:rPr>
-          <w:noProof/>
+          <w:lang w:val="es-ES"/>
         </w:rPr>
         <w:lastRenderedPageBreak/>
-        <w:drawing>
-          <wp:inline distT="0" distB="0" distL="0" distR="0" wp14:anchorId="2B4D4EBA" wp14:editId="69C1E670">
-            <wp:extent cx="5486400" cy="2786380"/>
-            <wp:effectExtent l="0" t="0" r="0" b="0"/>
-            <wp:docPr id="11" name="Picture 11"/>
-            <wp:cNvGraphicFramePr>
-              <a:graphicFrameLocks xmlns:a="http://schemas.openxmlformats.org/drawingml/2006/main" noChangeAspect="1"/>
-            </wp:cNvGraphicFramePr>
-            <a:graphic xmlns:a="http://schemas.openxmlformats.org/drawingml/2006/main">
-              <a:graphicData uri="http://schemas.openxmlformats.org/drawingml/2006/picture">
-                <pic:pic xmlns:pic="http://schemas.openxmlformats.org/drawingml/2006/picture">
-                  <pic:nvPicPr>
-                    <pic:cNvPr id="0" name="valid_image_10.png"/>
-                    <pic:cNvPicPr/>
-                  </pic:nvPicPr>
-                  <pic:blipFill>
-                    <a:blip r:embed="rId15"/>
-                    <a:stretch>
-                      <a:fillRect/>
-                    </a:stretch>
-                  </pic:blipFill>
-                  <pic:spPr>
-                    <a:xfrm>
-                      <a:off x="0" y="0"/>
-                      <a:ext cx="5486400" cy="2786380"/>
-                    </a:xfrm>
-                    <a:prstGeom prst="rect">
-                      <a:avLst/>
-                    </a:prstGeom>
-                  </pic:spPr>
-                </pic:pic>
-              </a:graphicData>
-            </a:graphic>
-          </wp:inline>
-        </w:drawing>
+        <w:t>En cuanto al análisis por día de la semana</w:t>
+      </w:r>
+      <w:r>
+        <w:rPr>
+          <w:lang w:val="es-ES"/>
+        </w:rPr>
+        <w:t xml:space="preserve">, los viernes </w:t>
+      </w:r>
+      <w:r>
+        <w:rPr>
+          <w:lang w:val="es-ES"/>
+        </w:rPr>
+        <w:t>resultaron ser</w:t>
+      </w:r>
+      <w:r>
+        <w:rPr>
+          <w:lang w:val="es-ES"/>
+        </w:rPr>
+        <w:t xml:space="preserve"> los más favorables, alineándose con estrategias industriales y de playlisting en Spotify.</w:t>
       </w:r>
     </w:p>
     <w:p>
       <w:pPr>
-        <w:rPr>
-          <w:lang w:val="es-ES"/>
-        </w:rPr>
+        <w:keepNext/>
       </w:pPr>
       <w:r>
         <w:rPr>
           <w:noProof/>
         </w:rPr>
         <w:drawing>
-          <wp:inline distT="0" distB="0" distL="0" distR="0" wp14:anchorId="73F8E120" wp14:editId="0F906986">
+          <wp:inline distT="0" distB="0" distL="0" distR="0" wp14:anchorId="73F8E120" wp14:editId="21674767">
             <wp:extent cx="5486400" cy="3147060"/>
             <wp:effectExtent l="0" t="0" r="0" b="0"/>
             <wp:docPr id="12" name="Picture 12"/>
@@ -1267,7 +3273,7 @@
                     <pic:cNvPicPr/>
                   </pic:nvPicPr>
                   <pic:blipFill>
-                    <a:blip r:embed="rId16"/>
+                    <a:blip r:embed="rId21"/>
                     <a:stretch>
                       <a:fillRect/>
                     </a:stretch>
@@ -1290,10 +3296,46 @@
     </w:p>
     <w:p>
       <w:pPr>
-        <w:rPr>
-          <w:lang w:val="es-ES"/>
-        </w:rPr>
-      </w:pPr>
+        <w:pStyle w:val="Descripcin"/>
+        <w:jc w:val="center"/>
+        <w:rPr>
+          <w:lang w:val="es-ES"/>
+        </w:rPr>
+      </w:pPr>
+      <w:r>
+        <w:rPr>
+          <w:lang w:val="es-ES"/>
+        </w:rPr>
+        <w:t xml:space="preserve">Figura </w:t>
+      </w:r>
+      <w:r>
+        <w:fldChar w:fldCharType="begin"/>
+      </w:r>
+      <w:r>
+        <w:rPr>
+          <w:lang w:val="es-ES"/>
+        </w:rPr>
+        <w:instrText xml:space="preserve"> SEQ Figura \* ARABIC </w:instrText>
+      </w:r>
+      <w:r>
+        <w:fldChar w:fldCharType="separate"/>
+      </w:r>
+      <w:r>
+        <w:rPr>
+          <w:noProof/>
+          <w:lang w:val="es-ES"/>
+        </w:rPr>
+        <w:t>8</w:t>
+      </w:r>
+      <w:r>
+        <w:fldChar w:fldCharType="end"/>
+      </w:r>
+      <w:r>
+        <w:rPr>
+          <w:lang w:val="es-ES"/>
+        </w:rPr>
+        <w:t>. Cantidad de canciones populares lanzadas por día de la semana</w:t>
+      </w:r>
     </w:p>
     <w:p>
       <w:pPr>
@@ -1301,12 +3343,6 @@
           <w:lang w:val="es-ES"/>
         </w:rPr>
       </w:pPr>
-      <w:r>
-        <w:rPr>
-          <w:lang w:val="es-ES"/>
-        </w:rPr>
-        <w:br w:type="page"/>
-      </w:r>
     </w:p>
     <w:p>
       <w:pPr>
@@ -1319,12 +3355,38 @@
           <w:lang w:val="es-ES"/>
         </w:rPr>
       </w:pPr>
+      <w:bookmarkStart w:id="14" w:name="_Toc194750635"/>
       <w:r>
         <w:rPr>
           <w:lang w:val="es-ES"/>
         </w:rPr>
-        <w:lastRenderedPageBreak/>
         <w:t>Duración de la Canción</w:t>
+      </w:r>
+      <w:bookmarkEnd w:id="14"/>
+    </w:p>
+    <w:p>
+      <w:pPr>
+        <w:rPr>
+          <w:lang w:val="es-ES"/>
+        </w:rPr>
+      </w:pPr>
+      <w:r>
+        <w:rPr>
+          <w:lang w:val="es-ES"/>
+        </w:rPr>
+        <w:t xml:space="preserve">Se encontró una correlación </w:t>
+      </w:r>
+      <w:r>
+        <w:rPr>
+          <w:lang w:val="es-ES"/>
+        </w:rPr>
+        <w:t xml:space="preserve">de Spearman </w:t>
+      </w:r>
+      <w:r>
+        <w:rPr>
+          <w:lang w:val="es-ES"/>
+        </w:rPr>
+        <w:t xml:space="preserve">muy débil (r=0.026) entre la duración de la canción y su popularidad. </w:t>
       </w:r>
     </w:p>
     <w:p>
@@ -1337,7 +3399,13 @@
         <w:rPr>
           <w:lang w:val="es-ES"/>
         </w:rPr>
-        <w:t>Se encontró una correlación muy débil (r=0.026) entre la duración de la canción y su popularidad. Si bien las canciones más cortas tienden a ser más populares, la duración no es un factor determinante del éxito.</w:t>
+        <w:t>Segú la Figura 9</w:t>
+      </w:r>
+      <w:r>
+        <w:rPr>
+          <w:lang w:val="es-ES"/>
+        </w:rPr>
+        <w:t>, canciones más cortas pueden ser populares o impopulares (no es el único factor influyente), pero más largas tienen más tendencia hacia la impopularidad. Esto es también debido a una influencia indirecta de Spotify, pues las canciones con menor duración tienen más probabilidad de obtener índices de retención mayores (los oyentes escuchan más la canción completa), lo que el algoritmo de Spotify toma como una buena señal e impulsa dicha canción.</w:t>
       </w:r>
     </w:p>
     <w:p>
@@ -1346,15 +3414,21 @@
           <w:lang w:val="es-ES"/>
         </w:rPr>
       </w:pPr>
+    </w:p>
+    <w:p>
+      <w:pPr>
+        <w:keepNext/>
+      </w:pPr>
       <w:r>
         <w:rPr>
           <w:noProof/>
         </w:rPr>
+        <w:lastRenderedPageBreak/>
         <w:drawing>
-          <wp:inline distT="0" distB="0" distL="0" distR="0" wp14:anchorId="66C09D26" wp14:editId="5D9ED110">
-            <wp:extent cx="5486400" cy="3479800"/>
-            <wp:effectExtent l="0" t="0" r="0" b="6350"/>
-            <wp:docPr id="13" name="Picture 13"/>
+          <wp:inline distT="0" distB="0" distL="0" distR="0" wp14:anchorId="67D5A23C" wp14:editId="122B0F3D">
+            <wp:extent cx="5231765" cy="3317875"/>
+            <wp:effectExtent l="0" t="0" r="6985" b="0"/>
+            <wp:docPr id="43" name="Picture 13"/>
             <wp:cNvGraphicFramePr>
               <a:graphicFrameLocks xmlns:a="http://schemas.openxmlformats.org/drawingml/2006/main" noChangeAspect="1"/>
             </wp:cNvGraphicFramePr>
@@ -1366,7 +3440,7 @@
                     <pic:cNvPicPr/>
                   </pic:nvPicPr>
                   <pic:blipFill>
-                    <a:blip r:embed="rId17"/>
+                    <a:blip r:embed="rId22"/>
                     <a:stretch>
                       <a:fillRect/>
                     </a:stretch>
@@ -1374,7 +3448,7 @@
                   <pic:spPr>
                     <a:xfrm>
                       <a:off x="0" y="0"/>
-                      <a:ext cx="5486400" cy="3479800"/>
+                      <a:ext cx="5231765" cy="3317875"/>
                     </a:xfrm>
                     <a:prstGeom prst="rect">
                       <a:avLst/>
@@ -1389,19 +3463,364 @@
     </w:p>
     <w:p>
       <w:pPr>
+        <w:pStyle w:val="Descripcin"/>
+        <w:jc w:val="center"/>
         <w:rPr>
           <w:lang w:val="es-ES"/>
         </w:rPr>
       </w:pPr>
       <w:r>
         <w:rPr>
+          <w:lang w:val="es-ES"/>
+        </w:rPr>
+        <w:t xml:space="preserve">Figura </w:t>
+      </w:r>
+      <w:r>
+        <w:fldChar w:fldCharType="begin"/>
+      </w:r>
+      <w:r>
+        <w:rPr>
+          <w:lang w:val="es-ES"/>
+        </w:rPr>
+        <w:instrText xml:space="preserve"> SEQ Figura \* ARABIC </w:instrText>
+      </w:r>
+      <w:r>
+        <w:fldChar w:fldCharType="separate"/>
+      </w:r>
+      <w:r>
+        <w:rPr>
           <w:noProof/>
+          <w:lang w:val="es-ES"/>
+        </w:rPr>
+        <w:t>9</w:t>
+      </w:r>
+      <w:r>
+        <w:fldChar w:fldCharType="end"/>
+      </w:r>
+      <w:r>
+        <w:rPr>
+          <w:lang w:val="es-ES"/>
+        </w:rPr>
+        <w:t>. Relación entre duración y popularidad de los géneros más populares</w:t>
+      </w:r>
+    </w:p>
+    <w:p>
+      <w:pPr>
+        <w:keepNext/>
+      </w:pPr>
+      <w:r>
+        <w:rPr>
+          <w:noProof/>
+          <w:lang w:val="es-ES"/>
+        </w:rPr>
+        <mc:AlternateContent>
+          <mc:Choice Requires="wpg">
+            <w:drawing>
+              <wp:anchor distT="0" distB="0" distL="114300" distR="114300" simplePos="0" relativeHeight="251678208" behindDoc="0" locked="0" layoutInCell="1" allowOverlap="1" wp14:anchorId="4AE3AE66" wp14:editId="7F221BCE">
+                <wp:simplePos x="0" y="0"/>
+                <wp:positionH relativeFrom="margin">
+                  <wp:align>center</wp:align>
+                </wp:positionH>
+                <wp:positionV relativeFrom="paragraph">
+                  <wp:posOffset>197043</wp:posOffset>
+                </wp:positionV>
+                <wp:extent cx="4420870" cy="4172585"/>
+                <wp:effectExtent l="0" t="0" r="0" b="0"/>
+                <wp:wrapSquare wrapText="bothSides"/>
+                <wp:docPr id="14" name="Grupo 14"/>
+                <wp:cNvGraphicFramePr/>
+                <a:graphic xmlns:a="http://schemas.openxmlformats.org/drawingml/2006/main">
+                  <a:graphicData uri="http://schemas.microsoft.com/office/word/2010/wordprocessingGroup">
+                    <wpg:wgp>
+                      <wpg:cNvGrpSpPr/>
+                      <wpg:grpSpPr>
+                        <a:xfrm>
+                          <a:off x="0" y="0"/>
+                          <a:ext cx="4420870" cy="4172585"/>
+                          <a:chOff x="0" y="0"/>
+                          <a:chExt cx="4420870" cy="4172585"/>
+                        </a:xfrm>
+                      </wpg:grpSpPr>
+                      <pic:pic xmlns:pic="http://schemas.openxmlformats.org/drawingml/2006/picture">
+                        <pic:nvPicPr>
+                          <pic:cNvPr id="16" name="Picture 16"/>
+                          <pic:cNvPicPr>
+                            <a:picLocks noChangeAspect="1"/>
+                          </pic:cNvPicPr>
+                        </pic:nvPicPr>
+                        <pic:blipFill>
+                          <a:blip r:embed="rId23"/>
+                          <a:stretch>
+                            <a:fillRect/>
+                          </a:stretch>
+                        </pic:blipFill>
+                        <pic:spPr>
+                          <a:xfrm>
+                            <a:off x="0" y="0"/>
+                            <a:ext cx="4420870" cy="3856990"/>
+                          </a:xfrm>
+                          <a:prstGeom prst="rect">
+                            <a:avLst/>
+                          </a:prstGeom>
+                        </pic:spPr>
+                      </pic:pic>
+                      <wps:wsp>
+                        <wps:cNvPr id="13" name="Cuadro de texto 13"/>
+                        <wps:cNvSpPr txBox="1"/>
+                        <wps:spPr>
+                          <a:xfrm>
+                            <a:off x="0" y="3911600"/>
+                            <a:ext cx="4420870" cy="260985"/>
+                          </a:xfrm>
+                          <a:prstGeom prst="rect">
+                            <a:avLst/>
+                          </a:prstGeom>
+                          <a:solidFill>
+                            <a:prstClr val="white"/>
+                          </a:solidFill>
+                          <a:ln>
+                            <a:noFill/>
+                          </a:ln>
+                        </wps:spPr>
+                        <wps:txbx>
+                          <w:txbxContent>
+                            <w:p>
+                              <w:pPr>
+                                <w:pStyle w:val="Descripcin"/>
+                                <w:jc w:val="center"/>
+                                <w:rPr>
+                                  <w:noProof/>
+                                  <w:lang w:val="es-ES"/>
+                                </w:rPr>
+                              </w:pPr>
+                              <w:bookmarkStart w:id="15" w:name="_Toc194750882"/>
+                              <w:r>
+                                <w:rPr>
+                                  <w:lang w:val="es-ES"/>
+                                </w:rPr>
+                                <w:t xml:space="preserve">Figura </w:t>
+                              </w:r>
+                              <w:r>
+                                <w:fldChar w:fldCharType="begin"/>
+                              </w:r>
+                              <w:r>
+                                <w:rPr>
+                                  <w:lang w:val="es-ES"/>
+                                </w:rPr>
+                                <w:instrText xml:space="preserve"> SEQ Figura \* ARABIC </w:instrText>
+                              </w:r>
+                              <w:r>
+                                <w:fldChar w:fldCharType="separate"/>
+                              </w:r>
+                              <w:r>
+                                <w:rPr>
+                                  <w:noProof/>
+                                  <w:lang w:val="es-ES"/>
+                                </w:rPr>
+                                <w:t>10</w:t>
+                              </w:r>
+                              <w:r>
+                                <w:fldChar w:fldCharType="end"/>
+                              </w:r>
+                              <w:r>
+                                <w:rPr>
+                                  <w:lang w:val="es-ES"/>
+                                </w:rPr>
+                                <w:t>. Popularidad promedio en función de si la canción es explícita</w:t>
+                              </w:r>
+                              <w:bookmarkEnd w:id="15"/>
+                            </w:p>
+                          </w:txbxContent>
+                        </wps:txbx>
+                        <wps:bodyPr rot="0" spcFirstLastPara="0" vertOverflow="overflow" horzOverflow="overflow" vert="horz" wrap="square" lIns="0" tIns="0" rIns="0" bIns="0" numCol="1" spcCol="0" rtlCol="0" fromWordArt="0" anchor="t" anchorCtr="0" forceAA="0" compatLnSpc="1">
+                          <a:prstTxWarp prst="textNoShape">
+                            <a:avLst/>
+                          </a:prstTxWarp>
+                          <a:spAutoFit/>
+                        </wps:bodyPr>
+                      </wps:wsp>
+                    </wpg:wgp>
+                  </a:graphicData>
+                </a:graphic>
+              </wp:anchor>
+            </w:drawing>
+          </mc:Choice>
+          <mc:Fallback>
+            <w:pict>
+              <v:group w14:anchorId="4AE3AE66" id="Grupo 14" o:spid="_x0000_s1042" style="position:absolute;margin-left:0;margin-top:15.5pt;width:348.1pt;height:328.55pt;z-index:251678208;mso-position-horizontal:center;mso-position-horizontal-relative:margin" coordsize="44208,41725" o:gfxdata="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">
+                <v:shape id="Picture 16" o:spid="_x0000_s1043" type="#_x0000_t75" style="position:absolute;width:44208;height:38569;visibility:visible;mso-wrap-style:square" o:gfxdata="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">
+                  <v:imagedata r:id="rId24" o:title=""/>
+                </v:shape>
+                <v:shape id="Cuadro de texto 13" o:spid="_x0000_s1044" type="#_x0000_t202" style="position:absolute;top:39116;width:44208;height:2609;visibility:visible;mso-wrap-style:square;v-text-anchor:top" o:gfxdata="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" stroked="f">
+                  <v:textbox style="mso-fit-shape-to-text:t" inset="0,0,0,0">
+                    <w:txbxContent>
+                      <w:p>
+                        <w:pPr>
+                          <w:pStyle w:val="Descripcin"/>
+                          <w:jc w:val="center"/>
+                          <w:rPr>
+                            <w:noProof/>
+                            <w:lang w:val="es-ES"/>
+                          </w:rPr>
+                        </w:pPr>
+                        <w:bookmarkStart w:id="16" w:name="_Toc194750882"/>
+                        <w:r>
+                          <w:rPr>
+                            <w:lang w:val="es-ES"/>
+                          </w:rPr>
+                          <w:t xml:space="preserve">Figura </w:t>
+                        </w:r>
+                        <w:r>
+                          <w:fldChar w:fldCharType="begin"/>
+                        </w:r>
+                        <w:r>
+                          <w:rPr>
+                            <w:lang w:val="es-ES"/>
+                          </w:rPr>
+                          <w:instrText xml:space="preserve"> SEQ Figura \* ARABIC </w:instrText>
+                        </w:r>
+                        <w:r>
+                          <w:fldChar w:fldCharType="separate"/>
+                        </w:r>
+                        <w:r>
+                          <w:rPr>
+                            <w:noProof/>
+                            <w:lang w:val="es-ES"/>
+                          </w:rPr>
+                          <w:t>10</w:t>
+                        </w:r>
+                        <w:r>
+                          <w:fldChar w:fldCharType="end"/>
+                        </w:r>
+                        <w:r>
+                          <w:rPr>
+                            <w:lang w:val="es-ES"/>
+                          </w:rPr>
+                          <w:t>. Popularidad promedio en función de si la canción es explícita</w:t>
+                        </w:r>
+                        <w:bookmarkEnd w:id="16"/>
+                      </w:p>
+                    </w:txbxContent>
+                  </v:textbox>
+                </v:shape>
+                <w10:wrap type="square" anchorx="margin"/>
+              </v:group>
+            </w:pict>
+          </mc:Fallback>
+        </mc:AlternateContent>
+      </w:r>
+      <w:r>
+        <w:rPr>
+          <w:lang w:val="es-ES"/>
+        </w:rPr>
+        <w:br w:type="page"/>
+      </w:r>
+    </w:p>
+    <w:p>
+      <w:pPr>
+        <w:pStyle w:val="Ttulo2"/>
+        <w:numPr>
+          <w:ilvl w:val="0"/>
+          <w:numId w:val="12"/>
+        </w:numPr>
+        <w:rPr>
+          <w:lang w:val="es-ES"/>
+        </w:rPr>
+      </w:pPr>
+      <w:bookmarkStart w:id="17" w:name="_Toc194750636"/>
+      <w:r>
+        <w:rPr>
+          <w:lang w:val="es-ES"/>
+        </w:rPr>
+        <w:lastRenderedPageBreak/>
+        <w:t>Contenido Explícito</w:t>
+      </w:r>
+      <w:bookmarkEnd w:id="17"/>
+    </w:p>
+    <w:p>
+      <w:pPr>
+        <w:rPr>
+          <w:lang w:val="es-ES"/>
+        </w:rPr>
+      </w:pPr>
+      <w:r>
+        <w:rPr>
+          <w:lang w:val="es-ES"/>
+        </w:rPr>
+        <w:t xml:space="preserve">Las canciones explícitas parecen ser más populares, pero el análisis no es concluyente debido al fuerte desbalance en los datos (más del 90% de las canciones no son explícitas). Además, restricciones en plataformas externas </w:t>
+      </w:r>
+      <w:r>
+        <w:rPr>
+          <w:lang w:val="es-ES"/>
+        </w:rPr>
+        <w:t xml:space="preserve">(como Instagram) </w:t>
+      </w:r>
+      <w:r>
+        <w:rPr>
+          <w:lang w:val="es-ES"/>
+        </w:rPr>
+        <w:t>pueden influir en su difusión</w:t>
+      </w:r>
+      <w:r>
+        <w:rPr>
+          <w:lang w:val="es-ES"/>
+        </w:rPr>
+        <w:t xml:space="preserve"> (ver Figura 10).</w:t>
+      </w:r>
+    </w:p>
+    <w:p>
+      <w:pPr>
+        <w:rPr>
+          <w:lang w:val="es-ES"/>
+        </w:rPr>
+      </w:pPr>
+    </w:p>
+    <w:p>
+      <w:pPr>
+        <w:pStyle w:val="Ttulo2"/>
+        <w:numPr>
+          <w:ilvl w:val="0"/>
+          <w:numId w:val="12"/>
+        </w:numPr>
+        <w:rPr>
+          <w:lang w:val="es-ES"/>
+        </w:rPr>
+      </w:pPr>
+      <w:bookmarkStart w:id="18" w:name="_Toc194750638"/>
+      <w:r>
+        <w:rPr>
+          <w:lang w:val="es-ES"/>
+        </w:rPr>
+        <w:t>Estrategia de Lanzamiento por Singles</w:t>
+      </w:r>
+      <w:bookmarkEnd w:id="18"/>
+    </w:p>
+    <w:p>
+      <w:pPr>
+        <w:rPr>
+          <w:lang w:val="es-ES"/>
+        </w:rPr>
+      </w:pPr>
+      <w:r>
+        <w:rPr>
+          <w:lang w:val="es-ES"/>
+        </w:rPr>
+        <w:t>Los álbumes que se promocionan mediante el lanzamiento previo de singles tienden a ser más populares. Esta estrategia permite maximizar la visibilidad y generar expectativas antes del lanzamiento completo.</w:t>
+      </w:r>
+    </w:p>
+    <w:p>
+      <w:pPr>
+        <w:keepNext/>
+      </w:pPr>
+      <w:r>
+        <w:rPr>
+          <w:noProof/>
         </w:rPr>
         <w:drawing>
-          <wp:inline distT="0" distB="0" distL="0" distR="0" wp14:anchorId="19307384" wp14:editId="67E6457F">
-            <wp:extent cx="5486400" cy="3549015"/>
+          <wp:inline distT="0" distB="0" distL="0" distR="0" wp14:anchorId="07A146EA" wp14:editId="726C7804">
+            <wp:extent cx="4921857" cy="2560049"/>
             <wp:effectExtent l="0" t="0" r="0" b="0"/>
-            <wp:docPr id="14" name="Picture 14"/>
+            <wp:docPr id="19" name="Picture 19"/>
             <wp:cNvGraphicFramePr>
               <a:graphicFrameLocks xmlns:a="http://schemas.openxmlformats.org/drawingml/2006/main" noChangeAspect="1"/>
             </wp:cNvGraphicFramePr>
@@ -1409,11 +3828,11 @@
               <a:graphicData uri="http://schemas.openxmlformats.org/drawingml/2006/picture">
                 <pic:pic xmlns:pic="http://schemas.openxmlformats.org/drawingml/2006/picture">
                   <pic:nvPicPr>
-                    <pic:cNvPr id="0" name="valid_image_13.png"/>
+                    <pic:cNvPr id="0" name="valid_image_18.png"/>
                     <pic:cNvPicPr/>
                   </pic:nvPicPr>
                   <pic:blipFill>
-                    <a:blip r:embed="rId18"/>
+                    <a:blip r:embed="rId25"/>
                     <a:stretch>
                       <a:fillRect/>
                     </a:stretch>
@@ -1421,104 +3840,7 @@
                   <pic:spPr>
                     <a:xfrm>
                       <a:off x="0" y="0"/>
-                      <a:ext cx="5486400" cy="3549015"/>
-                    </a:xfrm>
-                    <a:prstGeom prst="rect">
-                      <a:avLst/>
-                    </a:prstGeom>
-                  </pic:spPr>
-                </pic:pic>
-              </a:graphicData>
-            </a:graphic>
-          </wp:inline>
-        </w:drawing>
-      </w:r>
-      <w:r>
-        <w:rPr>
-          <w:lang w:val="es-ES"/>
-        </w:rPr>
-        <w:br w:type="page"/>
-      </w:r>
-    </w:p>
-    <w:p>
-      <w:pPr>
-        <w:pStyle w:val="Ttulo2"/>
-        <w:numPr>
-          <w:ilvl w:val="0"/>
-          <w:numId w:val="12"/>
-        </w:numPr>
-        <w:rPr>
-          <w:lang w:val="es-ES"/>
-        </w:rPr>
-      </w:pPr>
-      <w:r>
-        <w:rPr>
-          <w:lang w:val="es-ES"/>
-        </w:rPr>
-        <w:lastRenderedPageBreak/>
-        <w:t>Contenid</w:t>
-      </w:r>
-      <w:r>
-        <w:rPr>
-          <w:lang w:val="es-ES"/>
-        </w:rPr>
-        <w:t>o Explícito</w:t>
-      </w:r>
-    </w:p>
-    <w:p>
-      <w:pPr>
-        <w:rPr>
-          <w:lang w:val="es-ES"/>
-        </w:rPr>
-      </w:pPr>
-      <w:r>
-        <w:rPr>
-          <w:lang w:val="es-ES"/>
-        </w:rPr>
-        <w:t>Las canciones explícitas parecen ser más populares, pero el análisis no es concluyente debido al fuerte desbalance en los datos (más del 90% de las canciones no son explícitas). Además, restricciones en plataformas externas pueden influir en su</w:t>
-      </w:r>
-      <w:r>
-        <w:rPr>
-          <w:lang w:val="es-ES"/>
-        </w:rPr>
-        <w:t xml:space="preserve"> difusión.</w:t>
-      </w:r>
-    </w:p>
-    <w:p>
-      <w:pPr>
-        <w:rPr>
-          <w:lang w:val="es-ES"/>
-        </w:rPr>
-      </w:pPr>
-      <w:r>
-        <w:rPr>
-          <w:noProof/>
-        </w:rPr>
-        <w:drawing>
-          <wp:inline distT="0" distB="0" distL="0" distR="0" wp14:anchorId="3CFED849" wp14:editId="04ADC8C0">
-            <wp:extent cx="5486400" cy="5766435"/>
-            <wp:effectExtent l="0" t="0" r="0" b="5715"/>
-            <wp:docPr id="15" name="Picture 15"/>
-            <wp:cNvGraphicFramePr>
-              <a:graphicFrameLocks xmlns:a="http://schemas.openxmlformats.org/drawingml/2006/main" noChangeAspect="1"/>
-            </wp:cNvGraphicFramePr>
-            <a:graphic xmlns:a="http://schemas.openxmlformats.org/drawingml/2006/main">
-              <a:graphicData uri="http://schemas.openxmlformats.org/drawingml/2006/picture">
-                <pic:pic xmlns:pic="http://schemas.openxmlformats.org/drawingml/2006/picture">
-                  <pic:nvPicPr>
-                    <pic:cNvPr id="0" name="valid_image_14.png"/>
-                    <pic:cNvPicPr/>
-                  </pic:nvPicPr>
-                  <pic:blipFill>
-                    <a:blip r:embed="rId19"/>
-                    <a:stretch>
-                      <a:fillRect/>
-                    </a:stretch>
-                  </pic:blipFill>
-                  <pic:spPr>
-                    <a:xfrm>
-                      <a:off x="0" y="0"/>
-                      <a:ext cx="5486400" cy="5766435"/>
+                      <a:ext cx="4944208" cy="2571675"/>
                     </a:xfrm>
                     <a:prstGeom prst="rect">
                       <a:avLst/>
@@ -1533,20 +3855,268 @@
     </w:p>
     <w:p>
       <w:pPr>
+        <w:pStyle w:val="Descripcin"/>
+        <w:jc w:val="center"/>
         <w:rPr>
           <w:lang w:val="es-ES"/>
         </w:rPr>
       </w:pPr>
       <w:r>
         <w:rPr>
+          <w:lang w:val="es-ES"/>
+        </w:rPr>
+        <w:t xml:space="preserve">Figura </w:t>
+      </w:r>
+      <w:r>
+        <w:fldChar w:fldCharType="begin"/>
+      </w:r>
+      <w:r>
+        <w:rPr>
+          <w:lang w:val="es-ES"/>
+        </w:rPr>
+        <w:instrText xml:space="preserve"> SEQ Figura \* ARABIC </w:instrText>
+      </w:r>
+      <w:r>
+        <w:fldChar w:fldCharType="separate"/>
+      </w:r>
+      <w:r>
+        <w:rPr>
           <w:noProof/>
+          <w:lang w:val="es-ES"/>
+        </w:rPr>
+        <w:t>11</w:t>
+      </w:r>
+      <w:r>
+        <w:fldChar w:fldCharType="end"/>
+      </w:r>
+      <w:r>
+        <w:rPr>
+          <w:lang w:val="es-ES"/>
+        </w:rPr>
+        <w:t>. Influencia de la estrategia de lanzamiento por singles</w:t>
+      </w:r>
+    </w:p>
+    <w:p>
+      <w:pPr>
+        <w:rPr>
+          <w:lang w:val="es-ES"/>
+        </w:rPr>
+      </w:pPr>
+    </w:p>
+    <w:p>
+      <w:pPr>
+        <w:pStyle w:val="Ttulo2"/>
+        <w:numPr>
+          <w:ilvl w:val="0"/>
+          <w:numId w:val="12"/>
+        </w:numPr>
+        <w:rPr>
+          <w:lang w:val="es-ES"/>
+        </w:rPr>
+      </w:pPr>
+      <w:bookmarkStart w:id="19" w:name="_Toc194750639"/>
+      <w:r>
+        <w:rPr>
+          <w:lang w:val="es-ES"/>
+        </w:rPr>
+        <w:t>Colaboraciones con otros artistas</w:t>
+      </w:r>
+      <w:bookmarkEnd w:id="19"/>
+    </w:p>
+    <w:p>
+      <w:pPr>
+        <w:rPr>
+          <w:lang w:val="es-ES"/>
+        </w:rPr>
+      </w:pPr>
+      <w:r>
+        <w:rPr>
+          <w:lang w:val="es-ES"/>
+        </w:rPr>
+        <w:t>Las canciones con colaboración parecieran tener ligeramente más popularidad, pero no se puede asegurar debido al desequilibrio de canciones existentes en el dataset.</w:t>
+      </w:r>
+    </w:p>
+    <w:p>
+      <w:pPr>
+        <w:rPr>
+          <w:lang w:val="es-ES"/>
+        </w:rPr>
+      </w:pPr>
+      <w:r>
+        <w:rPr>
+          <w:noProof/>
         </w:rPr>
         <w:lastRenderedPageBreak/>
+        <mc:AlternateContent>
+          <mc:Choice Requires="wps">
+            <w:drawing>
+              <wp:anchor distT="0" distB="0" distL="114300" distR="114300" simplePos="0" relativeHeight="251674112" behindDoc="0" locked="0" layoutInCell="1" allowOverlap="1" wp14:anchorId="6201199C" wp14:editId="4645334E">
+                <wp:simplePos x="0" y="0"/>
+                <wp:positionH relativeFrom="column">
+                  <wp:posOffset>552450</wp:posOffset>
+                </wp:positionH>
+                <wp:positionV relativeFrom="paragraph">
+                  <wp:posOffset>3883025</wp:posOffset>
+                </wp:positionV>
+                <wp:extent cx="4380865" cy="635"/>
+                <wp:effectExtent l="0" t="0" r="0" b="0"/>
+                <wp:wrapSquare wrapText="bothSides"/>
+                <wp:docPr id="10" name="Cuadro de texto 10"/>
+                <wp:cNvGraphicFramePr/>
+                <a:graphic xmlns:a="http://schemas.openxmlformats.org/drawingml/2006/main">
+                  <a:graphicData uri="http://schemas.microsoft.com/office/word/2010/wordprocessingShape">
+                    <wps:wsp>
+                      <wps:cNvSpPr txBox="1"/>
+                      <wps:spPr>
+                        <a:xfrm>
+                          <a:off x="0" y="0"/>
+                          <a:ext cx="4380865" cy="635"/>
+                        </a:xfrm>
+                        <a:prstGeom prst="rect">
+                          <a:avLst/>
+                        </a:prstGeom>
+                        <a:solidFill>
+                          <a:prstClr val="white"/>
+                        </a:solidFill>
+                        <a:ln>
+                          <a:noFill/>
+                        </a:ln>
+                      </wps:spPr>
+                      <wps:txbx>
+                        <w:txbxContent>
+                          <w:p>
+                            <w:pPr>
+                              <w:pStyle w:val="Descripcin"/>
+                              <w:jc w:val="center"/>
+                              <w:rPr>
+                                <w:noProof/>
+                                <w:lang w:val="es-ES"/>
+                              </w:rPr>
+                            </w:pPr>
+                            <w:r>
+                              <w:rPr>
+                                <w:lang w:val="es-ES"/>
+                              </w:rPr>
+                              <w:t xml:space="preserve">Figura </w:t>
+                            </w:r>
+                            <w:r>
+                              <w:fldChar w:fldCharType="begin"/>
+                            </w:r>
+                            <w:r>
+                              <w:rPr>
+                                <w:lang w:val="es-ES"/>
+                              </w:rPr>
+                              <w:instrText xml:space="preserve"> SEQ Figura \* ARABIC </w:instrText>
+                            </w:r>
+                            <w:r>
+                              <w:fldChar w:fldCharType="separate"/>
+                            </w:r>
+                            <w:r>
+                              <w:rPr>
+                                <w:noProof/>
+                                <w:lang w:val="es-ES"/>
+                              </w:rPr>
+                              <w:t>12</w:t>
+                            </w:r>
+                            <w:r>
+                              <w:fldChar w:fldCharType="end"/>
+                            </w:r>
+                            <w:r>
+                              <w:rPr>
+                                <w:lang w:val="es-ES"/>
+                              </w:rPr>
+                              <w:t>. Popularidad promedio según si la canción es con colaboración</w:t>
+                            </w:r>
+                          </w:p>
+                        </w:txbxContent>
+                      </wps:txbx>
+                      <wps:bodyPr rot="0" spcFirstLastPara="0" vertOverflow="overflow" horzOverflow="overflow" vert="horz" wrap="square" lIns="0" tIns="0" rIns="0" bIns="0" numCol="1" spcCol="0" rtlCol="0" fromWordArt="0" anchor="t" anchorCtr="0" forceAA="0" compatLnSpc="1">
+                        <a:prstTxWarp prst="textNoShape">
+                          <a:avLst/>
+                        </a:prstTxWarp>
+                        <a:spAutoFit/>
+                      </wps:bodyPr>
+                    </wps:wsp>
+                  </a:graphicData>
+                </a:graphic>
+              </wp:anchor>
+            </w:drawing>
+          </mc:Choice>
+          <mc:Fallback>
+            <w:pict>
+              <v:shape w14:anchorId="6201199C" id="Cuadro de texto 10" o:spid="_x0000_s1045" type="#_x0000_t202" style="position:absolute;margin-left:43.5pt;margin-top:305.75pt;width:344.95pt;height:.05pt;z-index:251674112;visibility:visible;mso-wrap-style:square;mso-wrap-distance-left:9pt;mso-wrap-distance-top:0;mso-wrap-distance-right:9pt;mso-wrap-distance-bottom:0;mso-position-horizontal:absolute;mso-position-horizontal-relative:text;mso-position-vertical:absolute;mso-position-vertical-relative:text;v-text-anchor:top" o:gfxdata="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" stroked="f">
+                <v:textbox style="mso-fit-shape-to-text:t" inset="0,0,0,0">
+                  <w:txbxContent>
+                    <w:p>
+                      <w:pPr>
+                        <w:pStyle w:val="Descripcin"/>
+                        <w:jc w:val="center"/>
+                        <w:rPr>
+                          <w:noProof/>
+                          <w:lang w:val="es-ES"/>
+                        </w:rPr>
+                      </w:pPr>
+                      <w:r>
+                        <w:rPr>
+                          <w:lang w:val="es-ES"/>
+                        </w:rPr>
+                        <w:t xml:space="preserve">Figura </w:t>
+                      </w:r>
+                      <w:r>
+                        <w:fldChar w:fldCharType="begin"/>
+                      </w:r>
+                      <w:r>
+                        <w:rPr>
+                          <w:lang w:val="es-ES"/>
+                        </w:rPr>
+                        <w:instrText xml:space="preserve"> SEQ Figura \* ARABIC </w:instrText>
+                      </w:r>
+                      <w:r>
+                        <w:fldChar w:fldCharType="separate"/>
+                      </w:r>
+                      <w:r>
+                        <w:rPr>
+                          <w:noProof/>
+                          <w:lang w:val="es-ES"/>
+                        </w:rPr>
+                        <w:t>12</w:t>
+                      </w:r>
+                      <w:r>
+                        <w:fldChar w:fldCharType="end"/>
+                      </w:r>
+                      <w:r>
+                        <w:rPr>
+                          <w:lang w:val="es-ES"/>
+                        </w:rPr>
+                        <w:t>. Popularidad promedio según si la canción es con colaboración</w:t>
+                      </w:r>
+                    </w:p>
+                  </w:txbxContent>
+                </v:textbox>
+                <w10:wrap type="square"/>
+              </v:shape>
+            </w:pict>
+          </mc:Fallback>
+        </mc:AlternateContent>
+      </w:r>
+      <w:r>
+        <w:rPr>
+          <w:noProof/>
+          <w:lang w:val="es-ES"/>
+        </w:rPr>
         <w:drawing>
-          <wp:inline distT="0" distB="0" distL="0" distR="0" wp14:anchorId="59C2040F" wp14:editId="059F2034">
-            <wp:extent cx="5486400" cy="4786630"/>
-            <wp:effectExtent l="0" t="0" r="0" b="0"/>
-            <wp:docPr id="16" name="Picture 16"/>
+          <wp:anchor distT="0" distB="0" distL="114300" distR="114300" simplePos="0" relativeHeight="251672064" behindDoc="0" locked="0" layoutInCell="1" allowOverlap="1" wp14:anchorId="09BE7D1F" wp14:editId="67CE08EE">
+            <wp:simplePos x="0" y="0"/>
+            <wp:positionH relativeFrom="margin">
+              <wp:align>center</wp:align>
+            </wp:positionH>
+            <wp:positionV relativeFrom="paragraph">
+              <wp:posOffset>3783</wp:posOffset>
+            </wp:positionV>
+            <wp:extent cx="4380865" cy="3822700"/>
+            <wp:effectExtent l="0" t="0" r="635" b="6350"/>
+            <wp:wrapSquare wrapText="bothSides"/>
+            <wp:docPr id="5" name="Imagen 5"/>
             <wp:cNvGraphicFramePr>
               <a:graphicFrameLocks xmlns:a="http://schemas.openxmlformats.org/drawingml/2006/main" noChangeAspect="1"/>
             </wp:cNvGraphicFramePr>
@@ -1554,77 +4124,173 @@
               <a:graphicData uri="http://schemas.openxmlformats.org/drawingml/2006/picture">
                 <pic:pic xmlns:pic="http://schemas.openxmlformats.org/drawingml/2006/picture">
                   <pic:nvPicPr>
-                    <pic:cNvPr id="0" name="valid_image_15.png"/>
-                    <pic:cNvPicPr/>
+                    <pic:cNvPr id="0" name="Picture 1"/>
+                    <pic:cNvPicPr>
+                      <a:picLocks noChangeAspect="1" noChangeArrowheads="1"/>
+                    </pic:cNvPicPr>
                   </pic:nvPicPr>
                   <pic:blipFill>
-                    <a:blip r:embed="rId20"/>
+                    <a:blip r:embed="rId26">
+                      <a:extLst>
+                        <a:ext uri="{28A0092B-C50C-407E-A947-70E740481C1C}">
+                          <a14:useLocalDpi xmlns:a14="http://schemas.microsoft.com/office/drawing/2010/main" val="0"/>
+                        </a:ext>
+                      </a:extLst>
+                    </a:blip>
+                    <a:srcRect/>
                     <a:stretch>
                       <a:fillRect/>
                     </a:stretch>
                   </pic:blipFill>
-                  <pic:spPr>
+                  <pic:spPr bwMode="auto">
                     <a:xfrm>
                       <a:off x="0" y="0"/>
-                      <a:ext cx="5486400" cy="4786630"/>
+                      <a:ext cx="4380865" cy="3822700"/>
                     </a:xfrm>
                     <a:prstGeom prst="rect">
                       <a:avLst/>
                     </a:prstGeom>
+                    <a:noFill/>
+                    <a:ln>
+                      <a:noFill/>
+                    </a:ln>
                   </pic:spPr>
                 </pic:pic>
               </a:graphicData>
             </a:graphic>
-          </wp:inline>
+            <wp14:sizeRelH relativeFrom="margin">
+              <wp14:pctWidth>0</wp14:pctWidth>
+            </wp14:sizeRelH>
+            <wp14:sizeRelV relativeFrom="margin">
+              <wp14:pctHeight>0</wp14:pctHeight>
+            </wp14:sizeRelV>
+          </wp:anchor>
         </w:drawing>
       </w:r>
     </w:p>
     <w:p>
       <w:pPr>
-        <w:rPr>
-          <w:lang w:val="es-ES"/>
-        </w:rPr>
-      </w:pPr>
+        <w:pStyle w:val="Ttulo2"/>
+        <w:rPr>
+          <w:lang w:val="es-ES"/>
+        </w:rPr>
+      </w:pPr>
+    </w:p>
+    <w:p>
+      <w:pPr>
+        <w:pStyle w:val="Ttulo2"/>
+        <w:rPr>
+          <w:lang w:val="es-ES"/>
+        </w:rPr>
+      </w:pPr>
+    </w:p>
+    <w:p>
+      <w:pPr>
+        <w:pStyle w:val="Ttulo2"/>
+        <w:rPr>
+          <w:lang w:val="es-ES"/>
+        </w:rPr>
+      </w:pPr>
+    </w:p>
+    <w:p>
+      <w:pPr>
+        <w:pStyle w:val="Ttulo2"/>
+        <w:rPr>
+          <w:lang w:val="es-ES"/>
+        </w:rPr>
+      </w:pPr>
+    </w:p>
+    <w:p>
+      <w:pPr>
+        <w:pStyle w:val="Ttulo2"/>
+        <w:rPr>
+          <w:lang w:val="es-ES"/>
+        </w:rPr>
+      </w:pPr>
+    </w:p>
+    <w:p>
+      <w:pPr>
+        <w:pStyle w:val="Ttulo2"/>
+        <w:rPr>
+          <w:lang w:val="es-ES"/>
+        </w:rPr>
+      </w:pPr>
+    </w:p>
+    <w:p>
+      <w:pPr>
+        <w:pStyle w:val="Ttulo2"/>
+        <w:rPr>
+          <w:lang w:val="es-ES"/>
+        </w:rPr>
+      </w:pPr>
+    </w:p>
+    <w:p>
+      <w:pPr>
+        <w:pStyle w:val="Ttulo2"/>
+        <w:rPr>
+          <w:lang w:val="es-ES"/>
+        </w:rPr>
+      </w:pPr>
+    </w:p>
+    <w:p>
+      <w:pPr>
+        <w:pStyle w:val="Ttulo2"/>
+        <w:rPr>
+          <w:lang w:val="es-ES"/>
+        </w:rPr>
+      </w:pPr>
+    </w:p>
+    <w:p>
+      <w:pPr>
+        <w:pStyle w:val="Ttulo2"/>
+        <w:rPr>
+          <w:lang w:val="es-ES"/>
+        </w:rPr>
+      </w:pPr>
+    </w:p>
+    <w:p>
+      <w:pPr>
+        <w:pStyle w:val="Ttulo2"/>
+        <w:rPr>
+          <w:lang w:val="es-ES"/>
+        </w:rPr>
+      </w:pPr>
+    </w:p>
+    <w:p>
+      <w:pPr>
+        <w:pStyle w:val="Ttulo2"/>
+        <w:rPr>
+          <w:lang w:val="es-ES"/>
+        </w:rPr>
+      </w:pPr>
+    </w:p>
+    <w:p>
+      <w:pPr>
+        <w:pStyle w:val="Ttulo2"/>
+        <w:rPr>
+          <w:lang w:val="es-ES"/>
+        </w:rPr>
+      </w:pPr>
+      <w:bookmarkStart w:id="20" w:name="_Toc194750640"/>
       <w:r>
         <w:rPr>
-          <w:noProof/>
-        </w:rPr>
-        <w:lastRenderedPageBreak/>
-        <w:drawing>
-          <wp:inline distT="0" distB="0" distL="0" distR="0" wp14:anchorId="117C0849" wp14:editId="4B7A69A8">
-            <wp:extent cx="5486400" cy="4362450"/>
-            <wp:effectExtent l="0" t="0" r="0" b="0"/>
-            <wp:docPr id="17" name="Picture 17"/>
-            <wp:cNvGraphicFramePr>
-              <a:graphicFrameLocks xmlns:a="http://schemas.openxmlformats.org/drawingml/2006/main" noChangeAspect="1"/>
-            </wp:cNvGraphicFramePr>
-            <a:graphic xmlns:a="http://schemas.openxmlformats.org/drawingml/2006/main">
-              <a:graphicData uri="http://schemas.openxmlformats.org/drawingml/2006/picture">
-                <pic:pic xmlns:pic="http://schemas.openxmlformats.org/drawingml/2006/picture">
-                  <pic:nvPicPr>
-                    <pic:cNvPr id="0" name="valid_image_16.png"/>
-                    <pic:cNvPicPr/>
-                  </pic:nvPicPr>
-                  <pic:blipFill>
-                    <a:blip r:embed="rId21"/>
-                    <a:stretch>
-                      <a:fillRect/>
-                    </a:stretch>
-                  </pic:blipFill>
-                  <pic:spPr>
-                    <a:xfrm>
-                      <a:off x="0" y="0"/>
-                      <a:ext cx="5486400" cy="4362450"/>
-                    </a:xfrm>
-                    <a:prstGeom prst="rect">
-                      <a:avLst/>
-                    </a:prstGeom>
-                  </pic:spPr>
-                </pic:pic>
-              </a:graphicData>
-            </a:graphic>
-          </wp:inline>
-        </w:drawing>
+          <w:lang w:val="es-ES"/>
+        </w:rPr>
+        <w:t>Conclusiones</w:t>
+      </w:r>
+      <w:bookmarkEnd w:id="20"/>
+    </w:p>
+    <w:p>
+      <w:pPr>
+        <w:rPr>
+          <w:lang w:val="es-ES"/>
+        </w:rPr>
+      </w:pPr>
+      <w:r>
+        <w:rPr>
+          <w:lang w:val="es-ES"/>
+        </w:rPr>
+        <w:t>El éxito en Spotify no depende únicamente de grandes inversiones en publicidad, sino de estrategias bien planificadas. Factores como el género musical, el momento del lanzamiento y la estrategia de promoción influyen significativamente en la popularidad de una canción. Aunque muchas correlaciones no son lo suficientemente fuertes para predecir el éxito con certeza, proporcionan información útil para optimizar los lanzamientos.</w:t>
       </w:r>
     </w:p>
     <w:p>
@@ -1637,16 +4303,11 @@
         <w:rPr>
           <w:lang w:val="es-ES"/>
         </w:rPr>
-        <w:br w:type="page"/>
+        <w:t>No se puede determinar con certeza la influencia directa de Spotify en canciones en función de sus características, puesto que los resultados del análisis de los datos (extraídos directamente desde la API de Spotify) pueden ser interpretados como consecuencia de las preferencias del público, lo que el algoritmo detecta y en lo que se basa para hacer una selección de aquellas canciones que muestren un impacto inicial suficiente.</w:t>
       </w:r>
     </w:p>
     <w:p>
       <w:pPr>
-        <w:pStyle w:val="Ttulo2"/>
-        <w:numPr>
-          <w:ilvl w:val="0"/>
-          <w:numId w:val="12"/>
-        </w:numPr>
         <w:rPr>
           <w:lang w:val="es-ES"/>
         </w:rPr>
@@ -1655,222 +4316,11 @@
         <w:rPr>
           <w:lang w:val="es-ES"/>
         </w:rPr>
-        <w:lastRenderedPageBreak/>
-        <w:t>Colaboraciones</w:t>
-      </w:r>
-    </w:p>
-    <w:p>
-      <w:pPr>
-        <w:rPr>
-          <w:lang w:val="es-ES"/>
-        </w:rPr>
-      </w:pPr>
-      <w:r>
-        <w:rPr>
-          <w:lang w:val="es-ES"/>
-        </w:rPr>
-        <w:t>Las colaboraciones entre artistas pueden aumentar la popularidad de una canción, pero el desequilibrio de datos impide una conclusión definitiva.</w:t>
-      </w:r>
-    </w:p>
-    <w:p>
-      <w:pPr>
-        <w:rPr>
-          <w:lang w:val="es-ES"/>
-        </w:rPr>
-      </w:pPr>
-      <w:r>
-        <w:rPr>
-          <w:noProof/>
-        </w:rPr>
-        <w:drawing>
-          <wp:inline distT="0" distB="0" distL="0" distR="0" wp14:anchorId="64BAAAA0" wp14:editId="02B2E8C4">
-            <wp:extent cx="5486400" cy="4786630"/>
-            <wp:effectExtent l="0" t="0" r="0" b="0"/>
-            <wp:docPr id="18" name="Picture 18"/>
-            <wp:cNvGraphicFramePr>
-              <a:graphicFrameLocks xmlns:a="http://schemas.openxmlformats.org/drawingml/2006/main" noChangeAspect="1"/>
-            </wp:cNvGraphicFramePr>
-            <a:graphic xmlns:a="http://schemas.openxmlformats.org/drawingml/2006/main">
-              <a:graphicData uri="http://schemas.openxmlformats.org/drawingml/2006/picture">
-                <pic:pic xmlns:pic="http://schemas.openxmlformats.org/drawingml/2006/picture">
-                  <pic:nvPicPr>
-                    <pic:cNvPr id="0" name="valid_image_17.png"/>
-                    <pic:cNvPicPr/>
-                  </pic:nvPicPr>
-                  <pic:blipFill>
-                    <a:blip r:embed="rId22"/>
-                    <a:stretch>
-                      <a:fillRect/>
-                    </a:stretch>
-                  </pic:blipFill>
-                  <pic:spPr>
-                    <a:xfrm>
-                      <a:off x="0" y="0"/>
-                      <a:ext cx="5486400" cy="4786630"/>
-                    </a:xfrm>
-                    <a:prstGeom prst="rect">
-                      <a:avLst/>
-                    </a:prstGeom>
-                  </pic:spPr>
-                </pic:pic>
-              </a:graphicData>
-            </a:graphic>
-          </wp:inline>
-        </w:drawing>
-      </w:r>
-    </w:p>
-    <w:p>
-      <w:pPr>
-        <w:rPr>
-          <w:lang w:val="es-ES"/>
-        </w:rPr>
-      </w:pPr>
-      <w:r>
-        <w:rPr>
-          <w:lang w:val="es-ES"/>
-        </w:rPr>
-        <w:br w:type="page"/>
-      </w:r>
-    </w:p>
-    <w:p>
-      <w:pPr>
-        <w:pStyle w:val="Ttulo2"/>
-        <w:numPr>
-          <w:ilvl w:val="0"/>
-          <w:numId w:val="12"/>
-        </w:numPr>
-        <w:rPr>
-          <w:lang w:val="es-ES"/>
-        </w:rPr>
-      </w:pPr>
-      <w:r>
-        <w:rPr>
-          <w:lang w:val="es-ES"/>
-        </w:rPr>
-        <w:lastRenderedPageBreak/>
-        <w:t>Estrategia de Lanzamiento por Singles</w:t>
-      </w:r>
-    </w:p>
-    <w:p>
-      <w:pPr>
-        <w:rPr>
-          <w:lang w:val="es-ES"/>
-        </w:rPr>
-      </w:pPr>
-      <w:r>
-        <w:rPr>
-          <w:lang w:val="es-ES"/>
-        </w:rPr>
-        <w:t>Los álbumes que se promocionan mediante el lan</w:t>
-      </w:r>
-      <w:r>
-        <w:rPr>
-          <w:lang w:val="es-ES"/>
-        </w:rPr>
-        <w:t>zamiento previo de singles tienden a ser más populares. Esta estrategia permite maximizar la visibilidad y generar expectativas antes del lanzamiento completo.</w:t>
-      </w:r>
-    </w:p>
-    <w:p>
-      <w:pPr>
-        <w:rPr>
-          <w:lang w:val="es-ES"/>
-        </w:rPr>
-      </w:pPr>
-      <w:r>
-        <w:rPr>
-          <w:noProof/>
-        </w:rPr>
-        <w:drawing>
-          <wp:inline distT="0" distB="0" distL="0" distR="0" wp14:anchorId="07A146EA" wp14:editId="45EC9A0C">
-            <wp:extent cx="5486400" cy="2853690"/>
-            <wp:effectExtent l="0" t="0" r="0" b="3810"/>
-            <wp:docPr id="19" name="Picture 19"/>
-            <wp:cNvGraphicFramePr>
-              <a:graphicFrameLocks xmlns:a="http://schemas.openxmlformats.org/drawingml/2006/main" noChangeAspect="1"/>
-            </wp:cNvGraphicFramePr>
-            <a:graphic xmlns:a="http://schemas.openxmlformats.org/drawingml/2006/main">
-              <a:graphicData uri="http://schemas.openxmlformats.org/drawingml/2006/picture">
-                <pic:pic xmlns:pic="http://schemas.openxmlformats.org/drawingml/2006/picture">
-                  <pic:nvPicPr>
-                    <pic:cNvPr id="0" name="valid_image_18.png"/>
-                    <pic:cNvPicPr/>
-                  </pic:nvPicPr>
-                  <pic:blipFill>
-                    <a:blip r:embed="rId23"/>
-                    <a:stretch>
-                      <a:fillRect/>
-                    </a:stretch>
-                  </pic:blipFill>
-                  <pic:spPr>
-                    <a:xfrm>
-                      <a:off x="0" y="0"/>
-                      <a:ext cx="5486400" cy="2853690"/>
-                    </a:xfrm>
-                    <a:prstGeom prst="rect">
-                      <a:avLst/>
-                    </a:prstGeom>
-                  </pic:spPr>
-                </pic:pic>
-              </a:graphicData>
-            </a:graphic>
-          </wp:inline>
-        </w:drawing>
-      </w:r>
-    </w:p>
-    <w:p>
-      <w:pPr>
-        <w:rPr>
-          <w:lang w:val="es-ES"/>
-        </w:rPr>
-      </w:pPr>
-      <w:r>
-        <w:rPr>
-          <w:lang w:val="es-ES"/>
-        </w:rPr>
-        <w:br w:type="page"/>
-      </w:r>
-    </w:p>
-    <w:p>
-      <w:pPr>
-        <w:pStyle w:val="Ttulo2"/>
-        <w:rPr>
-          <w:lang w:val="es-ES"/>
-        </w:rPr>
-      </w:pPr>
-      <w:r>
-        <w:rPr>
-          <w:lang w:val="es-ES"/>
-        </w:rPr>
-        <w:lastRenderedPageBreak/>
-        <w:t>Conclusiones</w:t>
-      </w:r>
-    </w:p>
-    <w:p>
-      <w:pPr>
-        <w:rPr>
-          <w:lang w:val="es-ES"/>
-        </w:rPr>
-      </w:pPr>
-      <w:r>
-        <w:rPr>
-          <w:lang w:val="es-ES"/>
-        </w:rPr>
-        <w:t>El éxito en Spotify no depende únicamente de grandes inversiones en publicidad, sin</w:t>
-      </w:r>
-      <w:r>
-        <w:rPr>
-          <w:lang w:val="es-ES"/>
-        </w:rPr>
-        <w:t>o de estrategias bien planificadas. Factores como el género musical, el momento del lanzamiento y la estrategia de promoción influyen significativamente en la popularidad de una canción. Aunque muchas correlaciones no son lo suficientemente fuertes para pr</w:t>
-      </w:r>
-      <w:r>
-        <w:rPr>
-          <w:lang w:val="es-ES"/>
-        </w:rPr>
-        <w:t>edecir el éxito con certeza, proporcionan información útil para optimizar los lanzamientos.</w:t>
+        <w:t>Para poder determinar si existe una manipulación directa por parte de la plataforma según sus preferencias, se requeriría de un análisis ampliado comparando las canciones populares con sentimientos generales en las redes (mediante datos extraídos con Web Scrapping, por ejemplo, de Instagram, comentarios de Youtube, o X). Este análisis está fuera del alcance del proyecto actual, aunque se sugiere como ampliación en el futuro.</w:t>
       </w:r>
     </w:p>
     <w:sectPr>
+      <w:footerReference w:type="default" r:id="rId27"/>
       <w:pgSz w:w="12240" w:h="15840"/>
       <w:pgMar w:top="1440" w:right="1800" w:bottom="1440" w:left="1800" w:header="720" w:footer="720" w:gutter="0"/>
       <w:cols w:space="720"/>
@@ -1878,6 +4328,102 @@
     </w:sectPr>
   </w:body>
 </w:document>
+</file>
+
+<file path=word/endnotes.xml><?xml version="1.0" encoding="utf-8"?>
+<w:endnotes xmlns:wpc="http://schemas.microsoft.com/office/word/2010/wordprocessingCanvas" xmlns:cx="http://schemas.microsoft.com/office/drawing/2014/chartex" xmlns:cx1="http://schemas.microsoft.com/office/drawing/2015/9/8/chartex" xmlns:cx2="http://schemas.microsoft.com/office/drawing/2015/10/21/chartex" xmlns:cx3="http://schemas.microsoft.com/office/drawing/2016/5/9/chartex" xmlns:cx4="http://schemas.microsoft.com/office/drawing/2016/5/10/chartex" xmlns:cx5="http://schemas.microsoft.com/office/drawing/2016/5/11/chartex" xmlns:cx6="http://schemas.microsoft.com/office/drawing/2016/5/12/chartex" xmlns:cx7="http://schemas.microsoft.com/office/drawing/2016/5/13/chartex" xmlns:cx8="http://schemas.microsoft.com/office/drawing/2016/5/14/chartex" xmlns:mc="http://schemas.openxmlformats.org/markup-compatibility/2006" xmlns:aink="http://schemas.microsoft.com/office/drawing/2016/ink" xmlns:am3d="http://schemas.microsoft.com/office/drawing/2017/model3d" xmlns:o="urn:schemas-microsoft-com:office:office" xmlns:r="http://schemas.openxmlformats.org/officeDocument/2006/relationships" xmlns:m="http://schemas.openxmlformats.org/officeDocument/2006/math" xmlns:v="urn:schemas-microsoft-com:vml" xmlns:wp14="http://schemas.microsoft.com/office/word/2010/wordprocessingDrawing" xmlns:wp="http://schemas.openxmlformats.org/drawingml/2006/wordprocessingDrawing" xmlns:w10="urn:schemas-microsoft-com:office:word" xmlns:w="http://schemas.openxmlformats.org/wordprocessingml/2006/main" xmlns:w14="http://schemas.microsoft.com/office/word/2010/wordml" xmlns:w15="http://schemas.microsoft.com/office/word/2012/wordml" xmlns:w16cex="http://schemas.microsoft.com/office/word/2018/wordml/cex" xmlns:w16cid="http://schemas.microsoft.com/office/word/2016/wordml/cid" xmlns:w16="http://schemas.microsoft.com/office/word/2018/wordml" xmlns:w16sdtdh="http://schemas.microsoft.com/office/word/2020/wordml/sdtdatahash" xmlns:w16se="http://schemas.microsoft.com/office/word/2015/wordml/symex" xmlns:wpg="http://schemas.microsoft.com/office/word/2010/wordprocessingGroup" xmlns:wpi="http://schemas.microsoft.com/office/word/2010/wordprocessingInk" xmlns:wne="http://schemas.microsoft.com/office/word/2006/wordml" xmlns:wps="http://schemas.microsoft.com/office/word/2010/wordprocessingShape" mc:Ignorable="w14 w15 w16se w16cid w16 w16cex w16sdtdh wp14">
+  <w:endnote w:type="separator" w:id="-1">
+    <w:p>
+      <w:pPr>
+        <w:spacing w:after="0" w:line="240" w:lineRule="auto"/>
+      </w:pPr>
+      <w:r>
+        <w:separator/>
+      </w:r>
+    </w:p>
+  </w:endnote>
+  <w:endnote w:type="continuationSeparator" w:id="0">
+    <w:p>
+      <w:pPr>
+        <w:spacing w:after="0" w:line="240" w:lineRule="auto"/>
+      </w:pPr>
+      <w:r>
+        <w:continuationSeparator/>
+      </w:r>
+    </w:p>
+  </w:endnote>
+</w:endnotes>
+</file>
+
+<file path=word/footer1.xml><?xml version="1.0" encoding="utf-8"?>
+<w:ftr xmlns:wpc="http://schemas.microsoft.com/office/word/2010/wordprocessingCanvas" xmlns:cx="http://schemas.microsoft.com/office/drawing/2014/chartex" xmlns:cx1="http://schemas.microsoft.com/office/drawing/2015/9/8/chartex" xmlns:cx2="http://schemas.microsoft.com/office/drawing/2015/10/21/chartex" xmlns:cx3="http://schemas.microsoft.com/office/drawing/2016/5/9/chartex" xmlns:cx4="http://schemas.microsoft.com/office/drawing/2016/5/10/chartex" xmlns:cx5="http://schemas.microsoft.com/office/drawing/2016/5/11/chartex" xmlns:cx6="http://schemas.microsoft.com/office/drawing/2016/5/12/chartex" xmlns:cx7="http://schemas.microsoft.com/office/drawing/2016/5/13/chartex" xmlns:cx8="http://schemas.microsoft.com/office/drawing/2016/5/14/chartex" xmlns:mc="http://schemas.openxmlformats.org/markup-compatibility/2006" xmlns:aink="http://schemas.microsoft.com/office/drawing/2016/ink" xmlns:am3d="http://schemas.microsoft.com/office/drawing/2017/model3d" xmlns:o="urn:schemas-microsoft-com:office:office" xmlns:r="http://schemas.openxmlformats.org/officeDocument/2006/relationships" xmlns:m="http://schemas.openxmlformats.org/officeDocument/2006/math" xmlns:v="urn:schemas-microsoft-com:vml" xmlns:wp14="http://schemas.microsoft.com/office/word/2010/wordprocessingDrawing" xmlns:wp="http://schemas.openxmlformats.org/drawingml/2006/wordprocessingDrawing" xmlns:w10="urn:schemas-microsoft-com:office:word" xmlns:w="http://schemas.openxmlformats.org/wordprocessingml/2006/main" xmlns:w14="http://schemas.microsoft.com/office/word/2010/wordml" xmlns:w15="http://schemas.microsoft.com/office/word/2012/wordml" xmlns:w16cex="http://schemas.microsoft.com/office/word/2018/wordml/cex" xmlns:w16cid="http://schemas.microsoft.com/office/word/2016/wordml/cid" xmlns:w16="http://schemas.microsoft.com/office/word/2018/wordml" xmlns:w16sdtdh="http://schemas.microsoft.com/office/word/2020/wordml/sdtdatahash" xmlns:w16se="http://schemas.microsoft.com/office/word/2015/wordml/symex" xmlns:wpg="http://schemas.microsoft.com/office/word/2010/wordprocessingGroup" xmlns:wpi="http://schemas.microsoft.com/office/word/2010/wordprocessingInk" xmlns:wne="http://schemas.microsoft.com/office/word/2006/wordml" xmlns:wps="http://schemas.microsoft.com/office/word/2010/wordprocessingShape" mc:Ignorable="w14 w15 w16se w16cid w16 w16cex w16sdtdh wp14">
+  <w:sdt>
+    <w:sdtPr>
+      <w:id w:val="1189868510"/>
+      <w:docPartObj>
+        <w:docPartGallery w:val="Page Numbers (Bottom of Page)"/>
+        <w:docPartUnique/>
+      </w:docPartObj>
+    </w:sdtPr>
+    <w:sdtEndPr/>
+    <w:sdtContent>
+      <w:p>
+        <w:pPr>
+          <w:pStyle w:val="Piedepgina"/>
+          <w:jc w:val="right"/>
+        </w:pPr>
+        <w:r>
+          <w:fldChar w:fldCharType="begin"/>
+        </w:r>
+        <w:r>
+          <w:instrText>PAGE   \* MERGEFORMAT</w:instrText>
+        </w:r>
+        <w:r>
+          <w:fldChar w:fldCharType="separate"/>
+        </w:r>
+        <w:r>
+          <w:rPr>
+            <w:lang w:val="es-ES"/>
+          </w:rPr>
+          <w:t>2</w:t>
+        </w:r>
+        <w:r>
+          <w:fldChar w:fldCharType="end"/>
+        </w:r>
+      </w:p>
+    </w:sdtContent>
+  </w:sdt>
+  <w:p>
+    <w:pPr>
+      <w:pStyle w:val="Piedepgina"/>
+    </w:pPr>
+  </w:p>
+</w:ftr>
+</file>
+
+<file path=word/footnotes.xml><?xml version="1.0" encoding="utf-8"?>
+<w:footnotes xmlns:wpc="http://schemas.microsoft.com/office/word/2010/wordprocessingCanvas" xmlns:cx="http://schemas.microsoft.com/office/drawing/2014/chartex" xmlns:cx1="http://schemas.microsoft.com/office/drawing/2015/9/8/chartex" xmlns:cx2="http://schemas.microsoft.com/office/drawing/2015/10/21/chartex" xmlns:cx3="http://schemas.microsoft.com/office/drawing/2016/5/9/chartex" xmlns:cx4="http://schemas.microsoft.com/office/drawing/2016/5/10/chartex" xmlns:cx5="http://schemas.microsoft.com/office/drawing/2016/5/11/chartex" xmlns:cx6="http://schemas.microsoft.com/office/drawing/2016/5/12/chartex" xmlns:cx7="http://schemas.microsoft.com/office/drawing/2016/5/13/chartex" xmlns:cx8="http://schemas.microsoft.com/office/drawing/2016/5/14/chartex" xmlns:mc="http://schemas.openxmlformats.org/markup-compatibility/2006" xmlns:aink="http://schemas.microsoft.com/office/drawing/2016/ink" xmlns:am3d="http://schemas.microsoft.com/office/drawing/2017/model3d" xmlns:o="urn:schemas-microsoft-com:office:office" xmlns:r="http://schemas.openxmlformats.org/officeDocument/2006/relationships" xmlns:m="http://schemas.openxmlformats.org/officeDocument/2006/math" xmlns:v="urn:schemas-microsoft-com:vml" xmlns:wp14="http://schemas.microsoft.com/office/word/2010/wordprocessingDrawing" xmlns:wp="http://schemas.openxmlformats.org/drawingml/2006/wordprocessingDrawing" xmlns:w10="urn:schemas-microsoft-com:office:word" xmlns:w="http://schemas.openxmlformats.org/wordprocessingml/2006/main" xmlns:w14="http://schemas.microsoft.com/office/word/2010/wordml" xmlns:w15="http://schemas.microsoft.com/office/word/2012/wordml" xmlns:w16cex="http://schemas.microsoft.com/office/word/2018/wordml/cex" xmlns:w16cid="http://schemas.microsoft.com/office/word/2016/wordml/cid" xmlns:w16="http://schemas.microsoft.com/office/word/2018/wordml" xmlns:w16sdtdh="http://schemas.microsoft.com/office/word/2020/wordml/sdtdatahash" xmlns:w16se="http://schemas.microsoft.com/office/word/2015/wordml/symex" xmlns:wpg="http://schemas.microsoft.com/office/word/2010/wordprocessingGroup" xmlns:wpi="http://schemas.microsoft.com/office/word/2010/wordprocessingInk" xmlns:wne="http://schemas.microsoft.com/office/word/2006/wordml" xmlns:wps="http://schemas.microsoft.com/office/word/2010/wordprocessingShape" mc:Ignorable="w14 w15 w16se w16cid w16 w16cex w16sdtdh wp14">
+  <w:footnote w:type="separator" w:id="-1">
+    <w:p>
+      <w:pPr>
+        <w:spacing w:after="0" w:line="240" w:lineRule="auto"/>
+      </w:pPr>
+      <w:r>
+        <w:separator/>
+      </w:r>
+    </w:p>
+  </w:footnote>
+  <w:footnote w:type="continuationSeparator" w:id="0">
+    <w:p>
+      <w:pPr>
+        <w:spacing w:after="0" w:line="240" w:lineRule="auto"/>
+      </w:pPr>
+      <w:r>
+        <w:continuationSeparator/>
+      </w:r>
+    </w:p>
+  </w:footnote>
+</w:footnotes>
 </file>
 
 <file path=word/numbering.xml><?xml version="1.0" encoding="utf-8"?>
@@ -2719,11 +5265,6 @@
     <w:lsdException w:name="Book Title" w:uiPriority="33" w:qFormat="1"/>
     <w:lsdException w:name="Bibliography" w:semiHidden="1" w:uiPriority="37" w:unhideWhenUsed="1"/>
     <w:lsdException w:name="TOC Heading" w:semiHidden="1" w:uiPriority="39" w:unhideWhenUsed="1" w:qFormat="1"/>
-    <w:lsdException w:name="Plain Table 5" w:semiHidden="1" w:unhideWhenUsed="1"/>
-    <w:lsdException w:name="Grid Table Light" w:semiHidden="1" w:unhideWhenUsed="1"/>
-    <w:lsdException w:name="Grid Table 1 Light" w:semiHidden="1" w:unhideWhenUsed="1"/>
-    <w:lsdException w:name="Grid Table 2" w:semiHidden="1" w:unhideWhenUsed="1"/>
-    <w:lsdException w:name="Grid Table 3" w:semiHidden="1" w:unhideWhenUsed="1"/>
     <w:lsdException w:name="Grid Table 4" w:uiPriority="49"/>
     <w:lsdException w:name="Grid Table 5 Dark" w:uiPriority="50"/>
     <w:lsdException w:name="Grid Table 6 Colorful" w:uiPriority="51"/>
@@ -3041,6 +5582,7 @@
   <w:style w:type="character" w:default="1" w:styleId="Fuentedeprrafopredeter">
     <w:name w:val="Default Paragraph Font"/>
     <w:uiPriority w:val="1"/>
+    <w:semiHidden/>
     <w:unhideWhenUsed/>
   </w:style>
   <w:style w:type="table" w:default="1" w:styleId="Tablanormal">
@@ -3610,7 +6152,6 @@
     <w:basedOn w:val="Normal"/>
     <w:next w:val="Normal"/>
     <w:uiPriority w:val="35"/>
-    <w:semiHidden/>
     <w:unhideWhenUsed/>
     <w:qFormat/>
     <w:rsid w:val="00FC693F"/>
@@ -3755,7 +6296,6 @@
     <w:basedOn w:val="Ttulo1"/>
     <w:next w:val="Normal"/>
     <w:uiPriority w:val="39"/>
-    <w:semiHidden/>
     <w:unhideWhenUsed/>
     <w:qFormat/>
     <w:rsid w:val="00FC693F"/>
@@ -13846,6 +16386,69 @@
       <w:color w:val="605E5C"/>
       <w:shd w:val="clear" w:color="auto" w:fill="E1DFDD"/>
     </w:rPr>
+  </w:style>
+  <w:style w:type="paragraph" w:styleId="TDC2">
+    <w:name w:val="toc 2"/>
+    <w:basedOn w:val="Normal"/>
+    <w:next w:val="Normal"/>
+    <w:autoRedefine/>
+    <w:uiPriority w:val="39"/>
+    <w:unhideWhenUsed/>
+    <w:rsid w:val="00AB2531"/>
+    <w:pPr>
+      <w:spacing w:after="100"/>
+      <w:ind w:left="220"/>
+    </w:pPr>
+  </w:style>
+  <w:style w:type="paragraph" w:styleId="Textonotapie">
+    <w:name w:val="footnote text"/>
+    <w:basedOn w:val="Normal"/>
+    <w:link w:val="TextonotapieCar"/>
+    <w:uiPriority w:val="99"/>
+    <w:semiHidden/>
+    <w:unhideWhenUsed/>
+    <w:rsid w:val="00AB2531"/>
+    <w:pPr>
+      <w:spacing w:after="0" w:line="240" w:lineRule="auto"/>
+    </w:pPr>
+    <w:rPr>
+      <w:sz w:val="20"/>
+      <w:szCs w:val="20"/>
+    </w:rPr>
+  </w:style>
+  <w:style w:type="character" w:customStyle="1" w:styleId="TextonotapieCar">
+    <w:name w:val="Texto nota pie Car"/>
+    <w:basedOn w:val="Fuentedeprrafopredeter"/>
+    <w:link w:val="Textonotapie"/>
+    <w:uiPriority w:val="99"/>
+    <w:semiHidden/>
+    <w:rsid w:val="00AB2531"/>
+    <w:rPr>
+      <w:sz w:val="20"/>
+      <w:szCs w:val="20"/>
+    </w:rPr>
+  </w:style>
+  <w:style w:type="character" w:styleId="Refdenotaalpie">
+    <w:name w:val="footnote reference"/>
+    <w:basedOn w:val="Fuentedeprrafopredeter"/>
+    <w:uiPriority w:val="99"/>
+    <w:semiHidden/>
+    <w:unhideWhenUsed/>
+    <w:rsid w:val="00AB2531"/>
+    <w:rPr>
+      <w:vertAlign w:val="superscript"/>
+    </w:rPr>
+  </w:style>
+  <w:style w:type="paragraph" w:styleId="Tabladeilustraciones">
+    <w:name w:val="table of figures"/>
+    <w:basedOn w:val="Normal"/>
+    <w:next w:val="Normal"/>
+    <w:uiPriority w:val="99"/>
+    <w:unhideWhenUsed/>
+    <w:rsid w:val="008802AF"/>
+    <w:pPr>
+      <w:spacing w:after="0"/>
+    </w:pPr>
   </w:style>
 </w:styles>
 </file>

</xml_diff>

<commit_message>
Presentación y memoria actualizados
</commit_message>
<xml_diff>
--- a/memoria/Memoria_EDA_Spotify.docx
+++ b/memoria/Memoria_EDA_Spotify.docx
@@ -26,7 +26,7 @@
             <mc:AlternateContent>
               <mc:Choice Requires="wps">
                 <w:drawing>
-                  <wp:anchor distT="0" distB="0" distL="182880" distR="182880" simplePos="0" relativeHeight="251652608" behindDoc="0" locked="0" layoutInCell="1" allowOverlap="1" wp14:anchorId="579CD5D1" wp14:editId="6866C79D">
+                  <wp:anchor distT="0" distB="0" distL="182880" distR="182880" simplePos="0" relativeHeight="251651584" behindDoc="0" locked="0" layoutInCell="1" allowOverlap="1" wp14:anchorId="579CD5D1" wp14:editId="075C01A5">
                     <wp:simplePos x="0" y="0"/>
                     <mc:AlternateContent>
                       <mc:Choice Requires="wp14">
@@ -130,8 +130,10 @@
                                   </w:sdtContent>
                                 </w:sdt>
                               </w:p>
-                              <w:sdt>
-                                <w:sdtPr>
+                              <w:p>
+                                <w:pPr>
+                                  <w:pStyle w:val="Sinespaciado"/>
+                                  <w:spacing w:before="80" w:after="40"/>
                                   <w:rPr>
                                     <w:caps/>
                                     <w:color w:val="215868" w:themeColor="accent5" w:themeShade="80"/>
@@ -139,65 +141,44 @@
                                     <w:szCs w:val="28"/>
                                     <w:lang w:val="es-ES"/>
                                   </w:rPr>
-                                  <w:alias w:val="Subtítulo"/>
-                                  <w:tag w:val=""/>
-                                  <w:id w:val="-2090151685"/>
-                                  <w:dataBinding w:prefixMappings="xmlns:ns0='http://purl.org/dc/elements/1.1/' xmlns:ns1='http://schemas.openxmlformats.org/package/2006/metadata/core-properties' " w:xpath="/ns1:coreProperties[1]/ns0:subject[1]" w:storeItemID="{6C3C8BC8-F283-45AE-878A-BAB7291924A1}"/>
-                                  <w:text/>
-                                </w:sdtPr>
-                                <w:sdtEndPr/>
-                                <w:sdtContent>
-                                  <w:p>
-                                    <w:pPr>
-                                      <w:pStyle w:val="Sinespaciado"/>
-                                      <w:spacing w:before="40" w:after="40"/>
-                                      <w:rPr>
-                                        <w:caps/>
-                                        <w:color w:val="215868" w:themeColor="accent5" w:themeShade="80"/>
-                                        <w:sz w:val="28"/>
-                                        <w:szCs w:val="28"/>
-                                        <w:lang w:val="es-ES"/>
-                                      </w:rPr>
-                                    </w:pPr>
-                                    <w:r>
-                                      <w:rPr>
-                                        <w:color w:val="215868" w:themeColor="accent5" w:themeShade="80"/>
-                                        <w:sz w:val="28"/>
-                                        <w:szCs w:val="28"/>
-                                        <w:lang w:val="es-ES"/>
-                                      </w:rPr>
-                                      <w:t>¿Tiene Spotify Influencia Directa En El Éxito De Las Canciones En Función De Sus Características?</w:t>
-                                    </w:r>
-                                  </w:p>
-                                </w:sdtContent>
-                              </w:sdt>
-                              <w:sdt>
-                                <w:sdtPr>
+                                </w:pPr>
+                                <w:r>
+                                  <w:rPr>
+                                    <w:color w:val="215868" w:themeColor="accent5" w:themeShade="80"/>
+                                    <w:sz w:val="28"/>
+                                    <w:szCs w:val="28"/>
+                                    <w:lang w:val="es-ES"/>
+                                  </w:rPr>
+                                  <w:t>¿Favorece Spotify Los Lanzamiento De Ciertos Tipos De Canciones Por Sus Características?</w:t>
+                                </w:r>
+                              </w:p>
+                              <w:p>
+                                <w:pPr>
+                                  <w:pStyle w:val="Sinespaciado"/>
+                                  <w:spacing w:before="80" w:after="40"/>
                                   <w:rPr>
                                     <w:caps/>
                                     <w:color w:val="4BACC6" w:themeColor="accent5"/>
                                     <w:sz w:val="24"/>
                                     <w:szCs w:val="24"/>
                                   </w:rPr>
-                                  <w:alias w:val="Autor"/>
-                                  <w:tag w:val=""/>
-                                  <w:id w:val="-1536112409"/>
-                                  <w:dataBinding w:prefixMappings="xmlns:ns0='http://purl.org/dc/elements/1.1/' xmlns:ns1='http://schemas.openxmlformats.org/package/2006/metadata/core-properties' " w:xpath="/ns1:coreProperties[1]/ns0:creator[1]" w:storeItemID="{6C3C8BC8-F283-45AE-878A-BAB7291924A1}"/>
-                                  <w:text/>
-                                </w:sdtPr>
-                                <w:sdtEndPr/>
-                                <w:sdtContent>
-                                  <w:p>
-                                    <w:pPr>
-                                      <w:pStyle w:val="Sinespaciado"/>
-                                      <w:spacing w:before="80" w:after="40"/>
-                                      <w:rPr>
-                                        <w:caps/>
-                                        <w:color w:val="4BACC6" w:themeColor="accent5"/>
-                                        <w:sz w:val="24"/>
-                                        <w:szCs w:val="24"/>
-                                      </w:rPr>
-                                    </w:pPr>
+                                </w:pPr>
+                                <w:sdt>
+                                  <w:sdtPr>
+                                    <w:rPr>
+                                      <w:caps/>
+                                      <w:color w:val="4BACC6" w:themeColor="accent5"/>
+                                      <w:sz w:val="24"/>
+                                      <w:szCs w:val="24"/>
+                                    </w:rPr>
+                                    <w:alias w:val="Autor"/>
+                                    <w:tag w:val=""/>
+                                    <w:id w:val="-1536112409"/>
+                                    <w:dataBinding w:prefixMappings="xmlns:ns0='http://purl.org/dc/elements/1.1/' xmlns:ns1='http://schemas.openxmlformats.org/package/2006/metadata/core-properties' " w:xpath="/ns1:coreProperties[1]/ns0:creator[1]" w:storeItemID="{6C3C8BC8-F283-45AE-878A-BAB7291924A1}"/>
+                                    <w:text/>
+                                  </w:sdtPr>
+                                  <w:sdtEndPr/>
+                                  <w:sdtContent>
                                     <w:r>
                                       <w:rPr>
                                         <w:caps/>
@@ -207,9 +188,9 @@
                                       </w:rPr>
                                       <w:t>Ander PEna Villalobos</w:t>
                                     </w:r>
-                                  </w:p>
-                                </w:sdtContent>
-                              </w:sdt>
+                                  </w:sdtContent>
+                                </w:sdt>
+                              </w:p>
                             </w:txbxContent>
                           </wps:txbx>
                           <wps:bodyPr rot="0" spcFirstLastPara="0" vertOverflow="overflow" horzOverflow="overflow" vert="horz" wrap="square" lIns="0" tIns="0" rIns="0" bIns="0" numCol="1" spcCol="0" rtlCol="0" fromWordArt="0" anchor="t" anchorCtr="0" forceAA="0" compatLnSpc="1">
@@ -236,7 +217,7 @@
                     <v:stroke joinstyle="miter"/>
                     <v:path gradientshapeok="t" o:connecttype="rect"/>
                   </v:shapetype>
-                  <v:shape id="Cuadro de texto 131" o:spid="_x0000_s1026" type="#_x0000_t202" style="position:absolute;margin-left:0;margin-top:0;width:369pt;height:529.2pt;z-index:251652608;visibility:visible;mso-wrap-style:square;mso-width-percent:790;mso-height-percent:350;mso-left-percent:77;mso-top-percent:540;mso-wrap-distance-left:14.4pt;mso-wrap-distance-top:0;mso-wrap-distance-right:14.4pt;mso-wrap-distance-bottom:0;mso-position-horizontal-relative:margin;mso-position-vertical-relative:page;mso-width-percent:790;mso-height-percent:350;mso-left-percent:77;mso-top-percent:540;mso-width-relative:margin;mso-height-relative:page;v-text-anchor:top" o:gfxdata="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" filled="f" stroked="f" strokeweight=".5pt">
+                  <v:shape id="Cuadro de texto 131" o:spid="_x0000_s1026" type="#_x0000_t202" style="position:absolute;margin-left:0;margin-top:0;width:369pt;height:529.2pt;z-index:251651584;visibility:visible;mso-wrap-style:square;mso-width-percent:790;mso-height-percent:350;mso-left-percent:77;mso-top-percent:540;mso-wrap-distance-left:14.4pt;mso-wrap-distance-top:0;mso-wrap-distance-right:14.4pt;mso-wrap-distance-bottom:0;mso-position-horizontal-relative:margin;mso-position-vertical-relative:page;mso-width-percent:790;mso-height-percent:350;mso-left-percent:77;mso-top-percent:540;mso-width-relative:margin;mso-height-relative:page;v-text-anchor:top" o:gfxdata="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" filled="f" stroked="f" strokeweight=".5pt">
                     <v:textbox style="mso-fit-shape-to-text:t" inset="0,0,0,0">
                       <w:txbxContent>
                         <w:p>
@@ -278,8 +259,10 @@
                             </w:sdtContent>
                           </w:sdt>
                         </w:p>
-                        <w:sdt>
-                          <w:sdtPr>
+                        <w:p>
+                          <w:pPr>
+                            <w:pStyle w:val="Sinespaciado"/>
+                            <w:spacing w:before="80" w:after="40"/>
                             <w:rPr>
                               <w:caps/>
                               <w:color w:val="215868" w:themeColor="accent5" w:themeShade="80"/>
@@ -287,65 +270,44 @@
                               <w:szCs w:val="28"/>
                               <w:lang w:val="es-ES"/>
                             </w:rPr>
-                            <w:alias w:val="Subtítulo"/>
-                            <w:tag w:val=""/>
-                            <w:id w:val="-2090151685"/>
-                            <w:dataBinding w:prefixMappings="xmlns:ns0='http://purl.org/dc/elements/1.1/' xmlns:ns1='http://schemas.openxmlformats.org/package/2006/metadata/core-properties' " w:xpath="/ns1:coreProperties[1]/ns0:subject[1]" w:storeItemID="{6C3C8BC8-F283-45AE-878A-BAB7291924A1}"/>
-                            <w:text/>
-                          </w:sdtPr>
-                          <w:sdtEndPr/>
-                          <w:sdtContent>
-                            <w:p>
-                              <w:pPr>
-                                <w:pStyle w:val="Sinespaciado"/>
-                                <w:spacing w:before="40" w:after="40"/>
-                                <w:rPr>
-                                  <w:caps/>
-                                  <w:color w:val="215868" w:themeColor="accent5" w:themeShade="80"/>
-                                  <w:sz w:val="28"/>
-                                  <w:szCs w:val="28"/>
-                                  <w:lang w:val="es-ES"/>
-                                </w:rPr>
-                              </w:pPr>
-                              <w:r>
-                                <w:rPr>
-                                  <w:color w:val="215868" w:themeColor="accent5" w:themeShade="80"/>
-                                  <w:sz w:val="28"/>
-                                  <w:szCs w:val="28"/>
-                                  <w:lang w:val="es-ES"/>
-                                </w:rPr>
-                                <w:t>¿Tiene Spotify Influencia Directa En El Éxito De Las Canciones En Función De Sus Características?</w:t>
-                              </w:r>
-                            </w:p>
-                          </w:sdtContent>
-                        </w:sdt>
-                        <w:sdt>
-                          <w:sdtPr>
+                          </w:pPr>
+                          <w:r>
+                            <w:rPr>
+                              <w:color w:val="215868" w:themeColor="accent5" w:themeShade="80"/>
+                              <w:sz w:val="28"/>
+                              <w:szCs w:val="28"/>
+                              <w:lang w:val="es-ES"/>
+                            </w:rPr>
+                            <w:t>¿Favorece Spotify Los Lanzamiento De Ciertos Tipos De Canciones Por Sus Características?</w:t>
+                          </w:r>
+                        </w:p>
+                        <w:p>
+                          <w:pPr>
+                            <w:pStyle w:val="Sinespaciado"/>
+                            <w:spacing w:before="80" w:after="40"/>
                             <w:rPr>
                               <w:caps/>
                               <w:color w:val="4BACC6" w:themeColor="accent5"/>
                               <w:sz w:val="24"/>
                               <w:szCs w:val="24"/>
                             </w:rPr>
-                            <w:alias w:val="Autor"/>
-                            <w:tag w:val=""/>
-                            <w:id w:val="-1536112409"/>
-                            <w:dataBinding w:prefixMappings="xmlns:ns0='http://purl.org/dc/elements/1.1/' xmlns:ns1='http://schemas.openxmlformats.org/package/2006/metadata/core-properties' " w:xpath="/ns1:coreProperties[1]/ns0:creator[1]" w:storeItemID="{6C3C8BC8-F283-45AE-878A-BAB7291924A1}"/>
-                            <w:text/>
-                          </w:sdtPr>
-                          <w:sdtEndPr/>
-                          <w:sdtContent>
-                            <w:p>
-                              <w:pPr>
-                                <w:pStyle w:val="Sinespaciado"/>
-                                <w:spacing w:before="80" w:after="40"/>
-                                <w:rPr>
-                                  <w:caps/>
-                                  <w:color w:val="4BACC6" w:themeColor="accent5"/>
-                                  <w:sz w:val="24"/>
-                                  <w:szCs w:val="24"/>
-                                </w:rPr>
-                              </w:pPr>
+                          </w:pPr>
+                          <w:sdt>
+                            <w:sdtPr>
+                              <w:rPr>
+                                <w:caps/>
+                                <w:color w:val="4BACC6" w:themeColor="accent5"/>
+                                <w:sz w:val="24"/>
+                                <w:szCs w:val="24"/>
+                              </w:rPr>
+                              <w:alias w:val="Autor"/>
+                              <w:tag w:val=""/>
+                              <w:id w:val="-1536112409"/>
+                              <w:dataBinding w:prefixMappings="xmlns:ns0='http://purl.org/dc/elements/1.1/' xmlns:ns1='http://schemas.openxmlformats.org/package/2006/metadata/core-properties' " w:xpath="/ns1:coreProperties[1]/ns0:creator[1]" w:storeItemID="{6C3C8BC8-F283-45AE-878A-BAB7291924A1}"/>
+                              <w:text/>
+                            </w:sdtPr>
+                            <w:sdtEndPr/>
+                            <w:sdtContent>
                               <w:r>
                                 <w:rPr>
                                   <w:caps/>
@@ -355,9 +317,9 @@
                                 </w:rPr>
                                 <w:t>Ander PEna Villalobos</w:t>
                               </w:r>
-                            </w:p>
-                          </w:sdtContent>
-                        </w:sdt>
+                            </w:sdtContent>
+                          </w:sdt>
+                        </w:p>
                       </w:txbxContent>
                     </v:textbox>
                     <w10:wrap type="square" anchorx="margin" anchory="page"/>
@@ -426,7 +388,7 @@
               <w:r>
                 <w:fldChar w:fldCharType="separate"/>
               </w:r>
-              <w:hyperlink w:anchor="_Toc194750631" w:history="1">
+              <w:hyperlink w:anchor="_Toc194872974" w:history="1">
                 <w:r>
                   <w:rPr>
                     <w:rStyle w:val="Hipervnculo"/>
@@ -454,7 +416,7 @@
                     <w:noProof/>
                     <w:webHidden/>
                   </w:rPr>
-                  <w:instrText xml:space="preserve"> PAGEREF _Toc194750631 \h </w:instrText>
+                  <w:instrText xml:space="preserve"> PAGEREF _Toc194872974 \h </w:instrText>
                 </w:r>
                 <w:r>
                   <w:rPr>
@@ -497,7 +459,7 @@
                   <w:lang w:val="es-ES" w:eastAsia="es-ES"/>
                 </w:rPr>
               </w:pPr>
-              <w:hyperlink w:anchor="_Toc194750632" w:history="1">
+              <w:hyperlink w:anchor="_Toc194872975" w:history="1">
                 <w:r>
                   <w:rPr>
                     <w:rStyle w:val="Hipervnculo"/>
@@ -540,7 +502,7 @@
                     <w:noProof/>
                     <w:webHidden/>
                   </w:rPr>
-                  <w:instrText xml:space="preserve"> PAGEREF _Toc194750632 \h </w:instrText>
+                  <w:instrText xml:space="preserve"> PAGEREF _Toc194872975 \h </w:instrText>
                 </w:r>
                 <w:r>
                   <w:rPr>
@@ -583,7 +545,7 @@
                   <w:lang w:val="es-ES" w:eastAsia="es-ES"/>
                 </w:rPr>
               </w:pPr>
-              <w:hyperlink w:anchor="_Toc194750633" w:history="1">
+              <w:hyperlink w:anchor="_Toc194872976" w:history="1">
                 <w:r>
                   <w:rPr>
                     <w:rStyle w:val="Hipervnculo"/>
@@ -626,7 +588,7 @@
                     <w:noProof/>
                     <w:webHidden/>
                   </w:rPr>
-                  <w:instrText xml:space="preserve"> PAGEREF _Toc194750633 \h </w:instrText>
+                  <w:instrText xml:space="preserve"> PAGEREF _Toc194872976 \h </w:instrText>
                 </w:r>
                 <w:r>
                   <w:rPr>
@@ -669,7 +631,7 @@
                   <w:lang w:val="es-ES" w:eastAsia="es-ES"/>
                 </w:rPr>
               </w:pPr>
-              <w:hyperlink w:anchor="_Toc194750634" w:history="1">
+              <w:hyperlink w:anchor="_Toc194872977" w:history="1">
                 <w:r>
                   <w:rPr>
                     <w:rStyle w:val="Hipervnculo"/>
@@ -712,7 +674,7 @@
                     <w:noProof/>
                     <w:webHidden/>
                   </w:rPr>
-                  <w:instrText xml:space="preserve"> PAGEREF _Toc194750634 \h </w:instrText>
+                  <w:instrText xml:space="preserve"> PAGEREF _Toc194872977 \h </w:instrText>
                 </w:r>
                 <w:r>
                   <w:rPr>
@@ -755,7 +717,7 @@
                   <w:lang w:val="es-ES" w:eastAsia="es-ES"/>
                 </w:rPr>
               </w:pPr>
-              <w:hyperlink w:anchor="_Toc194750635" w:history="1">
+              <w:hyperlink w:anchor="_Toc194872978" w:history="1">
                 <w:r>
                   <w:rPr>
                     <w:rStyle w:val="Hipervnculo"/>
@@ -798,7 +760,7 @@
                     <w:noProof/>
                     <w:webHidden/>
                   </w:rPr>
-                  <w:instrText xml:space="preserve"> PAGEREF _Toc194750635 \h </w:instrText>
+                  <w:instrText xml:space="preserve"> PAGEREF _Toc194872978 \h </w:instrText>
                 </w:r>
                 <w:r>
                   <w:rPr>
@@ -841,7 +803,7 @@
                   <w:lang w:val="es-ES" w:eastAsia="es-ES"/>
                 </w:rPr>
               </w:pPr>
-              <w:hyperlink w:anchor="_Toc194750636" w:history="1">
+              <w:hyperlink w:anchor="_Toc194872979" w:history="1">
                 <w:r>
                   <w:rPr>
                     <w:rStyle w:val="Hipervnculo"/>
@@ -884,7 +846,93 @@
                     <w:noProof/>
                     <w:webHidden/>
                   </w:rPr>
-                  <w:instrText xml:space="preserve"> PAGEREF _Toc194750636 \h </w:instrText>
+                  <w:instrText xml:space="preserve"> PAGEREF _Toc194872979 \h </w:instrText>
+                </w:r>
+                <w:r>
+                  <w:rPr>
+                    <w:noProof/>
+                    <w:webHidden/>
+                  </w:rPr>
+                </w:r>
+                <w:r>
+                  <w:rPr>
+                    <w:noProof/>
+                    <w:webHidden/>
+                  </w:rPr>
+                  <w:fldChar w:fldCharType="separate"/>
+                </w:r>
+                <w:r>
+                  <w:rPr>
+                    <w:noProof/>
+                    <w:webHidden/>
+                  </w:rPr>
+                  <w:t>8</w:t>
+                </w:r>
+                <w:r>
+                  <w:rPr>
+                    <w:noProof/>
+                    <w:webHidden/>
+                  </w:rPr>
+                  <w:fldChar w:fldCharType="end"/>
+                </w:r>
+              </w:hyperlink>
+            </w:p>
+            <w:p>
+              <w:pPr>
+                <w:pStyle w:val="TDC2"/>
+                <w:tabs>
+                  <w:tab w:val="left" w:pos="660"/>
+                  <w:tab w:val="right" w:leader="dot" w:pos="8630"/>
+                </w:tabs>
+                <w:rPr>
+                  <w:noProof/>
+                  <w:lang w:val="es-ES" w:eastAsia="es-ES"/>
+                </w:rPr>
+              </w:pPr>
+              <w:hyperlink w:anchor="_Toc194872980" w:history="1">
+                <w:r>
+                  <w:rPr>
+                    <w:rStyle w:val="Hipervnculo"/>
+                    <w:noProof/>
+                    <w:lang w:val="es-ES"/>
+                  </w:rPr>
+                  <w:t>6.</w:t>
+                </w:r>
+                <w:r>
+                  <w:rPr>
+                    <w:noProof/>
+                    <w:lang w:val="es-ES" w:eastAsia="es-ES"/>
+                  </w:rPr>
+                  <w:tab/>
+                </w:r>
+                <w:r>
+                  <w:rPr>
+                    <w:rStyle w:val="Hipervnculo"/>
+                    <w:noProof/>
+                    <w:lang w:val="es-ES"/>
+                  </w:rPr>
+                  <w:t>Estrategia de Lanzamiento por Singles</w:t>
+                </w:r>
+                <w:r>
+                  <w:rPr>
+                    <w:noProof/>
+                    <w:webHidden/>
+                  </w:rPr>
+                  <w:tab/>
+                </w:r>
+                <w:r>
+                  <w:rPr>
+                    <w:noProof/>
+                    <w:webHidden/>
+                  </w:rPr>
+                  <w:fldChar w:fldCharType="begin"/>
+                </w:r>
+                <w:r>
+                  <w:rPr>
+                    <w:noProof/>
+                    <w:webHidden/>
+                  </w:rPr>
+                  <w:instrText xml:space="preserve"> PAGEREF _Toc194872980 \h </w:instrText>
                 </w:r>
                 <w:r>
                   <w:rPr>
@@ -927,93 +975,7 @@
                   <w:lang w:val="es-ES" w:eastAsia="es-ES"/>
                 </w:rPr>
               </w:pPr>
-              <w:hyperlink w:anchor="_Toc194750638" w:history="1">
-                <w:r>
-                  <w:rPr>
-                    <w:rStyle w:val="Hipervnculo"/>
-                    <w:noProof/>
-                    <w:lang w:val="es-ES"/>
-                  </w:rPr>
-                  <w:t>6.</w:t>
-                </w:r>
-                <w:r>
-                  <w:rPr>
-                    <w:noProof/>
-                    <w:lang w:val="es-ES" w:eastAsia="es-ES"/>
-                  </w:rPr>
-                  <w:tab/>
-                </w:r>
-                <w:r>
-                  <w:rPr>
-                    <w:rStyle w:val="Hipervnculo"/>
-                    <w:noProof/>
-                    <w:lang w:val="es-ES"/>
-                  </w:rPr>
-                  <w:t>Estrategia de Lanzamiento por Singles</w:t>
-                </w:r>
-                <w:r>
-                  <w:rPr>
-                    <w:noProof/>
-                    <w:webHidden/>
-                  </w:rPr>
-                  <w:tab/>
-                </w:r>
-                <w:r>
-                  <w:rPr>
-                    <w:noProof/>
-                    <w:webHidden/>
-                  </w:rPr>
-                  <w:fldChar w:fldCharType="begin"/>
-                </w:r>
-                <w:r>
-                  <w:rPr>
-                    <w:noProof/>
-                    <w:webHidden/>
-                  </w:rPr>
-                  <w:instrText xml:space="preserve"> PAGEREF _Toc194750638 \h </w:instrText>
-                </w:r>
-                <w:r>
-                  <w:rPr>
-                    <w:noProof/>
-                    <w:webHidden/>
-                  </w:rPr>
-                </w:r>
-                <w:r>
-                  <w:rPr>
-                    <w:noProof/>
-                    <w:webHidden/>
-                  </w:rPr>
-                  <w:fldChar w:fldCharType="separate"/>
-                </w:r>
-                <w:r>
-                  <w:rPr>
-                    <w:noProof/>
-                    <w:webHidden/>
-                  </w:rPr>
-                  <w:t>9</w:t>
-                </w:r>
-                <w:r>
-                  <w:rPr>
-                    <w:noProof/>
-                    <w:webHidden/>
-                  </w:rPr>
-                  <w:fldChar w:fldCharType="end"/>
-                </w:r>
-              </w:hyperlink>
-            </w:p>
-            <w:p>
-              <w:pPr>
-                <w:pStyle w:val="TDC2"/>
-                <w:tabs>
-                  <w:tab w:val="left" w:pos="660"/>
-                  <w:tab w:val="right" w:leader="dot" w:pos="8630"/>
-                </w:tabs>
-                <w:rPr>
-                  <w:noProof/>
-                  <w:lang w:val="es-ES" w:eastAsia="es-ES"/>
-                </w:rPr>
-              </w:pPr>
-              <w:hyperlink w:anchor="_Toc194750639" w:history="1">
+              <w:hyperlink w:anchor="_Toc194872981" w:history="1">
                 <w:r>
                   <w:rPr>
                     <w:rStyle w:val="Hipervnculo"/>
@@ -1056,7 +1018,7 @@
                     <w:noProof/>
                     <w:webHidden/>
                   </w:rPr>
-                  <w:instrText xml:space="preserve"> PAGEREF _Toc194750639 \h </w:instrText>
+                  <w:instrText xml:space="preserve"> PAGEREF _Toc194872981 \h </w:instrText>
                 </w:r>
                 <w:r>
                   <w:rPr>
@@ -1076,7 +1038,7 @@
                     <w:noProof/>
                     <w:webHidden/>
                   </w:rPr>
-                  <w:t>9</w:t>
+                  <w:t>10</w:t>
                 </w:r>
                 <w:r>
                   <w:rPr>
@@ -1098,7 +1060,7 @@
                   <w:lang w:val="es-ES" w:eastAsia="es-ES"/>
                 </w:rPr>
               </w:pPr>
-              <w:hyperlink w:anchor="_Toc194750640" w:history="1">
+              <w:hyperlink w:anchor="_Toc194872982" w:history="1">
                 <w:r>
                   <w:rPr>
                     <w:rStyle w:val="Hipervnculo"/>
@@ -1126,7 +1088,7 @@
                     <w:noProof/>
                     <w:webHidden/>
                   </w:rPr>
-                  <w:instrText xml:space="preserve"> PAGEREF _Toc194750640 \h </w:instrText>
+                  <w:instrText xml:space="preserve"> PAGEREF _Toc194872982 \h </w:instrText>
                 </w:r>
                 <w:r>
                   <w:rPr>
@@ -1177,7 +1139,7 @@
           <w:lang w:val="es-ES"/>
         </w:rPr>
       </w:pPr>
-      <w:bookmarkStart w:id="0" w:name="_Toc194750631"/>
+      <w:bookmarkStart w:id="0" w:name="_Toc194872974"/>
       <w:r>
         <w:rPr>
           <w:lang w:val="es-ES"/>
@@ -1196,7 +1158,31 @@
         <w:rPr>
           <w:lang w:val="es-ES"/>
         </w:rPr>
-        <w:t xml:space="preserve">Este documento resume el análisis realizado para determinar si ciertas características de las canciones influyen en su éxito en la plataforma Spotify. Se trabajó con un </w:t>
+        <w:t>Este documento resume el análisis realizado para determinar si ciertas características de las canciones</w:t>
+      </w:r>
+      <w:r>
+        <w:rPr>
+          <w:lang w:val="es-ES"/>
+        </w:rPr>
+        <w:t xml:space="preserve"> y sus lanzamientos</w:t>
+      </w:r>
+      <w:r>
+        <w:rPr>
+          <w:lang w:val="es-ES"/>
+        </w:rPr>
+        <w:t xml:space="preserve"> influyen en su éxito en la plataforma Spotify</w:t>
+      </w:r>
+      <w:r>
+        <w:rPr>
+          <w:lang w:val="es-ES"/>
+        </w:rPr>
+        <w:t>, bien sea por intervención directa de la plataforma o por preferencias intrínsecas de los usuarios</w:t>
+      </w:r>
+      <w:r>
+        <w:rPr>
+          <w:lang w:val="es-ES"/>
+        </w:rPr>
+        <w:t xml:space="preserve">. Se trabajó con un </w:t>
       </w:r>
       <w:hyperlink r:id="rId8" w:history="1">
         <w:r>
@@ -1291,7 +1277,21 @@
         <w:rPr>
           <w:lang w:val="es-ES"/>
         </w:rPr>
-        <w:t>En un principio se trató de combinar con otro dataset también descargado de Kaggle pero debido al gran desbalance por géneros y falta de datos se descartó finalmente su uso.</w:t>
+        <w:t xml:space="preserve">En un principio se trató de combinar con otro dataset también descargado de </w:t>
+      </w:r>
+      <w:proofErr w:type="gramStart"/>
+      <w:r>
+        <w:rPr>
+          <w:lang w:val="es-ES"/>
+        </w:rPr>
+        <w:t>Kaggle</w:t>
+      </w:r>
+      <w:proofErr w:type="gramEnd"/>
+      <w:r>
+        <w:rPr>
+          <w:lang w:val="es-ES"/>
+        </w:rPr>
+        <w:t xml:space="preserve"> pero debido al gran desbalance por géneros y falta de datos se descartó finalmente su uso.</w:t>
       </w:r>
     </w:p>
     <w:p>
@@ -1368,7 +1368,19 @@
         <w:rPr>
           <w:lang w:val="es-ES"/>
         </w:rPr>
-        <w:t xml:space="preserve"> (energía, felicidad, danzabilidad).</w:t>
+        <w:t xml:space="preserve"> (energía, felicidad, danzabilidad</w:t>
+      </w:r>
+      <w:r>
+        <w:rPr>
+          <w:lang w:val="es-ES"/>
+        </w:rPr>
+        <w:t>…</w:t>
+      </w:r>
+      <w:r>
+        <w:rPr>
+          <w:lang w:val="es-ES"/>
+        </w:rPr>
+        <w:t>).</w:t>
       </w:r>
     </w:p>
     <w:p>
@@ -1388,7 +1400,23 @@
           <w:bCs/>
           <w:lang w:val="es-ES"/>
         </w:rPr>
-        <w:t>El género determina el éxito por intervención de Spotify</w:t>
+        <w:t xml:space="preserve">Spotify favorece ciertos </w:t>
+      </w:r>
+      <w:r>
+        <w:rPr>
+          <w:b/>
+          <w:bCs/>
+          <w:lang w:val="es-ES"/>
+        </w:rPr>
+        <w:t>género</w:t>
+      </w:r>
+      <w:r>
+        <w:rPr>
+          <w:b/>
+          <w:bCs/>
+          <w:lang w:val="es-ES"/>
+        </w:rPr>
+        <w:t>s frente a otros</w:t>
       </w:r>
     </w:p>
     <w:p>
@@ -1515,7 +1543,7 @@
           <w:lang w:val="es-ES"/>
         </w:rPr>
       </w:pPr>
-      <w:bookmarkStart w:id="1" w:name="_Toc194750632"/>
+      <w:bookmarkStart w:id="1" w:name="_Toc194872975"/>
       <w:r>
         <w:rPr>
           <w:lang w:val="es-ES"/>
@@ -1539,7 +1567,7 @@
         <mc:AlternateContent>
           <mc:Choice Requires="wpg">
             <w:drawing>
-              <wp:anchor distT="0" distB="0" distL="114300" distR="114300" simplePos="0" relativeHeight="251656704" behindDoc="1" locked="0" layoutInCell="1" allowOverlap="1" wp14:anchorId="52D8E42E" wp14:editId="5DD3585D">
+              <wp:anchor distT="0" distB="0" distL="114300" distR="114300" simplePos="0" relativeHeight="251655680" behindDoc="1" locked="0" layoutInCell="1" allowOverlap="1" wp14:anchorId="52D8E42E" wp14:editId="6FB7C34C">
                 <wp:simplePos x="0" y="0"/>
                 <wp:positionH relativeFrom="margin">
                   <wp:align>center</wp:align>
@@ -1712,7 +1740,7 @@
           </mc:Choice>
           <mc:Fallback>
             <w:pict>
-              <v:group w14:anchorId="52D8E42E" id="Grupo 36" o:spid="_x0000_s1027" style="position:absolute;margin-left:0;margin-top:114.45pt;width:556.95pt;height:302.05pt;z-index:-251659776;mso-position-horizontal:center;mso-position-horizontal-relative:margin;mso-width-relative:margin;mso-height-relative:margin" coordorigin="-1732,-876" coordsize="70737,38391" o:gfxdata="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">
+              <v:group w14:anchorId="52D8E42E" id="Grupo 36" o:spid="_x0000_s1027" style="position:absolute;margin-left:0;margin-top:114.45pt;width:556.95pt;height:302.05pt;z-index:-251660800;mso-position-horizontal:center;mso-position-horizontal-relative:margin;mso-width-relative:margin;mso-height-relative:margin" coordorigin="-1732,-876" coordsize="70737,38391" o:gfxdata="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">
                 <v:shapetype id="_x0000_t75" coordsize="21600,21600" o:spt="75" o:preferrelative="t" path="m@4@5l@4@11@9@11@9@5xe" filled="f" stroked="f">
                   <v:stroke joinstyle="miter"/>
                   <v:formulas>
@@ -1857,7 +1885,19 @@
         <w:rPr>
           <w:lang w:val="es-ES"/>
         </w:rPr>
-        <w:t xml:space="preserve"> indica que, en primer lugar, Spotify no favorece canciones en función de sus características abstractas, como energía, valence (felicidad), danzabilidad, etc</w:t>
+        <w:t xml:space="preserve"> indica</w:t>
+      </w:r>
+      <w:r>
+        <w:rPr>
+          <w:lang w:val="es-ES"/>
+        </w:rPr>
+        <w:t>r</w:t>
+      </w:r>
+      <w:r>
+        <w:rPr>
+          <w:lang w:val="es-ES"/>
+        </w:rPr>
+        <w:t xml:space="preserve"> que, en primer lugar, Spotify no favorece canciones en función de sus características abstractas, como energía, valence (felicidad), danzabilidad, etc</w:t>
       </w:r>
       <w:r>
         <w:rPr>
@@ -1917,7 +1957,7 @@
         <mc:AlternateContent>
           <mc:Choice Requires="wpg">
             <w:drawing>
-              <wp:anchor distT="0" distB="0" distL="114300" distR="114300" simplePos="0" relativeHeight="251658752" behindDoc="0" locked="0" layoutInCell="1" allowOverlap="1" wp14:anchorId="44703788" wp14:editId="32A6C680">
+              <wp:anchor distT="0" distB="0" distL="114300" distR="114300" simplePos="0" relativeHeight="251657728" behindDoc="0" locked="0" layoutInCell="1" allowOverlap="1" wp14:anchorId="44703788" wp14:editId="77CC28D3">
                 <wp:simplePos x="0" y="0"/>
                 <wp:positionH relativeFrom="margin">
                   <wp:align>center</wp:align>
@@ -2052,7 +2092,7 @@
           </mc:Choice>
           <mc:Fallback>
             <w:pict>
-              <v:group w14:anchorId="44703788" id="Grupo 35" o:spid="_x0000_s1030" style="position:absolute;margin-left:0;margin-top:3.95pt;width:459.05pt;height:144.35pt;z-index:251658752;mso-position-horizontal:center;mso-position-horizontal-relative:margin;mso-width-relative:margin;mso-height-relative:margin" coordorigin="-1723,-460" coordsize="58305,18335" o:gfxdata="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